<commit_message>
Updated SAD; Included PDF Version
</commit_message>
<xml_diff>
--- a/documentation/software-architecture-document/software-architecture-document.docx
+++ b/documentation/software-architecture-document/software-architecture-document.docx
@@ -1065,6 +1065,15 @@
     </w:sdt>
     <w:sdt>
       <w:sdtPr>
+        <w:rPr>
+          <w:rFonts w:asciiTheme="minorHAnsi" w:eastAsiaTheme="minorHAnsi" w:hAnsiTheme="minorHAnsi" w:cstheme="minorBidi"/>
+          <w:color w:val="auto"/>
+          <w:kern w:val="2"/>
+          <w:sz w:val="24"/>
+          <w:szCs w:val="24"/>
+          <w:lang w:val="en-NL"/>
+          <w14:ligatures w14:val="standardContextual"/>
+        </w:rPr>
         <w:id w:val="-1232084981"/>
         <w:docPartObj>
           <w:docPartGallery w:val="Table of Contents"/>
@@ -1073,16 +1082,9 @@
       </w:sdtPr>
       <w:sdtEndPr>
         <w:rPr>
-          <w:rFonts w:asciiTheme="minorHAnsi" w:eastAsiaTheme="minorHAnsi" w:hAnsiTheme="minorHAnsi" w:cstheme="minorBidi"/>
           <w:b/>
           <w:bCs/>
           <w:noProof/>
-          <w:color w:val="auto"/>
-          <w:kern w:val="2"/>
-          <w:sz w:val="24"/>
-          <w:szCs w:val="24"/>
-          <w:lang w:val="en-NL"/>
-          <w14:ligatures w14:val="standardContextual"/>
         </w:rPr>
       </w:sdtEndPr>
       <w:sdtContent>
@@ -1101,7 +1103,9 @@
               <w:tab w:val="right" w:leader="dot" w:pos="9016"/>
             </w:tabs>
             <w:rPr>
+              <w:rFonts w:eastAsiaTheme="minorEastAsia"/>
               <w:noProof/>
+              <w:lang w:val="en-NL" w:eastAsia="en-NL"/>
             </w:rPr>
           </w:pPr>
           <w:r>
@@ -1113,7 +1117,7 @@
           <w:r>
             <w:fldChar w:fldCharType="separate"/>
           </w:r>
-          <w:hyperlink w:anchor="_Toc181739838" w:history="1">
+          <w:hyperlink w:anchor="_Toc183375085" w:history="1">
             <w:r>
               <w:rPr>
                 <w:rStyle w:val="Hyperlink"/>
@@ -1140,7 +1144,7 @@
                 <w:noProof/>
                 <w:webHidden/>
               </w:rPr>
-              <w:instrText xml:space="preserve"> PAGEREF _Toc181739838 \h </w:instrText>
+              <w:instrText xml:space="preserve"> PAGEREF _Toc183375085 \h </w:instrText>
             </w:r>
             <w:r>
               <w:rPr>
@@ -1178,10 +1182,12 @@
               <w:tab w:val="right" w:leader="dot" w:pos="9016"/>
             </w:tabs>
             <w:rPr>
+              <w:rFonts w:eastAsiaTheme="minorEastAsia"/>
               <w:noProof/>
+              <w:lang w:val="en-NL" w:eastAsia="en-NL"/>
             </w:rPr>
           </w:pPr>
-          <w:hyperlink w:anchor="_Toc181739839" w:history="1">
+          <w:hyperlink w:anchor="_Toc183375086" w:history="1">
             <w:r>
               <w:rPr>
                 <w:rStyle w:val="Hyperlink"/>
@@ -1208,7 +1214,7 @@
                 <w:noProof/>
                 <w:webHidden/>
               </w:rPr>
-              <w:instrText xml:space="preserve"> PAGEREF _Toc181739839 \h </w:instrText>
+              <w:instrText xml:space="preserve"> PAGEREF _Toc183375086 \h </w:instrText>
             </w:r>
             <w:r>
               <w:rPr>
@@ -1246,10 +1252,12 @@
               <w:tab w:val="right" w:leader="dot" w:pos="9016"/>
             </w:tabs>
             <w:rPr>
+              <w:rFonts w:eastAsiaTheme="minorEastAsia"/>
               <w:noProof/>
+              <w:lang w:val="en-NL" w:eastAsia="en-NL"/>
             </w:rPr>
           </w:pPr>
-          <w:hyperlink w:anchor="_Toc181739840" w:history="1">
+          <w:hyperlink w:anchor="_Toc183375087" w:history="1">
             <w:r>
               <w:rPr>
                 <w:rStyle w:val="Hyperlink"/>
@@ -1276,7 +1284,7 @@
                 <w:noProof/>
                 <w:webHidden/>
               </w:rPr>
-              <w:instrText xml:space="preserve"> PAGEREF _Toc181739840 \h </w:instrText>
+              <w:instrText xml:space="preserve"> PAGEREF _Toc183375087 \h </w:instrText>
             </w:r>
             <w:r>
               <w:rPr>
@@ -1314,10 +1322,12 @@
               <w:tab w:val="right" w:leader="dot" w:pos="9016"/>
             </w:tabs>
             <w:rPr>
+              <w:rFonts w:eastAsiaTheme="minorEastAsia"/>
               <w:noProof/>
+              <w:lang w:val="en-NL" w:eastAsia="en-NL"/>
             </w:rPr>
           </w:pPr>
-          <w:hyperlink w:anchor="_Toc181739841" w:history="1">
+          <w:hyperlink w:anchor="_Toc183375088" w:history="1">
             <w:r>
               <w:rPr>
                 <w:rStyle w:val="Hyperlink"/>
@@ -1344,7 +1354,7 @@
                 <w:noProof/>
                 <w:webHidden/>
               </w:rPr>
-              <w:instrText xml:space="preserve"> PAGEREF _Toc181739841 \h </w:instrText>
+              <w:instrText xml:space="preserve"> PAGEREF _Toc183375088 \h </w:instrText>
             </w:r>
             <w:r>
               <w:rPr>
@@ -1364,7 +1374,7 @@
                 <w:noProof/>
                 <w:webHidden/>
               </w:rPr>
-              <w:t>4</w:t>
+              <w:t>5</w:t>
             </w:r>
             <w:r>
               <w:rPr>
@@ -1403,7 +1413,7 @@
       <w:pPr>
         <w:pStyle w:val="Heading1"/>
       </w:pPr>
-      <w:bookmarkStart w:id="0" w:name="_Toc181739838"/>
+      <w:bookmarkStart w:id="0" w:name="_Toc183375085"/>
       <w:r>
         <w:lastRenderedPageBreak/>
         <w:t>C4 Model Diagrams</w:t>
@@ -1414,7 +1424,7 @@
       <w:pPr>
         <w:pStyle w:val="Heading2"/>
       </w:pPr>
-      <w:bookmarkStart w:id="1" w:name="_Toc181739839"/>
+      <w:bookmarkStart w:id="1" w:name="_Toc183375086"/>
       <w:r>
         <w:t>Level 1: System Context Diagram</w:t>
       </w:r>
@@ -1433,21 +1443,7 @@
           <w:i/>
           <w:iCs/>
         </w:rPr>
-        <w:t>A System Context diagram provides a starting point, showing how the software system in scope fits into the</w:t>
-      </w:r>
-      <w:r>
-        <w:rPr>
-          <w:i/>
-          <w:iCs/>
-        </w:rPr>
-        <w:t xml:space="preserve"> </w:t>
-      </w:r>
-      <w:r>
-        <w:rPr>
-          <w:i/>
-          <w:iCs/>
-        </w:rPr>
-        <w:t>world around it.</w:t>
+        <w:t>A System Context diagram provides a starting point, showing how the software system in scope fits into the world around it.</w:t>
       </w:r>
     </w:p>
     <w:p>
@@ -1459,10 +1455,10 @@
           <w:noProof/>
         </w:rPr>
         <w:drawing>
-          <wp:inline distT="0" distB="0" distL="0" distR="0" wp14:anchorId="67D0454E" wp14:editId="6B7CC5D1">
-            <wp:extent cx="5731510" cy="2877185"/>
+          <wp:inline distT="0" distB="0" distL="0" distR="0" wp14:anchorId="594099E0" wp14:editId="42672AF6">
+            <wp:extent cx="5731510" cy="3733800"/>
             <wp:effectExtent l="0" t="0" r="2540" b="0"/>
-            <wp:docPr id="1306130616" name="Picture 1" descr="A computer screen shot of a diagram&#10;&#10;Description automatically generated"/>
+            <wp:docPr id="1997571912" name="Picture 1" descr="A system diagram of a software application."/>
             <wp:cNvGraphicFramePr>
               <a:graphicFrameLocks xmlns:a="http://schemas.openxmlformats.org/drawingml/2006/main" noChangeAspect="1"/>
             </wp:cNvGraphicFramePr>
@@ -1470,101 +1466,7 @@
               <a:graphicData uri="http://schemas.openxmlformats.org/drawingml/2006/picture">
                 <pic:pic xmlns:pic="http://schemas.openxmlformats.org/drawingml/2006/picture">
                   <pic:nvPicPr>
-                    <pic:cNvPr id="1306130616" name="Picture 1" descr="A computer screen shot of a diagram&#10;&#10;Description automatically generated"/>
-                    <pic:cNvPicPr/>
-                  </pic:nvPicPr>
-                  <pic:blipFill>
-                    <a:blip r:embed="rId8">
-                      <a:extLst>
-                        <a:ext uri="{28A0092B-C50C-407E-A947-70E740481C1C}">
-                          <a14:useLocalDpi xmlns:a14="http://schemas.microsoft.com/office/drawing/2010/main" val="0"/>
-                        </a:ext>
-                      </a:extLst>
-                    </a:blip>
-                    <a:stretch>
-                      <a:fillRect/>
-                    </a:stretch>
-                  </pic:blipFill>
-                  <pic:spPr>
-                    <a:xfrm>
-                      <a:off x="0" y="0"/>
-                      <a:ext cx="5731510" cy="2877185"/>
-                    </a:xfrm>
-                    <a:prstGeom prst="rect">
-                      <a:avLst/>
-                    </a:prstGeom>
-                  </pic:spPr>
-                </pic:pic>
-              </a:graphicData>
-            </a:graphic>
-          </wp:inline>
-        </w:drawing>
-      </w:r>
-    </w:p>
-    <w:p>
-      <w:r>
-        <w:br w:type="page"/>
-      </w:r>
-    </w:p>
-    <w:p>
-      <w:pPr>
-        <w:pStyle w:val="Heading2"/>
-      </w:pPr>
-      <w:bookmarkStart w:id="2" w:name="_Toc181739840"/>
-      <w:r>
-        <w:lastRenderedPageBreak/>
-        <w:t>Level 2: Container Diagram</w:t>
-      </w:r>
-      <w:bookmarkEnd w:id="2"/>
-    </w:p>
-    <w:p>
-      <w:pPr>
-        <w:jc w:val="both"/>
-        <w:rPr>
-          <w:i/>
-          <w:iCs/>
-        </w:rPr>
-      </w:pPr>
-      <w:r>
-        <w:rPr>
-          <w:i/>
-          <w:iCs/>
-        </w:rPr>
-        <w:t>A Container diagram zooms into the software system in scope, showing the high-level technical building</w:t>
-      </w:r>
-      <w:r>
-        <w:rPr>
-          <w:i/>
-          <w:iCs/>
-        </w:rPr>
-        <w:t xml:space="preserve"> </w:t>
-      </w:r>
-      <w:r>
-        <w:rPr>
-          <w:i/>
-          <w:iCs/>
-        </w:rPr>
-        <w:t>blocks.</w:t>
-      </w:r>
-    </w:p>
-    <w:p>
-      <w:r>
-        <w:rPr>
-          <w:noProof/>
-        </w:rPr>
-        <w:drawing>
-          <wp:inline distT="0" distB="0" distL="0" distR="0" wp14:anchorId="06838F8B" wp14:editId="54CC44D0">
-            <wp:extent cx="5731510" cy="4300855"/>
-            <wp:effectExtent l="0" t="0" r="2540" b="4445"/>
-            <wp:docPr id="643814299" name="Picture 2" descr="A computer screen shot of a diagram&#10;&#10;Description automatically generated"/>
-            <wp:cNvGraphicFramePr>
-              <a:graphicFrameLocks xmlns:a="http://schemas.openxmlformats.org/drawingml/2006/main" noChangeAspect="1"/>
-            </wp:cNvGraphicFramePr>
-            <a:graphic xmlns:a="http://schemas.openxmlformats.org/drawingml/2006/main">
-              <a:graphicData uri="http://schemas.openxmlformats.org/drawingml/2006/picture">
-                <pic:pic xmlns:pic="http://schemas.openxmlformats.org/drawingml/2006/picture">
-                  <pic:nvPicPr>
-                    <pic:cNvPr id="643814299" name="Picture 2" descr="A computer screen shot of a diagram&#10;&#10;Description automatically generated"/>
+                    <pic:cNvPr id="1997571912" name="Picture 1" descr="A system diagram of a software application."/>
                     <pic:cNvPicPr/>
                   </pic:nvPicPr>
                   <pic:blipFill>
@@ -1582,7 +1484,7 @@
                   <pic:spPr>
                     <a:xfrm>
                       <a:off x="0" y="0"/>
-                      <a:ext cx="5731510" cy="4300855"/>
+                      <a:ext cx="5731510" cy="3733800"/>
                     </a:xfrm>
                     <a:prstGeom prst="rect">
                       <a:avLst/>
@@ -1596,23 +1498,69 @@
       </w:r>
     </w:p>
     <w:p>
-      <w:r>
-        <w:br w:type="page"/>
+      <w:pPr>
+        <w:jc w:val="both"/>
+      </w:pPr>
+      <w:r>
+        <w:t>The system context diagram depicts the interactions between the users and the Office Reservation System. The system primarily interacts with two types of users:</w:t>
       </w:r>
     </w:p>
     <w:p>
       <w:pPr>
-        <w:pStyle w:val="Heading2"/>
-      </w:pPr>
-      <w:bookmarkStart w:id="3" w:name="_Toc181739841"/>
-      <w:r>
-        <w:lastRenderedPageBreak/>
-        <w:t>Level 3: Component Diagram</w:t>
-      </w:r>
-      <w:bookmarkEnd w:id="3"/>
+        <w:pStyle w:val="ListParagraph"/>
+        <w:numPr>
+          <w:ilvl w:val="0"/>
+          <w:numId w:val="1"/>
+        </w:numPr>
+        <w:jc w:val="both"/>
+      </w:pPr>
+      <w:r>
+        <w:t>Users: Regular users can plan their work schedules, reserve tables in rooms, and manage teams if granted the ‘Team Manager’ role within their team.</w:t>
+      </w:r>
     </w:p>
     <w:p>
       <w:pPr>
+        <w:pStyle w:val="ListParagraph"/>
+        <w:numPr>
+          <w:ilvl w:val="0"/>
+          <w:numId w:val="1"/>
+        </w:numPr>
+        <w:jc w:val="both"/>
+      </w:pPr>
+      <w:r>
+        <w:t>Admins: Admins are responsible for managing users, teams, and rooms.</w:t>
+      </w:r>
+    </w:p>
+    <w:p>
+      <w:pPr>
+        <w:jc w:val="both"/>
+      </w:pPr>
+      <w:r>
+        <w:t>The Office Reservation System is a</w:t>
+      </w:r>
+      <w:r>
+        <w:t>n application that facilitates these functionalities, serving as the main point of interaction for both user types.</w:t>
+      </w:r>
+    </w:p>
+    <w:p>
+      <w:r>
+        <w:br w:type="page"/>
+      </w:r>
+    </w:p>
+    <w:p>
+      <w:pPr>
+        <w:pStyle w:val="Heading2"/>
+      </w:pPr>
+      <w:bookmarkStart w:id="2" w:name="_Toc183375087"/>
+      <w:r>
+        <w:lastRenderedPageBreak/>
+        <w:t>Level 2: Container Diagram</w:t>
+      </w:r>
+      <w:bookmarkEnd w:id="2"/>
+    </w:p>
+    <w:p>
+      <w:pPr>
+        <w:jc w:val="both"/>
         <w:rPr>
           <w:i/>
           <w:iCs/>
@@ -1623,14 +1571,7 @@
           <w:i/>
           <w:iCs/>
         </w:rPr>
-        <w:t>A Component diagram zooms into an individual container, showing the components inside it</w:t>
-      </w:r>
-      <w:r>
-        <w:rPr>
-          <w:i/>
-          <w:iCs/>
-        </w:rPr>
-        <w:t>.</w:t>
+        <w:t>A Container diagram zooms into the software system in scope, showing the high-level technical building blocks.</w:t>
       </w:r>
     </w:p>
     <w:p>
@@ -1639,10 +1580,10 @@
           <w:noProof/>
         </w:rPr>
         <w:drawing>
-          <wp:inline distT="0" distB="0" distL="0" distR="0" wp14:anchorId="7F96EBB2" wp14:editId="526E5733">
-            <wp:extent cx="5731510" cy="5837555"/>
-            <wp:effectExtent l="0" t="0" r="2540" b="0"/>
-            <wp:docPr id="1409571837" name="Picture 3" descr="A diagram of a company&#10;&#10;Description automatically generated"/>
+          <wp:inline distT="0" distB="0" distL="0" distR="0" wp14:anchorId="732447D5" wp14:editId="165CC793">
+            <wp:extent cx="5731510" cy="5686425"/>
+            <wp:effectExtent l="0" t="0" r="2540" b="9525"/>
+            <wp:docPr id="1696992943" name="Picture 2" descr="A container diagram of a software application."/>
             <wp:cNvGraphicFramePr>
               <a:graphicFrameLocks xmlns:a="http://schemas.openxmlformats.org/drawingml/2006/main" noChangeAspect="1"/>
             </wp:cNvGraphicFramePr>
@@ -1650,7 +1591,7 @@
               <a:graphicData uri="http://schemas.openxmlformats.org/drawingml/2006/picture">
                 <pic:pic xmlns:pic="http://schemas.openxmlformats.org/drawingml/2006/picture">
                   <pic:nvPicPr>
-                    <pic:cNvPr id="1409571837" name="Picture 3" descr="A diagram of a company&#10;&#10;Description automatically generated"/>
+                    <pic:cNvPr id="1696992943" name="Picture 2" descr="A container diagram of a software application."/>
                     <pic:cNvPicPr/>
                   </pic:nvPicPr>
                   <pic:blipFill>
@@ -1668,7 +1609,7 @@
                   <pic:spPr>
                     <a:xfrm>
                       <a:off x="0" y="0"/>
-                      <a:ext cx="5731510" cy="5837555"/>
+                      <a:ext cx="5731510" cy="5686425"/>
                     </a:xfrm>
                     <a:prstGeom prst="rect">
                       <a:avLst/>
@@ -1681,9 +1622,433 @@
         </w:drawing>
       </w:r>
     </w:p>
+    <w:p>
+      <w:pPr>
+        <w:jc w:val="both"/>
+      </w:pPr>
+      <w:r>
+        <w:t>The container diagram illustrates the internal structure of the Office Reservation System, showing how various components interact. Key containers include:</w:t>
+      </w:r>
+    </w:p>
+    <w:p>
+      <w:pPr>
+        <w:pStyle w:val="ListParagraph"/>
+        <w:numPr>
+          <w:ilvl w:val="0"/>
+          <w:numId w:val="2"/>
+        </w:numPr>
+        <w:jc w:val="both"/>
+      </w:pPr>
+      <w:r>
+        <w:t>Room Reservation Application (React): This is the user interface where users log in, view room availability, and make reservations.</w:t>
+      </w:r>
+    </w:p>
+    <w:p>
+      <w:pPr>
+        <w:pStyle w:val="ListParagraph"/>
+        <w:numPr>
+          <w:ilvl w:val="0"/>
+          <w:numId w:val="2"/>
+        </w:numPr>
+        <w:jc w:val="both"/>
+      </w:pPr>
+      <w:r>
+        <w:t>API Application (Spring Boot): Serves as the backend, providing RESTful APIs for user, room, and reservation management. It handles requests from the Room Reservation Application.</w:t>
+      </w:r>
+    </w:p>
+    <w:p>
+      <w:pPr>
+        <w:pStyle w:val="ListParagraph"/>
+        <w:numPr>
+          <w:ilvl w:val="0"/>
+          <w:numId w:val="2"/>
+        </w:numPr>
+        <w:jc w:val="both"/>
+      </w:pPr>
+      <w:r>
+        <w:t>Database (MySQL): Stores critical data, including user profiles, team information, room details, and reservation records.</w:t>
+      </w:r>
+    </w:p>
+    <w:p>
+      <w:pPr>
+        <w:jc w:val="both"/>
+      </w:pPr>
+      <w:r>
+        <w:lastRenderedPageBreak/>
+        <w:t>The flow of data begins with users accessing the system through the React-based interface, which communicates with the API for all operations, with the database storing and retrieving persistent data.</w:t>
+      </w:r>
+    </w:p>
+    <w:p>
+      <w:r>
+        <w:br w:type="page"/>
+      </w:r>
+    </w:p>
+    <w:p>
+      <w:pPr>
+        <w:pStyle w:val="Heading2"/>
+      </w:pPr>
+      <w:bookmarkStart w:id="3" w:name="_Toc183375088"/>
+      <w:r>
+        <w:lastRenderedPageBreak/>
+        <w:t>Level 3: Component Diagram</w:t>
+      </w:r>
+      <w:bookmarkEnd w:id="3"/>
+    </w:p>
+    <w:p>
+      <w:pPr>
+        <w:rPr>
+          <w:i/>
+          <w:iCs/>
+        </w:rPr>
+      </w:pPr>
+      <w:r>
+        <w:rPr>
+          <w:i/>
+          <w:iCs/>
+        </w:rPr>
+        <w:t>A Component diagram zooms into an individual container, showing the components inside it.</w:t>
+      </w:r>
+    </w:p>
+    <w:p>
+      <w:r>
+        <w:rPr>
+          <w:noProof/>
+        </w:rPr>
+        <w:drawing>
+          <wp:inline distT="0" distB="0" distL="0" distR="0" wp14:anchorId="0BF78A4B" wp14:editId="1E08BED1">
+            <wp:extent cx="5731510" cy="4351020"/>
+            <wp:effectExtent l="0" t="0" r="2540" b="0"/>
+            <wp:docPr id="1787650130" name="Picture 3" descr="A component diagram of a software application."/>
+            <wp:cNvGraphicFramePr>
+              <a:graphicFrameLocks xmlns:a="http://schemas.openxmlformats.org/drawingml/2006/main" noChangeAspect="1"/>
+            </wp:cNvGraphicFramePr>
+            <a:graphic xmlns:a="http://schemas.openxmlformats.org/drawingml/2006/main">
+              <a:graphicData uri="http://schemas.openxmlformats.org/drawingml/2006/picture">
+                <pic:pic xmlns:pic="http://schemas.openxmlformats.org/drawingml/2006/picture">
+                  <pic:nvPicPr>
+                    <pic:cNvPr id="1787650130" name="Picture 3" descr="A component diagram of a software application."/>
+                    <pic:cNvPicPr/>
+                  </pic:nvPicPr>
+                  <pic:blipFill>
+                    <a:blip r:embed="rId11" cstate="print">
+                      <a:extLst>
+                        <a:ext uri="{28A0092B-C50C-407E-A947-70E740481C1C}">
+                          <a14:useLocalDpi xmlns:a14="http://schemas.microsoft.com/office/drawing/2010/main" val="0"/>
+                        </a:ext>
+                      </a:extLst>
+                    </a:blip>
+                    <a:stretch>
+                      <a:fillRect/>
+                    </a:stretch>
+                  </pic:blipFill>
+                  <pic:spPr>
+                    <a:xfrm>
+                      <a:off x="0" y="0"/>
+                      <a:ext cx="5731510" cy="4351020"/>
+                    </a:xfrm>
+                    <a:prstGeom prst="rect">
+                      <a:avLst/>
+                    </a:prstGeom>
+                  </pic:spPr>
+                </pic:pic>
+              </a:graphicData>
+            </a:graphic>
+          </wp:inline>
+        </w:drawing>
+      </w:r>
+    </w:p>
+    <w:p>
+      <w:pPr>
+        <w:jc w:val="both"/>
+      </w:pPr>
+      <w:r>
+        <w:t>The component diagram breaks down the API application into smaller, focused components, showing their responsibilities and interactions:</w:t>
+      </w:r>
+    </w:p>
+    <w:p>
+      <w:pPr>
+        <w:pStyle w:val="ListParagraph"/>
+        <w:numPr>
+          <w:ilvl w:val="0"/>
+          <w:numId w:val="3"/>
+        </w:numPr>
+        <w:jc w:val="both"/>
+      </w:pPr>
+      <w:r>
+        <w:t>Controllers: These handle incoming HTTP requests:</w:t>
+      </w:r>
+    </w:p>
+    <w:p>
+      <w:pPr>
+        <w:pStyle w:val="ListParagraph"/>
+        <w:numPr>
+          <w:ilvl w:val="1"/>
+          <w:numId w:val="3"/>
+        </w:numPr>
+        <w:jc w:val="both"/>
+      </w:pPr>
+      <w:proofErr w:type="spellStart"/>
+      <w:r>
+        <w:t>ReservationsController</w:t>
+      </w:r>
+      <w:proofErr w:type="spellEnd"/>
+      <w:r>
+        <w:t>: Manages reservations.</w:t>
+      </w:r>
+    </w:p>
+    <w:p>
+      <w:pPr>
+        <w:pStyle w:val="ListParagraph"/>
+        <w:numPr>
+          <w:ilvl w:val="1"/>
+          <w:numId w:val="3"/>
+        </w:numPr>
+        <w:jc w:val="both"/>
+      </w:pPr>
+      <w:proofErr w:type="spellStart"/>
+      <w:r>
+        <w:t>RoomController</w:t>
+      </w:r>
+      <w:proofErr w:type="spellEnd"/>
+      <w:r>
+        <w:t>: Manages rooms.</w:t>
+      </w:r>
+    </w:p>
+    <w:p>
+      <w:pPr>
+        <w:pStyle w:val="ListParagraph"/>
+        <w:numPr>
+          <w:ilvl w:val="1"/>
+          <w:numId w:val="3"/>
+        </w:numPr>
+        <w:jc w:val="both"/>
+      </w:pPr>
+      <w:proofErr w:type="spellStart"/>
+      <w:r>
+        <w:t>TableController</w:t>
+      </w:r>
+      <w:proofErr w:type="spellEnd"/>
+      <w:r>
+        <w:t>: Manages tables.</w:t>
+      </w:r>
+    </w:p>
+    <w:p>
+      <w:pPr>
+        <w:pStyle w:val="ListParagraph"/>
+        <w:numPr>
+          <w:ilvl w:val="1"/>
+          <w:numId w:val="3"/>
+        </w:numPr>
+        <w:jc w:val="both"/>
+      </w:pPr>
+      <w:proofErr w:type="spellStart"/>
+      <w:r>
+        <w:t>TeamController</w:t>
+      </w:r>
+      <w:proofErr w:type="spellEnd"/>
+      <w:r>
+        <w:t>: Manages teams.</w:t>
+      </w:r>
+    </w:p>
+    <w:p>
+      <w:pPr>
+        <w:pStyle w:val="ListParagraph"/>
+        <w:numPr>
+          <w:ilvl w:val="1"/>
+          <w:numId w:val="3"/>
+        </w:numPr>
+        <w:jc w:val="both"/>
+      </w:pPr>
+      <w:proofErr w:type="spellStart"/>
+      <w:r>
+        <w:t>UserController</w:t>
+      </w:r>
+      <w:proofErr w:type="spellEnd"/>
+      <w:r>
+        <w:t>: Manages users.</w:t>
+      </w:r>
+    </w:p>
+    <w:p>
+      <w:pPr>
+        <w:pStyle w:val="ListParagraph"/>
+        <w:numPr>
+          <w:ilvl w:val="0"/>
+          <w:numId w:val="3"/>
+        </w:numPr>
+        <w:jc w:val="both"/>
+      </w:pPr>
+      <w:r>
+        <w:t>Services: These components implement business logic:</w:t>
+      </w:r>
+    </w:p>
+    <w:p>
+      <w:pPr>
+        <w:pStyle w:val="ListParagraph"/>
+        <w:numPr>
+          <w:ilvl w:val="1"/>
+          <w:numId w:val="3"/>
+        </w:numPr>
+        <w:jc w:val="both"/>
+      </w:pPr>
+      <w:proofErr w:type="spellStart"/>
+      <w:r>
+        <w:t>ReservationService</w:t>
+      </w:r>
+      <w:proofErr w:type="spellEnd"/>
+      <w:r>
+        <w:t>: Processes reservation-related operations.</w:t>
+      </w:r>
+    </w:p>
+    <w:p>
+      <w:pPr>
+        <w:pStyle w:val="ListParagraph"/>
+        <w:numPr>
+          <w:ilvl w:val="1"/>
+          <w:numId w:val="3"/>
+        </w:numPr>
+        <w:jc w:val="both"/>
+      </w:pPr>
+      <w:proofErr w:type="spellStart"/>
+      <w:r>
+        <w:t>RoomService</w:t>
+      </w:r>
+      <w:proofErr w:type="spellEnd"/>
+      <w:r>
+        <w:t>: Manages room-related tasks.</w:t>
+      </w:r>
+    </w:p>
+    <w:p>
+      <w:pPr>
+        <w:pStyle w:val="ListParagraph"/>
+        <w:numPr>
+          <w:ilvl w:val="1"/>
+          <w:numId w:val="3"/>
+        </w:numPr>
+        <w:jc w:val="both"/>
+      </w:pPr>
+      <w:proofErr w:type="spellStart"/>
+      <w:r>
+        <w:t>TableService</w:t>
+      </w:r>
+      <w:proofErr w:type="spellEnd"/>
+      <w:r>
+        <w:t>: Handles table-related logic.</w:t>
+      </w:r>
+    </w:p>
+    <w:p>
+      <w:pPr>
+        <w:pStyle w:val="ListParagraph"/>
+        <w:numPr>
+          <w:ilvl w:val="1"/>
+          <w:numId w:val="3"/>
+        </w:numPr>
+        <w:jc w:val="both"/>
+      </w:pPr>
+      <w:proofErr w:type="spellStart"/>
+      <w:r>
+        <w:t>TeamService</w:t>
+      </w:r>
+      <w:proofErr w:type="spellEnd"/>
+      <w:r>
+        <w:t>: Manages teams and roles.</w:t>
+      </w:r>
+    </w:p>
+    <w:p>
+      <w:pPr>
+        <w:pStyle w:val="ListParagraph"/>
+        <w:numPr>
+          <w:ilvl w:val="1"/>
+          <w:numId w:val="3"/>
+        </w:numPr>
+        <w:jc w:val="both"/>
+      </w:pPr>
+      <w:proofErr w:type="spellStart"/>
+      <w:r>
+        <w:t>UserService</w:t>
+      </w:r>
+      <w:proofErr w:type="spellEnd"/>
+      <w:r>
+        <w:t>: Administers user operations.</w:t>
+      </w:r>
+    </w:p>
+    <w:p>
+      <w:pPr>
+        <w:pStyle w:val="ListParagraph"/>
+        <w:numPr>
+          <w:ilvl w:val="0"/>
+          <w:numId w:val="3"/>
+        </w:numPr>
+        <w:jc w:val="both"/>
+      </w:pPr>
+      <w:r>
+        <w:t>Repositories: Provide data access to and from the database:</w:t>
+      </w:r>
+    </w:p>
+    <w:p>
+      <w:pPr>
+        <w:pStyle w:val="ListParagraph"/>
+        <w:numPr>
+          <w:ilvl w:val="1"/>
+          <w:numId w:val="3"/>
+        </w:numPr>
+        <w:jc w:val="both"/>
+      </w:pPr>
+      <w:proofErr w:type="spellStart"/>
+      <w:r>
+        <w:lastRenderedPageBreak/>
+        <w:t>ReservationRepository</w:t>
+      </w:r>
+      <w:proofErr w:type="spellEnd"/>
+      <w:r>
+        <w:t xml:space="preserve">, </w:t>
+      </w:r>
+      <w:proofErr w:type="spellStart"/>
+      <w:r>
+        <w:t>RoomRepository</w:t>
+      </w:r>
+      <w:proofErr w:type="spellEnd"/>
+      <w:r>
+        <w:t xml:space="preserve">, </w:t>
+      </w:r>
+      <w:proofErr w:type="spellStart"/>
+      <w:r>
+        <w:t>TableRepository</w:t>
+      </w:r>
+      <w:proofErr w:type="spellEnd"/>
+      <w:r>
+        <w:t xml:space="preserve">, </w:t>
+      </w:r>
+      <w:proofErr w:type="spellStart"/>
+      <w:r>
+        <w:t>TeamRepository</w:t>
+      </w:r>
+      <w:proofErr w:type="spellEnd"/>
+      <w:r>
+        <w:t xml:space="preserve">, </w:t>
+      </w:r>
+      <w:proofErr w:type="spellStart"/>
+      <w:r>
+        <w:t>UserRepository</w:t>
+      </w:r>
+      <w:proofErr w:type="spellEnd"/>
+      <w:r>
+        <w:t>.</w:t>
+      </w:r>
+    </w:p>
+    <w:p>
+      <w:pPr>
+        <w:jc w:val="both"/>
+      </w:pPr>
+      <w:r>
+        <w:t xml:space="preserve">The database remains the core data store, connected to repositories for seamless data persistence and retrieval. The REST API </w:t>
+      </w:r>
+      <w:r>
+        <w:t xml:space="preserve">serves as the backend, implementing business logic and database interactions to provide services for the Room Reservation Application (frontend). </w:t>
+      </w:r>
+    </w:p>
     <w:sectPr>
-      <w:headerReference w:type="default" r:id="rId11"/>
-      <w:footerReference w:type="default" r:id="rId12"/>
+      <w:headerReference w:type="default" r:id="rId12"/>
+      <w:footerReference w:type="default" r:id="rId13"/>
       <w:pgSz w:w="11906" w:h="16838"/>
       <w:pgMar w:top="1440" w:right="1440" w:bottom="1440" w:left="1440" w:header="708" w:footer="708" w:gutter="0"/>
       <w:pgNumType w:start="0"/>
@@ -1904,6 +2269,278 @@
     </w:pPr>
   </w:p>
 </w:hdr>
+</file>
+
+<file path=word/numbering.xml><?xml version="1.0" encoding="utf-8"?>
+<w:numbering xmlns:wpc="http://schemas.microsoft.com/office/word/2010/wordprocessingCanvas" xmlns:cx="http://schemas.microsoft.com/office/drawing/2014/chartex" xmlns:cx1="http://schemas.microsoft.com/office/drawing/2015/9/8/chartex" xmlns:cx2="http://schemas.microsoft.com/office/drawing/2015/10/21/chartex" xmlns:cx3="http://schemas.microsoft.com/office/drawing/2016/5/9/chartex" xmlns:cx4="http://schemas.microsoft.com/office/drawing/2016/5/10/chartex" xmlns:cx5="http://schemas.microsoft.com/office/drawing/2016/5/11/chartex" xmlns:cx6="http://schemas.microsoft.com/office/drawing/2016/5/12/chartex" xmlns:cx7="http://schemas.microsoft.com/office/drawing/2016/5/13/chartex" xmlns:cx8="http://schemas.microsoft.com/office/drawing/2016/5/14/chartex" xmlns:mc="http://schemas.openxmlformats.org/markup-compatibility/2006" xmlns:aink="http://schemas.microsoft.com/office/drawing/2016/ink" xmlns:am3d="http://schemas.microsoft.com/office/drawing/2017/model3d" xmlns:o="urn:schemas-microsoft-com:office:office" xmlns:oel="http://schemas.microsoft.com/office/2019/extlst" xmlns:r="http://schemas.openxmlformats.org/officeDocument/2006/relationships" xmlns:m="http://schemas.openxmlformats.org/officeDocument/2006/math" xmlns:v="urn:schemas-microsoft-com:vml" xmlns:wp14="http://schemas.microsoft.com/office/word/2010/wordprocessingDrawing" xmlns:wp="http://schemas.openxmlformats.org/drawingml/2006/wordprocessingDrawing" xmlns:w10="urn:schemas-microsoft-com:office:word" xmlns:w="http://schemas.openxmlformats.org/wordprocessingml/2006/main" xmlns:w14="http://schemas.microsoft.com/office/word/2010/wordml" xmlns:w15="http://schemas.microsoft.com/office/word/2012/wordml" xmlns:w16cex="http://schemas.microsoft.com/office/word/2018/wordml/cex" xmlns:w16cid="http://schemas.microsoft.com/office/word/2016/wordml/cid" xmlns:w16="http://schemas.microsoft.com/office/word/2018/wordml" xmlns:w16du="http://schemas.microsoft.com/office/word/2023/wordml/word16du" xmlns:w16sdtdh="http://schemas.microsoft.com/office/word/2020/wordml/sdtdatahash" xmlns:w16se="http://schemas.microsoft.com/office/word/2015/wordml/symex" xmlns:wpg="http://schemas.microsoft.com/office/word/2010/wordprocessingGroup" xmlns:wpi="http://schemas.microsoft.com/office/word/2010/wordprocessingInk" xmlns:wne="http://schemas.microsoft.com/office/word/2006/wordml" xmlns:wps="http://schemas.microsoft.com/office/word/2010/wordprocessingShape" mc:Ignorable="w14 w15 w16se w16cid w16 w16cex w16sdtdh w16du wp14">
+  <w:abstractNum w:abstractNumId="0" w15:restartNumberingAfterBreak="0">
+    <w:nsid w:val="009570C3"/>
+    <w:multiLevelType w:val="hybridMultilevel"/>
+    <w:tmpl w:val="55BC8328"/>
+    <w:lvl w:ilvl="0" w:tplc="2000000F">
+      <w:start w:val="1"/>
+      <w:numFmt w:val="decimal"/>
+      <w:lvlText w:val="%1."/>
+      <w:lvlJc w:val="left"/>
+      <w:pPr>
+        <w:ind w:left="720" w:hanging="360"/>
+      </w:pPr>
+    </w:lvl>
+    <w:lvl w:ilvl="1" w:tplc="20000019" w:tentative="1">
+      <w:start w:val="1"/>
+      <w:numFmt w:val="lowerLetter"/>
+      <w:lvlText w:val="%2."/>
+      <w:lvlJc w:val="left"/>
+      <w:pPr>
+        <w:ind w:left="1440" w:hanging="360"/>
+      </w:pPr>
+    </w:lvl>
+    <w:lvl w:ilvl="2" w:tplc="2000001B" w:tentative="1">
+      <w:start w:val="1"/>
+      <w:numFmt w:val="lowerRoman"/>
+      <w:lvlText w:val="%3."/>
+      <w:lvlJc w:val="right"/>
+      <w:pPr>
+        <w:ind w:left="2160" w:hanging="180"/>
+      </w:pPr>
+    </w:lvl>
+    <w:lvl w:ilvl="3" w:tplc="2000000F" w:tentative="1">
+      <w:start w:val="1"/>
+      <w:numFmt w:val="decimal"/>
+      <w:lvlText w:val="%4."/>
+      <w:lvlJc w:val="left"/>
+      <w:pPr>
+        <w:ind w:left="2880" w:hanging="360"/>
+      </w:pPr>
+    </w:lvl>
+    <w:lvl w:ilvl="4" w:tplc="20000019" w:tentative="1">
+      <w:start w:val="1"/>
+      <w:numFmt w:val="lowerLetter"/>
+      <w:lvlText w:val="%5."/>
+      <w:lvlJc w:val="left"/>
+      <w:pPr>
+        <w:ind w:left="3600" w:hanging="360"/>
+      </w:pPr>
+    </w:lvl>
+    <w:lvl w:ilvl="5" w:tplc="2000001B" w:tentative="1">
+      <w:start w:val="1"/>
+      <w:numFmt w:val="lowerRoman"/>
+      <w:lvlText w:val="%6."/>
+      <w:lvlJc w:val="right"/>
+      <w:pPr>
+        <w:ind w:left="4320" w:hanging="180"/>
+      </w:pPr>
+    </w:lvl>
+    <w:lvl w:ilvl="6" w:tplc="2000000F" w:tentative="1">
+      <w:start w:val="1"/>
+      <w:numFmt w:val="decimal"/>
+      <w:lvlText w:val="%7."/>
+      <w:lvlJc w:val="left"/>
+      <w:pPr>
+        <w:ind w:left="5040" w:hanging="360"/>
+      </w:pPr>
+    </w:lvl>
+    <w:lvl w:ilvl="7" w:tplc="20000019" w:tentative="1">
+      <w:start w:val="1"/>
+      <w:numFmt w:val="lowerLetter"/>
+      <w:lvlText w:val="%8."/>
+      <w:lvlJc w:val="left"/>
+      <w:pPr>
+        <w:ind w:left="5760" w:hanging="360"/>
+      </w:pPr>
+    </w:lvl>
+    <w:lvl w:ilvl="8" w:tplc="2000001B" w:tentative="1">
+      <w:start w:val="1"/>
+      <w:numFmt w:val="lowerRoman"/>
+      <w:lvlText w:val="%9."/>
+      <w:lvlJc w:val="right"/>
+      <w:pPr>
+        <w:ind w:left="6480" w:hanging="180"/>
+      </w:pPr>
+    </w:lvl>
+  </w:abstractNum>
+  <w:abstractNum w:abstractNumId="1" w15:restartNumberingAfterBreak="0">
+    <w:nsid w:val="2517209A"/>
+    <w:multiLevelType w:val="hybridMultilevel"/>
+    <w:tmpl w:val="B546E5C4"/>
+    <w:lvl w:ilvl="0" w:tplc="2000000F">
+      <w:start w:val="1"/>
+      <w:numFmt w:val="decimal"/>
+      <w:lvlText w:val="%1."/>
+      <w:lvlJc w:val="left"/>
+      <w:pPr>
+        <w:ind w:left="720" w:hanging="360"/>
+      </w:pPr>
+    </w:lvl>
+    <w:lvl w:ilvl="1" w:tplc="20000019">
+      <w:start w:val="1"/>
+      <w:numFmt w:val="lowerLetter"/>
+      <w:lvlText w:val="%2."/>
+      <w:lvlJc w:val="left"/>
+      <w:pPr>
+        <w:ind w:left="1440" w:hanging="360"/>
+      </w:pPr>
+    </w:lvl>
+    <w:lvl w:ilvl="2" w:tplc="2000001B" w:tentative="1">
+      <w:start w:val="1"/>
+      <w:numFmt w:val="lowerRoman"/>
+      <w:lvlText w:val="%3."/>
+      <w:lvlJc w:val="right"/>
+      <w:pPr>
+        <w:ind w:left="2160" w:hanging="180"/>
+      </w:pPr>
+    </w:lvl>
+    <w:lvl w:ilvl="3" w:tplc="2000000F" w:tentative="1">
+      <w:start w:val="1"/>
+      <w:numFmt w:val="decimal"/>
+      <w:lvlText w:val="%4."/>
+      <w:lvlJc w:val="left"/>
+      <w:pPr>
+        <w:ind w:left="2880" w:hanging="360"/>
+      </w:pPr>
+    </w:lvl>
+    <w:lvl w:ilvl="4" w:tplc="20000019" w:tentative="1">
+      <w:start w:val="1"/>
+      <w:numFmt w:val="lowerLetter"/>
+      <w:lvlText w:val="%5."/>
+      <w:lvlJc w:val="left"/>
+      <w:pPr>
+        <w:ind w:left="3600" w:hanging="360"/>
+      </w:pPr>
+    </w:lvl>
+    <w:lvl w:ilvl="5" w:tplc="2000001B" w:tentative="1">
+      <w:start w:val="1"/>
+      <w:numFmt w:val="lowerRoman"/>
+      <w:lvlText w:val="%6."/>
+      <w:lvlJc w:val="right"/>
+      <w:pPr>
+        <w:ind w:left="4320" w:hanging="180"/>
+      </w:pPr>
+    </w:lvl>
+    <w:lvl w:ilvl="6" w:tplc="2000000F" w:tentative="1">
+      <w:start w:val="1"/>
+      <w:numFmt w:val="decimal"/>
+      <w:lvlText w:val="%7."/>
+      <w:lvlJc w:val="left"/>
+      <w:pPr>
+        <w:ind w:left="5040" w:hanging="360"/>
+      </w:pPr>
+    </w:lvl>
+    <w:lvl w:ilvl="7" w:tplc="20000019" w:tentative="1">
+      <w:start w:val="1"/>
+      <w:numFmt w:val="lowerLetter"/>
+      <w:lvlText w:val="%8."/>
+      <w:lvlJc w:val="left"/>
+      <w:pPr>
+        <w:ind w:left="5760" w:hanging="360"/>
+      </w:pPr>
+    </w:lvl>
+    <w:lvl w:ilvl="8" w:tplc="2000001B" w:tentative="1">
+      <w:start w:val="1"/>
+      <w:numFmt w:val="lowerRoman"/>
+      <w:lvlText w:val="%9."/>
+      <w:lvlJc w:val="right"/>
+      <w:pPr>
+        <w:ind w:left="6480" w:hanging="180"/>
+      </w:pPr>
+    </w:lvl>
+  </w:abstractNum>
+  <w:abstractNum w:abstractNumId="2" w15:restartNumberingAfterBreak="0">
+    <w:nsid w:val="575A6829"/>
+    <w:multiLevelType w:val="hybridMultilevel"/>
+    <w:tmpl w:val="68A026C6"/>
+    <w:lvl w:ilvl="0" w:tplc="2000000F">
+      <w:start w:val="1"/>
+      <w:numFmt w:val="decimal"/>
+      <w:lvlText w:val="%1."/>
+      <w:lvlJc w:val="left"/>
+      <w:pPr>
+        <w:ind w:left="720" w:hanging="360"/>
+      </w:pPr>
+    </w:lvl>
+    <w:lvl w:ilvl="1" w:tplc="20000019" w:tentative="1">
+      <w:start w:val="1"/>
+      <w:numFmt w:val="lowerLetter"/>
+      <w:lvlText w:val="%2."/>
+      <w:lvlJc w:val="left"/>
+      <w:pPr>
+        <w:ind w:left="1440" w:hanging="360"/>
+      </w:pPr>
+    </w:lvl>
+    <w:lvl w:ilvl="2" w:tplc="2000001B" w:tentative="1">
+      <w:start w:val="1"/>
+      <w:numFmt w:val="lowerRoman"/>
+      <w:lvlText w:val="%3."/>
+      <w:lvlJc w:val="right"/>
+      <w:pPr>
+        <w:ind w:left="2160" w:hanging="180"/>
+      </w:pPr>
+    </w:lvl>
+    <w:lvl w:ilvl="3" w:tplc="2000000F" w:tentative="1">
+      <w:start w:val="1"/>
+      <w:numFmt w:val="decimal"/>
+      <w:lvlText w:val="%4."/>
+      <w:lvlJc w:val="left"/>
+      <w:pPr>
+        <w:ind w:left="2880" w:hanging="360"/>
+      </w:pPr>
+    </w:lvl>
+    <w:lvl w:ilvl="4" w:tplc="20000019" w:tentative="1">
+      <w:start w:val="1"/>
+      <w:numFmt w:val="lowerLetter"/>
+      <w:lvlText w:val="%5."/>
+      <w:lvlJc w:val="left"/>
+      <w:pPr>
+        <w:ind w:left="3600" w:hanging="360"/>
+      </w:pPr>
+    </w:lvl>
+    <w:lvl w:ilvl="5" w:tplc="2000001B" w:tentative="1">
+      <w:start w:val="1"/>
+      <w:numFmt w:val="lowerRoman"/>
+      <w:lvlText w:val="%6."/>
+      <w:lvlJc w:val="right"/>
+      <w:pPr>
+        <w:ind w:left="4320" w:hanging="180"/>
+      </w:pPr>
+    </w:lvl>
+    <w:lvl w:ilvl="6" w:tplc="2000000F" w:tentative="1">
+      <w:start w:val="1"/>
+      <w:numFmt w:val="decimal"/>
+      <w:lvlText w:val="%7."/>
+      <w:lvlJc w:val="left"/>
+      <w:pPr>
+        <w:ind w:left="5040" w:hanging="360"/>
+      </w:pPr>
+    </w:lvl>
+    <w:lvl w:ilvl="7" w:tplc="20000019" w:tentative="1">
+      <w:start w:val="1"/>
+      <w:numFmt w:val="lowerLetter"/>
+      <w:lvlText w:val="%8."/>
+      <w:lvlJc w:val="left"/>
+      <w:pPr>
+        <w:ind w:left="5760" w:hanging="360"/>
+      </w:pPr>
+    </w:lvl>
+    <w:lvl w:ilvl="8" w:tplc="2000001B" w:tentative="1">
+      <w:start w:val="1"/>
+      <w:numFmt w:val="lowerRoman"/>
+      <w:lvlText w:val="%9."/>
+      <w:lvlJc w:val="right"/>
+      <w:pPr>
+        <w:ind w:left="6480" w:hanging="180"/>
+      </w:pPr>
+    </w:lvl>
+  </w:abstractNum>
+  <w:num w:numId="1" w16cid:durableId="164588566">
+    <w:abstractNumId w:val="2"/>
+  </w:num>
+  <w:num w:numId="2" w16cid:durableId="858734922">
+    <w:abstractNumId w:val="0"/>
+  </w:num>
+  <w:num w:numId="3" w16cid:durableId="4401308">
+    <w:abstractNumId w:val="1"/>
+  </w:num>
+</w:numbering>
 </file>
 
 <file path=word/styles.xml><?xml version="1.0" encoding="utf-8"?>
@@ -2998,18 +3635,18 @@
 
 <file path=word/glossary/fontTable.xml><?xml version="1.0" encoding="utf-8"?>
 <w:fonts xmlns:mc="http://schemas.openxmlformats.org/markup-compatibility/2006" xmlns:r="http://schemas.openxmlformats.org/officeDocument/2006/relationships" xmlns:w="http://schemas.openxmlformats.org/wordprocessingml/2006/main" xmlns:w14="http://schemas.microsoft.com/office/word/2010/wordml" xmlns:w15="http://schemas.microsoft.com/office/word/2012/wordml" xmlns:w16cex="http://schemas.microsoft.com/office/word/2018/wordml/cex" xmlns:w16cid="http://schemas.microsoft.com/office/word/2016/wordml/cid" xmlns:w16="http://schemas.microsoft.com/office/word/2018/wordml" xmlns:w16du="http://schemas.microsoft.com/office/word/2023/wordml/word16du" xmlns:w16sdtdh="http://schemas.microsoft.com/office/word/2020/wordml/sdtdatahash" xmlns:w16se="http://schemas.microsoft.com/office/word/2015/wordml/symex" mc:Ignorable="w14 w15 w16se w16cid w16 w16cex w16sdtdh w16du">
-  <w:font w:name="Aptos">
-    <w:charset w:val="00"/>
-    <w:family w:val="swiss"/>
-    <w:pitch w:val="variable"/>
-    <w:sig w:usb0="20000287" w:usb1="00000003" w:usb2="00000000" w:usb3="00000000" w:csb0="0000019F" w:csb1="00000000"/>
-  </w:font>
   <w:font w:name="Times New Roman">
     <w:panose1 w:val="02020603050405020304"/>
     <w:charset w:val="00"/>
     <w:family w:val="roman"/>
     <w:pitch w:val="variable"/>
     <w:sig w:usb0="E0002EFF" w:usb1="C000785B" w:usb2="00000009" w:usb3="00000000" w:csb0="000001FF" w:csb1="00000000"/>
+  </w:font>
+  <w:font w:name="Aptos">
+    <w:charset w:val="00"/>
+    <w:family w:val="swiss"/>
+    <w:pitch w:val="variable"/>
+    <w:sig w:usb0="20000287" w:usb1="00000003" w:usb2="00000000" w:usb3="00000000" w:csb0="0000019F" w:csb1="00000000"/>
   </w:font>
   <w:font w:name="Aptos Display">
     <w:charset w:val="00"/>
@@ -3038,7 +3675,10 @@
     <w:rsidRoot w:val="00B200AE"/>
     <w:rsid w:val="000107F1"/>
     <w:rsid w:val="003D68F6"/>
+    <w:rsid w:val="008C6E55"/>
     <w:rsid w:val="00B200AE"/>
+    <w:rsid w:val="00CD0422"/>
+    <w:rsid w:val="00E61A1B"/>
   </w:rsids>
   <m:mathPr>
     <m:mathFont m:val="Cambria Math"/>
@@ -3489,10 +4129,6 @@
     <w:semiHidden/>
     <w:unhideWhenUsed/>
   </w:style>
-  <w:style w:type="paragraph" w:customStyle="1" w:styleId="8058460714EC4401A5069676C28496DC">
-    <w:name w:val="8058460714EC4401A5069676C28496DC"/>
-    <w:rsid w:val="00B200AE"/>
-  </w:style>
   <w:style w:type="paragraph" w:customStyle="1" w:styleId="7CD853CDF6BB43A9804AC573DA20C708">
     <w:name w:val="7CD853CDF6BB43A9804AC573DA20C708"/>
     <w:rsid w:val="00B200AE"/>

</xml_diff>

<commit_message>
Updated SAD; Updated c4-model.drawio; Implemented c4-model.ncp
</commit_message>
<xml_diff>
--- a/documentation/software-architecture-document/software-architecture-document.docx
+++ b/documentation/software-architecture-document/software-architecture-document.docx
@@ -11,8 +11,15 @@
         </w:docPartObj>
       </w:sdtPr>
       <w:sdtContent>
-        <w:p/>
         <w:p>
+          <w:pPr>
+            <w:jc w:val="both"/>
+          </w:pPr>
+        </w:p>
+        <w:p>
+          <w:pPr>
+            <w:jc w:val="both"/>
+          </w:pPr>
           <w:r>
             <w:rPr>
               <w:noProof/>
@@ -326,7 +333,7 @@
               </mc:Choice>
               <mc:Fallback>
                 <w:pict>
-                  <v:group w14:anchorId="7C6515C8" id="Group 28" o:spid="_x0000_s1026" style="position:absolute;margin-left:0;margin-top:0;width:540pt;height:556.55pt;z-index:-251657216;mso-width-percent:1154;mso-height-percent:670;mso-top-percent:45;mso-position-horizontal:center;mso-position-horizontal-relative:margin;mso-position-vertical-relative:page;mso-width-percent:1154;mso-height-percent:670;mso-top-percent:45;mso-width-relative:margin" coordsize="55613,54044" o:gfxdata="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">
+                  <v:group w14:anchorId="7C6515C8" id="Group 28" o:spid="_x0000_s1026" style="position:absolute;left:0;text-align:left;margin-left:0;margin-top:0;width:540pt;height:556.55pt;z-index:-251657216;mso-width-percent:1154;mso-height-percent:670;mso-top-percent:45;mso-position-horizontal:center;mso-position-horizontal-relative:margin;mso-position-vertical-relative:page;mso-width-percent:1154;mso-height-percent:670;mso-top-percent:45;mso-width-relative:margin" coordsize="55613,54044" o:gfxdata="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">
                     <o:lock v:ext="edit" aspectratio="t"/>
                     <v:shape id="Freeform 10" o:spid="_x0000_s1027" style="position:absolute;width:55575;height:54044;visibility:visible;mso-wrap-style:square;v-text-anchor:bottom" coordsize="720,700" o:spt="100" o:gfxdata="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" adj="-11796480,,5400" path="m,c,644,,644,,644v23,6,62,14,113,21c250,685,476,700,720,644v,-27,,-27,,-27c720,,720,,720,,,,,,,e" fillcolor="#404040 [2994]" stroked="f">
                       <v:fill color2="#1f1f1f [2018]" rotate="t" colors="0 #5a5a5a;.5 #3e3e3e;1 #272727" focus="100%" type="gradient">
@@ -540,7 +547,7 @@
                     <v:stroke joinstyle="miter"/>
                     <v:path gradientshapeok="t" o:connecttype="rect"/>
                   </v:shapetype>
-                  <v:shape id="Text Box 29" o:spid="_x0000_s1029" type="#_x0000_t202" style="position:absolute;margin-left:0;margin-top:0;width:453pt;height:11.5pt;z-index:251662336;visibility:visible;mso-wrap-style:square;mso-width-percent:1154;mso-height-percent:0;mso-wrap-distance-left:9pt;mso-wrap-distance-top:0;mso-wrap-distance-right:9pt;mso-wrap-distance-bottom:0;mso-position-horizontal:center;mso-position-horizontal-relative:page;mso-position-vertical:bottom;mso-position-vertical-relative:margin;mso-width-percent:1154;mso-height-percent:0;mso-width-relative:margin;mso-height-relative:margin;v-text-anchor:bottom" o:gfxdata="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" filled="f" stroked="f" strokeweight=".5pt">
+                  <v:shape id="Text Box 29" o:spid="_x0000_s1029" type="#_x0000_t202" style="position:absolute;left:0;text-align:left;margin-left:0;margin-top:0;width:453pt;height:11.5pt;z-index:251662336;visibility:visible;mso-wrap-style:square;mso-width-percent:1154;mso-height-percent:0;mso-wrap-distance-left:9pt;mso-wrap-distance-top:0;mso-wrap-distance-right:9pt;mso-wrap-distance-bottom:0;mso-position-horizontal:center;mso-position-horizontal-relative:page;mso-position-vertical:bottom;mso-position-vertical-relative:margin;mso-width-percent:1154;mso-height-percent:0;mso-width-relative:margin;mso-height-relative:margin;v-text-anchor:bottom" o:gfxdata="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" filled="f" stroked="f" strokeweight=".5pt">
                     <v:textbox style="mso-fit-shape-to-text:t" inset="1in,0,86.4pt,0">
                       <w:txbxContent>
                         <w:p>
@@ -789,7 +796,7 @@
               </mc:Choice>
               <mc:Fallback>
                 <w:pict>
-                  <v:shape w14:anchorId="3B39107C" id="Text Box 30" o:spid="_x0000_s1030" type="#_x0000_t202" style="position:absolute;margin-left:0;margin-top:0;width:453pt;height:38.15pt;z-index:251661312;visibility:visible;mso-wrap-style:square;mso-width-percent:1154;mso-height-percent:0;mso-top-percent:790;mso-wrap-distance-left:9pt;mso-wrap-distance-top:0;mso-wrap-distance-right:9pt;mso-wrap-distance-bottom:0;mso-position-horizontal:center;mso-position-horizontal-relative:page;mso-position-vertical-relative:page;mso-width-percent:1154;mso-height-percent:0;mso-top-percent:790;mso-width-relative:margin;mso-height-relative:margin;v-text-anchor:top" o:gfxdata="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" filled="f" stroked="f" strokeweight=".5pt">
+                  <v:shape w14:anchorId="3B39107C" id="Text Box 30" o:spid="_x0000_s1030" type="#_x0000_t202" style="position:absolute;left:0;text-align:left;margin-left:0;margin-top:0;width:453pt;height:38.15pt;z-index:251661312;visibility:visible;mso-wrap-style:square;mso-width-percent:1154;mso-height-percent:0;mso-top-percent:790;mso-wrap-distance-left:9pt;mso-wrap-distance-top:0;mso-wrap-distance-right:9pt;mso-wrap-distance-bottom:0;mso-position-horizontal:center;mso-position-horizontal-relative:page;mso-position-vertical-relative:page;mso-width-percent:1154;mso-height-percent:0;mso-top-percent:790;mso-width-relative:margin;mso-height-relative:margin;v-text-anchor:top" o:gfxdata="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" filled="f" stroked="f" strokeweight=".5pt">
                     <v:textbox style="mso-fit-shape-to-text:t" inset="1in,0,86.4pt,0">
                       <w:txbxContent>
                         <w:sdt>
@@ -1005,7 +1012,7 @@
               </mc:Choice>
               <mc:Fallback>
                 <w:pict>
-                  <v:rect w14:anchorId="2F0D0D57" id="Rectangle 31" o:spid="_x0000_s1031" style="position:absolute;margin-left:-4.4pt;margin-top:0;width:46.8pt;height:77.75pt;z-index:251660288;visibility:visible;mso-wrap-style:square;mso-width-percent:76;mso-height-percent:98;mso-top-percent:23;mso-wrap-distance-left:9pt;mso-wrap-distance-top:0;mso-wrap-distance-right:9pt;mso-wrap-distance-bottom:0;mso-position-horizontal:right;mso-position-horizontal-relative:margin;mso-position-vertical-relative:page;mso-width-percent:76;mso-height-percent:98;mso-top-percent:23;mso-width-relative:page;mso-height-relative:page;v-text-anchor:bottom" o:gfxdata="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" fillcolor="#a5300f [3204]" stroked="f" strokeweight="1pt">
+                  <v:rect w14:anchorId="2F0D0D57" id="Rectangle 31" o:spid="_x0000_s1031" style="position:absolute;left:0;text-align:left;margin-left:-4.4pt;margin-top:0;width:46.8pt;height:77.75pt;z-index:251660288;visibility:visible;mso-wrap-style:square;mso-width-percent:76;mso-height-percent:98;mso-top-percent:23;mso-wrap-distance-left:9pt;mso-wrap-distance-top:0;mso-wrap-distance-right:9pt;mso-wrap-distance-bottom:0;mso-position-horizontal:right;mso-position-horizontal-relative:margin;mso-position-vertical-relative:page;mso-width-percent:76;mso-height-percent:98;mso-top-percent:23;mso-width-relative:page;mso-height-relative:page;v-text-anchor:bottom" o:gfxdata="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" fillcolor="#a5300f [3204]" stroked="f" strokeweight="1pt">
                     <o:lock v:ext="edit" aspectratio="t"/>
                     <v:textbox inset="3.6pt,,3.6pt">
                       <w:txbxContent>
@@ -1091,6 +1098,7 @@
         <w:p>
           <w:pPr>
             <w:pStyle w:val="TOCHeading"/>
+            <w:jc w:val="both"/>
           </w:pPr>
           <w:r>
             <w:t>Table of Contents</w:t>
@@ -1117,13 +1125,13 @@
           <w:r>
             <w:fldChar w:fldCharType="separate"/>
           </w:r>
-          <w:hyperlink w:anchor="_Toc183375085" w:history="1">
+          <w:hyperlink w:anchor="_Toc185368387" w:history="1">
             <w:r>
               <w:rPr>
                 <w:rStyle w:val="Hyperlink"/>
                 <w:noProof/>
               </w:rPr>
-              <w:t>C4 Model Diagrams</w:t>
+              <w:t>Architecture Constraints (AC)</w:t>
             </w:r>
             <w:r>
               <w:rPr>
@@ -1144,7 +1152,7 @@
                 <w:noProof/>
                 <w:webHidden/>
               </w:rPr>
-              <w:instrText xml:space="preserve"> PAGEREF _Toc183375085 \h </w:instrText>
+              <w:instrText xml:space="preserve"> PAGEREF _Toc185368387 \h </w:instrText>
             </w:r>
             <w:r>
               <w:rPr>
@@ -1187,13 +1195,13 @@
               <w:lang w:val="en-NL" w:eastAsia="en-NL"/>
             </w:rPr>
           </w:pPr>
-          <w:hyperlink w:anchor="_Toc183375086" w:history="1">
+          <w:hyperlink w:anchor="_Toc185368388" w:history="1">
             <w:r>
               <w:rPr>
                 <w:rStyle w:val="Hyperlink"/>
                 <w:noProof/>
               </w:rPr>
-              <w:t>Level 1: System Context Diagram</w:t>
+              <w:t>Front-End</w:t>
             </w:r>
             <w:r>
               <w:rPr>
@@ -1214,7 +1222,147 @@
                 <w:noProof/>
                 <w:webHidden/>
               </w:rPr>
-              <w:instrText xml:space="preserve"> PAGEREF _Toc183375086 \h </w:instrText>
+              <w:instrText xml:space="preserve"> PAGEREF _Toc185368388 \h </w:instrText>
+            </w:r>
+            <w:r>
+              <w:rPr>
+                <w:noProof/>
+                <w:webHidden/>
+              </w:rPr>
+            </w:r>
+            <w:r>
+              <w:rPr>
+                <w:noProof/>
+                <w:webHidden/>
+              </w:rPr>
+              <w:fldChar w:fldCharType="separate"/>
+            </w:r>
+            <w:r>
+              <w:rPr>
+                <w:noProof/>
+                <w:webHidden/>
+              </w:rPr>
+              <w:t>2</w:t>
+            </w:r>
+            <w:r>
+              <w:rPr>
+                <w:noProof/>
+                <w:webHidden/>
+              </w:rPr>
+              <w:fldChar w:fldCharType="end"/>
+            </w:r>
+          </w:hyperlink>
+        </w:p>
+        <w:p>
+          <w:pPr>
+            <w:pStyle w:val="TOC3"/>
+            <w:tabs>
+              <w:tab w:val="right" w:leader="dot" w:pos="9016"/>
+            </w:tabs>
+            <w:rPr>
+              <w:rFonts w:eastAsiaTheme="minorEastAsia"/>
+              <w:noProof/>
+              <w:lang w:val="en-NL" w:eastAsia="en-NL"/>
+            </w:rPr>
+          </w:pPr>
+          <w:hyperlink w:anchor="_Toc185368389" w:history="1">
+            <w:r>
+              <w:rPr>
+                <w:rStyle w:val="Hyperlink"/>
+                <w:noProof/>
+              </w:rPr>
+              <w:t>AC: React Framework</w:t>
+            </w:r>
+            <w:r>
+              <w:rPr>
+                <w:noProof/>
+                <w:webHidden/>
+              </w:rPr>
+              <w:tab/>
+            </w:r>
+            <w:r>
+              <w:rPr>
+                <w:noProof/>
+                <w:webHidden/>
+              </w:rPr>
+              <w:fldChar w:fldCharType="begin"/>
+            </w:r>
+            <w:r>
+              <w:rPr>
+                <w:noProof/>
+                <w:webHidden/>
+              </w:rPr>
+              <w:instrText xml:space="preserve"> PAGEREF _Toc185368389 \h </w:instrText>
+            </w:r>
+            <w:r>
+              <w:rPr>
+                <w:noProof/>
+                <w:webHidden/>
+              </w:rPr>
+            </w:r>
+            <w:r>
+              <w:rPr>
+                <w:noProof/>
+                <w:webHidden/>
+              </w:rPr>
+              <w:fldChar w:fldCharType="separate"/>
+            </w:r>
+            <w:r>
+              <w:rPr>
+                <w:noProof/>
+                <w:webHidden/>
+              </w:rPr>
+              <w:t>2</w:t>
+            </w:r>
+            <w:r>
+              <w:rPr>
+                <w:noProof/>
+                <w:webHidden/>
+              </w:rPr>
+              <w:fldChar w:fldCharType="end"/>
+            </w:r>
+          </w:hyperlink>
+        </w:p>
+        <w:p>
+          <w:pPr>
+            <w:pStyle w:val="TOC3"/>
+            <w:tabs>
+              <w:tab w:val="right" w:leader="dot" w:pos="9016"/>
+            </w:tabs>
+            <w:rPr>
+              <w:rFonts w:eastAsiaTheme="minorEastAsia"/>
+              <w:noProof/>
+              <w:lang w:val="en-NL" w:eastAsia="en-NL"/>
+            </w:rPr>
+          </w:pPr>
+          <w:hyperlink w:anchor="_Toc185368390" w:history="1">
+            <w:r>
+              <w:rPr>
+                <w:rStyle w:val="Hyperlink"/>
+                <w:noProof/>
+              </w:rPr>
+              <w:t>AC: JavaScript Programming Language</w:t>
+            </w:r>
+            <w:r>
+              <w:rPr>
+                <w:noProof/>
+                <w:webHidden/>
+              </w:rPr>
+              <w:tab/>
+            </w:r>
+            <w:r>
+              <w:rPr>
+                <w:noProof/>
+                <w:webHidden/>
+              </w:rPr>
+              <w:fldChar w:fldCharType="begin"/>
+            </w:r>
+            <w:r>
+              <w:rPr>
+                <w:noProof/>
+                <w:webHidden/>
+              </w:rPr>
+              <w:instrText xml:space="preserve"> PAGEREF _Toc185368390 \h </w:instrText>
             </w:r>
             <w:r>
               <w:rPr>
@@ -1257,13 +1405,13 @@
               <w:lang w:val="en-NL" w:eastAsia="en-NL"/>
             </w:rPr>
           </w:pPr>
-          <w:hyperlink w:anchor="_Toc183375087" w:history="1">
+          <w:hyperlink w:anchor="_Toc185368391" w:history="1">
             <w:r>
               <w:rPr>
                 <w:rStyle w:val="Hyperlink"/>
                 <w:noProof/>
               </w:rPr>
-              <w:t>Level 2: Container Diagram</w:t>
+              <w:t>Back-End</w:t>
             </w:r>
             <w:r>
               <w:rPr>
@@ -1284,7 +1432,217 @@
                 <w:noProof/>
                 <w:webHidden/>
               </w:rPr>
-              <w:instrText xml:space="preserve"> PAGEREF _Toc183375087 \h </w:instrText>
+              <w:instrText xml:space="preserve"> PAGEREF _Toc185368391 \h </w:instrText>
+            </w:r>
+            <w:r>
+              <w:rPr>
+                <w:noProof/>
+                <w:webHidden/>
+              </w:rPr>
+            </w:r>
+            <w:r>
+              <w:rPr>
+                <w:noProof/>
+                <w:webHidden/>
+              </w:rPr>
+              <w:fldChar w:fldCharType="separate"/>
+            </w:r>
+            <w:r>
+              <w:rPr>
+                <w:noProof/>
+                <w:webHidden/>
+              </w:rPr>
+              <w:t>2</w:t>
+            </w:r>
+            <w:r>
+              <w:rPr>
+                <w:noProof/>
+                <w:webHidden/>
+              </w:rPr>
+              <w:fldChar w:fldCharType="end"/>
+            </w:r>
+          </w:hyperlink>
+        </w:p>
+        <w:p>
+          <w:pPr>
+            <w:pStyle w:val="TOC3"/>
+            <w:tabs>
+              <w:tab w:val="right" w:leader="dot" w:pos="9016"/>
+            </w:tabs>
+            <w:rPr>
+              <w:rFonts w:eastAsiaTheme="minorEastAsia"/>
+              <w:noProof/>
+              <w:lang w:val="en-NL" w:eastAsia="en-NL"/>
+            </w:rPr>
+          </w:pPr>
+          <w:hyperlink w:anchor="_Toc185368392" w:history="1">
+            <w:r>
+              <w:rPr>
+                <w:rStyle w:val="Hyperlink"/>
+                <w:noProof/>
+              </w:rPr>
+              <w:t>AC: Spring Framework</w:t>
+            </w:r>
+            <w:r>
+              <w:rPr>
+                <w:noProof/>
+                <w:webHidden/>
+              </w:rPr>
+              <w:tab/>
+            </w:r>
+            <w:r>
+              <w:rPr>
+                <w:noProof/>
+                <w:webHidden/>
+              </w:rPr>
+              <w:fldChar w:fldCharType="begin"/>
+            </w:r>
+            <w:r>
+              <w:rPr>
+                <w:noProof/>
+                <w:webHidden/>
+              </w:rPr>
+              <w:instrText xml:space="preserve"> PAGEREF _Toc185368392 \h </w:instrText>
+            </w:r>
+            <w:r>
+              <w:rPr>
+                <w:noProof/>
+                <w:webHidden/>
+              </w:rPr>
+            </w:r>
+            <w:r>
+              <w:rPr>
+                <w:noProof/>
+                <w:webHidden/>
+              </w:rPr>
+              <w:fldChar w:fldCharType="separate"/>
+            </w:r>
+            <w:r>
+              <w:rPr>
+                <w:noProof/>
+                <w:webHidden/>
+              </w:rPr>
+              <w:t>2</w:t>
+            </w:r>
+            <w:r>
+              <w:rPr>
+                <w:noProof/>
+                <w:webHidden/>
+              </w:rPr>
+              <w:fldChar w:fldCharType="end"/>
+            </w:r>
+          </w:hyperlink>
+        </w:p>
+        <w:p>
+          <w:pPr>
+            <w:pStyle w:val="TOC3"/>
+            <w:tabs>
+              <w:tab w:val="right" w:leader="dot" w:pos="9016"/>
+            </w:tabs>
+            <w:rPr>
+              <w:rFonts w:eastAsiaTheme="minorEastAsia"/>
+              <w:noProof/>
+              <w:lang w:val="en-NL" w:eastAsia="en-NL"/>
+            </w:rPr>
+          </w:pPr>
+          <w:hyperlink w:anchor="_Toc185368393" w:history="1">
+            <w:r>
+              <w:rPr>
+                <w:rStyle w:val="Hyperlink"/>
+                <w:noProof/>
+              </w:rPr>
+              <w:t>AC: Java Programming Language</w:t>
+            </w:r>
+            <w:r>
+              <w:rPr>
+                <w:noProof/>
+                <w:webHidden/>
+              </w:rPr>
+              <w:tab/>
+            </w:r>
+            <w:r>
+              <w:rPr>
+                <w:noProof/>
+                <w:webHidden/>
+              </w:rPr>
+              <w:fldChar w:fldCharType="begin"/>
+            </w:r>
+            <w:r>
+              <w:rPr>
+                <w:noProof/>
+                <w:webHidden/>
+              </w:rPr>
+              <w:instrText xml:space="preserve"> PAGEREF _Toc185368393 \h </w:instrText>
+            </w:r>
+            <w:r>
+              <w:rPr>
+                <w:noProof/>
+                <w:webHidden/>
+              </w:rPr>
+            </w:r>
+            <w:r>
+              <w:rPr>
+                <w:noProof/>
+                <w:webHidden/>
+              </w:rPr>
+              <w:fldChar w:fldCharType="separate"/>
+            </w:r>
+            <w:r>
+              <w:rPr>
+                <w:noProof/>
+                <w:webHidden/>
+              </w:rPr>
+              <w:t>2</w:t>
+            </w:r>
+            <w:r>
+              <w:rPr>
+                <w:noProof/>
+                <w:webHidden/>
+              </w:rPr>
+              <w:fldChar w:fldCharType="end"/>
+            </w:r>
+          </w:hyperlink>
+        </w:p>
+        <w:p>
+          <w:pPr>
+            <w:pStyle w:val="TOC3"/>
+            <w:tabs>
+              <w:tab w:val="right" w:leader="dot" w:pos="9016"/>
+            </w:tabs>
+            <w:rPr>
+              <w:rFonts w:eastAsiaTheme="minorEastAsia"/>
+              <w:noProof/>
+              <w:lang w:val="en-NL" w:eastAsia="en-NL"/>
+            </w:rPr>
+          </w:pPr>
+          <w:hyperlink w:anchor="_Toc185368394" w:history="1">
+            <w:r>
+              <w:rPr>
+                <w:rStyle w:val="Hyperlink"/>
+                <w:noProof/>
+              </w:rPr>
+              <w:t>AC: Project Lombok Library</w:t>
+            </w:r>
+            <w:r>
+              <w:rPr>
+                <w:noProof/>
+                <w:webHidden/>
+              </w:rPr>
+              <w:tab/>
+            </w:r>
+            <w:r>
+              <w:rPr>
+                <w:noProof/>
+                <w:webHidden/>
+              </w:rPr>
+              <w:fldChar w:fldCharType="begin"/>
+            </w:r>
+            <w:r>
+              <w:rPr>
+                <w:noProof/>
+                <w:webHidden/>
+              </w:rPr>
+              <w:instrText xml:space="preserve"> PAGEREF _Toc185368394 \h </w:instrText>
             </w:r>
             <w:r>
               <w:rPr>
@@ -1327,13 +1685,13 @@
               <w:lang w:val="en-NL" w:eastAsia="en-NL"/>
             </w:rPr>
           </w:pPr>
-          <w:hyperlink w:anchor="_Toc183375088" w:history="1">
+          <w:hyperlink w:anchor="_Toc185368395" w:history="1">
             <w:r>
               <w:rPr>
                 <w:rStyle w:val="Hyperlink"/>
                 <w:noProof/>
               </w:rPr>
-              <w:t>Level 3: Component Diagram</w:t>
+              <w:t>Database</w:t>
             </w:r>
             <w:r>
               <w:rPr>
@@ -1354,7 +1712,7 @@
                 <w:noProof/>
                 <w:webHidden/>
               </w:rPr>
-              <w:instrText xml:space="preserve"> PAGEREF _Toc183375088 \h </w:instrText>
+              <w:instrText xml:space="preserve"> PAGEREF _Toc185368395 \h </w:instrText>
             </w:r>
             <w:r>
               <w:rPr>
@@ -1374,7 +1732,7 @@
                 <w:noProof/>
                 <w:webHidden/>
               </w:rPr>
-              <w:t>5</w:t>
+              <w:t>3</w:t>
             </w:r>
             <w:r>
               <w:rPr>
@@ -1387,6 +1745,847 @@
         </w:p>
         <w:p>
           <w:pPr>
+            <w:pStyle w:val="TOC3"/>
+            <w:tabs>
+              <w:tab w:val="right" w:leader="dot" w:pos="9016"/>
+            </w:tabs>
+            <w:rPr>
+              <w:rFonts w:eastAsiaTheme="minorEastAsia"/>
+              <w:noProof/>
+              <w:lang w:val="en-NL" w:eastAsia="en-NL"/>
+            </w:rPr>
+          </w:pPr>
+          <w:hyperlink w:anchor="_Toc185368396" w:history="1">
+            <w:r>
+              <w:rPr>
+                <w:rStyle w:val="Hyperlink"/>
+                <w:noProof/>
+              </w:rPr>
+              <w:t>AC: MYSQL RDBMS</w:t>
+            </w:r>
+            <w:r>
+              <w:rPr>
+                <w:noProof/>
+                <w:webHidden/>
+              </w:rPr>
+              <w:tab/>
+            </w:r>
+            <w:r>
+              <w:rPr>
+                <w:noProof/>
+                <w:webHidden/>
+              </w:rPr>
+              <w:fldChar w:fldCharType="begin"/>
+            </w:r>
+            <w:r>
+              <w:rPr>
+                <w:noProof/>
+                <w:webHidden/>
+              </w:rPr>
+              <w:instrText xml:space="preserve"> PAGEREF _Toc185368396 \h </w:instrText>
+            </w:r>
+            <w:r>
+              <w:rPr>
+                <w:noProof/>
+                <w:webHidden/>
+              </w:rPr>
+            </w:r>
+            <w:r>
+              <w:rPr>
+                <w:noProof/>
+                <w:webHidden/>
+              </w:rPr>
+              <w:fldChar w:fldCharType="separate"/>
+            </w:r>
+            <w:r>
+              <w:rPr>
+                <w:noProof/>
+                <w:webHidden/>
+              </w:rPr>
+              <w:t>3</w:t>
+            </w:r>
+            <w:r>
+              <w:rPr>
+                <w:noProof/>
+                <w:webHidden/>
+              </w:rPr>
+              <w:fldChar w:fldCharType="end"/>
+            </w:r>
+          </w:hyperlink>
+        </w:p>
+        <w:p>
+          <w:pPr>
+            <w:pStyle w:val="TOC1"/>
+            <w:tabs>
+              <w:tab w:val="right" w:leader="dot" w:pos="9016"/>
+            </w:tabs>
+            <w:rPr>
+              <w:rFonts w:eastAsiaTheme="minorEastAsia"/>
+              <w:noProof/>
+              <w:lang w:val="en-NL" w:eastAsia="en-NL"/>
+            </w:rPr>
+          </w:pPr>
+          <w:hyperlink w:anchor="_Toc185368397" w:history="1">
+            <w:r>
+              <w:rPr>
+                <w:rStyle w:val="Hyperlink"/>
+                <w:noProof/>
+              </w:rPr>
+              <w:t>C4 Model Diagrams</w:t>
+            </w:r>
+            <w:r>
+              <w:rPr>
+                <w:noProof/>
+                <w:webHidden/>
+              </w:rPr>
+              <w:tab/>
+            </w:r>
+            <w:r>
+              <w:rPr>
+                <w:noProof/>
+                <w:webHidden/>
+              </w:rPr>
+              <w:fldChar w:fldCharType="begin"/>
+            </w:r>
+            <w:r>
+              <w:rPr>
+                <w:noProof/>
+                <w:webHidden/>
+              </w:rPr>
+              <w:instrText xml:space="preserve"> PAGEREF _Toc185368397 \h </w:instrText>
+            </w:r>
+            <w:r>
+              <w:rPr>
+                <w:noProof/>
+                <w:webHidden/>
+              </w:rPr>
+            </w:r>
+            <w:r>
+              <w:rPr>
+                <w:noProof/>
+                <w:webHidden/>
+              </w:rPr>
+              <w:fldChar w:fldCharType="separate"/>
+            </w:r>
+            <w:r>
+              <w:rPr>
+                <w:noProof/>
+                <w:webHidden/>
+              </w:rPr>
+              <w:t>4</w:t>
+            </w:r>
+            <w:r>
+              <w:rPr>
+                <w:noProof/>
+                <w:webHidden/>
+              </w:rPr>
+              <w:fldChar w:fldCharType="end"/>
+            </w:r>
+          </w:hyperlink>
+        </w:p>
+        <w:p>
+          <w:pPr>
+            <w:pStyle w:val="TOC2"/>
+            <w:tabs>
+              <w:tab w:val="right" w:leader="dot" w:pos="9016"/>
+            </w:tabs>
+            <w:rPr>
+              <w:rFonts w:eastAsiaTheme="minorEastAsia"/>
+              <w:noProof/>
+              <w:lang w:val="en-NL" w:eastAsia="en-NL"/>
+            </w:rPr>
+          </w:pPr>
+          <w:hyperlink w:anchor="_Toc185368398" w:history="1">
+            <w:r>
+              <w:rPr>
+                <w:rStyle w:val="Hyperlink"/>
+                <w:noProof/>
+              </w:rPr>
+              <w:t>Level 1: System Context Diagram</w:t>
+            </w:r>
+            <w:r>
+              <w:rPr>
+                <w:noProof/>
+                <w:webHidden/>
+              </w:rPr>
+              <w:tab/>
+            </w:r>
+            <w:r>
+              <w:rPr>
+                <w:noProof/>
+                <w:webHidden/>
+              </w:rPr>
+              <w:fldChar w:fldCharType="begin"/>
+            </w:r>
+            <w:r>
+              <w:rPr>
+                <w:noProof/>
+                <w:webHidden/>
+              </w:rPr>
+              <w:instrText xml:space="preserve"> PAGEREF _Toc185368398 \h </w:instrText>
+            </w:r>
+            <w:r>
+              <w:rPr>
+                <w:noProof/>
+                <w:webHidden/>
+              </w:rPr>
+            </w:r>
+            <w:r>
+              <w:rPr>
+                <w:noProof/>
+                <w:webHidden/>
+              </w:rPr>
+              <w:fldChar w:fldCharType="separate"/>
+            </w:r>
+            <w:r>
+              <w:rPr>
+                <w:noProof/>
+                <w:webHidden/>
+              </w:rPr>
+              <w:t>4</w:t>
+            </w:r>
+            <w:r>
+              <w:rPr>
+                <w:noProof/>
+                <w:webHidden/>
+              </w:rPr>
+              <w:fldChar w:fldCharType="end"/>
+            </w:r>
+          </w:hyperlink>
+        </w:p>
+        <w:p>
+          <w:pPr>
+            <w:pStyle w:val="TOC2"/>
+            <w:tabs>
+              <w:tab w:val="right" w:leader="dot" w:pos="9016"/>
+            </w:tabs>
+            <w:rPr>
+              <w:rFonts w:eastAsiaTheme="minorEastAsia"/>
+              <w:noProof/>
+              <w:lang w:val="en-NL" w:eastAsia="en-NL"/>
+            </w:rPr>
+          </w:pPr>
+          <w:hyperlink w:anchor="_Toc185368399" w:history="1">
+            <w:r>
+              <w:rPr>
+                <w:rStyle w:val="Hyperlink"/>
+                <w:noProof/>
+              </w:rPr>
+              <w:t>Level 2: Container Diagram</w:t>
+            </w:r>
+            <w:r>
+              <w:rPr>
+                <w:noProof/>
+                <w:webHidden/>
+              </w:rPr>
+              <w:tab/>
+            </w:r>
+            <w:r>
+              <w:rPr>
+                <w:noProof/>
+                <w:webHidden/>
+              </w:rPr>
+              <w:fldChar w:fldCharType="begin"/>
+            </w:r>
+            <w:r>
+              <w:rPr>
+                <w:noProof/>
+                <w:webHidden/>
+              </w:rPr>
+              <w:instrText xml:space="preserve"> PAGEREF _Toc185368399 \h </w:instrText>
+            </w:r>
+            <w:r>
+              <w:rPr>
+                <w:noProof/>
+                <w:webHidden/>
+              </w:rPr>
+            </w:r>
+            <w:r>
+              <w:rPr>
+                <w:noProof/>
+                <w:webHidden/>
+              </w:rPr>
+              <w:fldChar w:fldCharType="separate"/>
+            </w:r>
+            <w:r>
+              <w:rPr>
+                <w:noProof/>
+                <w:webHidden/>
+              </w:rPr>
+              <w:t>5</w:t>
+            </w:r>
+            <w:r>
+              <w:rPr>
+                <w:noProof/>
+                <w:webHidden/>
+              </w:rPr>
+              <w:fldChar w:fldCharType="end"/>
+            </w:r>
+          </w:hyperlink>
+        </w:p>
+        <w:p>
+          <w:pPr>
+            <w:pStyle w:val="TOC2"/>
+            <w:tabs>
+              <w:tab w:val="right" w:leader="dot" w:pos="9016"/>
+            </w:tabs>
+            <w:rPr>
+              <w:rFonts w:eastAsiaTheme="minorEastAsia"/>
+              <w:noProof/>
+              <w:lang w:val="en-NL" w:eastAsia="en-NL"/>
+            </w:rPr>
+          </w:pPr>
+          <w:hyperlink w:anchor="_Toc185368400" w:history="1">
+            <w:r>
+              <w:rPr>
+                <w:rStyle w:val="Hyperlink"/>
+                <w:noProof/>
+              </w:rPr>
+              <w:t>Level 3: Component Diagram</w:t>
+            </w:r>
+            <w:r>
+              <w:rPr>
+                <w:noProof/>
+                <w:webHidden/>
+              </w:rPr>
+              <w:tab/>
+            </w:r>
+            <w:r>
+              <w:rPr>
+                <w:noProof/>
+                <w:webHidden/>
+              </w:rPr>
+              <w:fldChar w:fldCharType="begin"/>
+            </w:r>
+            <w:r>
+              <w:rPr>
+                <w:noProof/>
+                <w:webHidden/>
+              </w:rPr>
+              <w:instrText xml:space="preserve"> PAGEREF _Toc185368400 \h </w:instrText>
+            </w:r>
+            <w:r>
+              <w:rPr>
+                <w:noProof/>
+                <w:webHidden/>
+              </w:rPr>
+            </w:r>
+            <w:r>
+              <w:rPr>
+                <w:noProof/>
+                <w:webHidden/>
+              </w:rPr>
+              <w:fldChar w:fldCharType="separate"/>
+            </w:r>
+            <w:r>
+              <w:rPr>
+                <w:noProof/>
+                <w:webHidden/>
+              </w:rPr>
+              <w:t>7</w:t>
+            </w:r>
+            <w:r>
+              <w:rPr>
+                <w:noProof/>
+                <w:webHidden/>
+              </w:rPr>
+              <w:fldChar w:fldCharType="end"/>
+            </w:r>
+          </w:hyperlink>
+        </w:p>
+        <w:p>
+          <w:pPr>
+            <w:pStyle w:val="TOC2"/>
+            <w:tabs>
+              <w:tab w:val="right" w:leader="dot" w:pos="9016"/>
+            </w:tabs>
+            <w:rPr>
+              <w:rFonts w:eastAsiaTheme="minorEastAsia"/>
+              <w:noProof/>
+              <w:lang w:val="en-NL" w:eastAsia="en-NL"/>
+            </w:rPr>
+          </w:pPr>
+          <w:hyperlink w:anchor="_Toc185368401" w:history="1">
+            <w:r>
+              <w:rPr>
+                <w:rStyle w:val="Hyperlink"/>
+                <w:noProof/>
+              </w:rPr>
+              <w:t>Level 4: Code Diagram</w:t>
+            </w:r>
+            <w:r>
+              <w:rPr>
+                <w:noProof/>
+                <w:webHidden/>
+              </w:rPr>
+              <w:tab/>
+            </w:r>
+            <w:r>
+              <w:rPr>
+                <w:noProof/>
+                <w:webHidden/>
+              </w:rPr>
+              <w:fldChar w:fldCharType="begin"/>
+            </w:r>
+            <w:r>
+              <w:rPr>
+                <w:noProof/>
+                <w:webHidden/>
+              </w:rPr>
+              <w:instrText xml:space="preserve"> PAGEREF _Toc185368401 \h </w:instrText>
+            </w:r>
+            <w:r>
+              <w:rPr>
+                <w:noProof/>
+                <w:webHidden/>
+              </w:rPr>
+            </w:r>
+            <w:r>
+              <w:rPr>
+                <w:noProof/>
+                <w:webHidden/>
+              </w:rPr>
+              <w:fldChar w:fldCharType="separate"/>
+            </w:r>
+            <w:r>
+              <w:rPr>
+                <w:noProof/>
+                <w:webHidden/>
+              </w:rPr>
+              <w:t>9</w:t>
+            </w:r>
+            <w:r>
+              <w:rPr>
+                <w:noProof/>
+                <w:webHidden/>
+              </w:rPr>
+              <w:fldChar w:fldCharType="end"/>
+            </w:r>
+          </w:hyperlink>
+        </w:p>
+        <w:p>
+          <w:pPr>
+            <w:pStyle w:val="TOC1"/>
+            <w:tabs>
+              <w:tab w:val="right" w:leader="dot" w:pos="9016"/>
+            </w:tabs>
+            <w:rPr>
+              <w:rFonts w:eastAsiaTheme="minorEastAsia"/>
+              <w:noProof/>
+              <w:lang w:val="en-NL" w:eastAsia="en-NL"/>
+            </w:rPr>
+          </w:pPr>
+          <w:hyperlink w:anchor="_Toc185368402" w:history="1">
+            <w:r>
+              <w:rPr>
+                <w:rStyle w:val="Hyperlink"/>
+                <w:noProof/>
+              </w:rPr>
+              <w:t>Solid Principles</w:t>
+            </w:r>
+            <w:r>
+              <w:rPr>
+                <w:noProof/>
+                <w:webHidden/>
+              </w:rPr>
+              <w:tab/>
+            </w:r>
+            <w:r>
+              <w:rPr>
+                <w:noProof/>
+                <w:webHidden/>
+              </w:rPr>
+              <w:fldChar w:fldCharType="begin"/>
+            </w:r>
+            <w:r>
+              <w:rPr>
+                <w:noProof/>
+                <w:webHidden/>
+              </w:rPr>
+              <w:instrText xml:space="preserve"> PAGEREF _Toc185368402 \h </w:instrText>
+            </w:r>
+            <w:r>
+              <w:rPr>
+                <w:noProof/>
+                <w:webHidden/>
+              </w:rPr>
+            </w:r>
+            <w:r>
+              <w:rPr>
+                <w:noProof/>
+                <w:webHidden/>
+              </w:rPr>
+              <w:fldChar w:fldCharType="separate"/>
+            </w:r>
+            <w:r>
+              <w:rPr>
+                <w:noProof/>
+                <w:webHidden/>
+              </w:rPr>
+              <w:t>11</w:t>
+            </w:r>
+            <w:r>
+              <w:rPr>
+                <w:noProof/>
+                <w:webHidden/>
+              </w:rPr>
+              <w:fldChar w:fldCharType="end"/>
+            </w:r>
+          </w:hyperlink>
+        </w:p>
+        <w:p>
+          <w:pPr>
+            <w:pStyle w:val="TOC2"/>
+            <w:tabs>
+              <w:tab w:val="right" w:leader="dot" w:pos="9016"/>
+            </w:tabs>
+            <w:rPr>
+              <w:rFonts w:eastAsiaTheme="minorEastAsia"/>
+              <w:noProof/>
+              <w:lang w:val="en-NL" w:eastAsia="en-NL"/>
+            </w:rPr>
+          </w:pPr>
+          <w:hyperlink w:anchor="_Toc185368403" w:history="1">
+            <w:r>
+              <w:rPr>
+                <w:rStyle w:val="Hyperlink"/>
+                <w:noProof/>
+              </w:rPr>
+              <w:t>Single Responsibility Principle (SRP)</w:t>
+            </w:r>
+            <w:r>
+              <w:rPr>
+                <w:noProof/>
+                <w:webHidden/>
+              </w:rPr>
+              <w:tab/>
+            </w:r>
+            <w:r>
+              <w:rPr>
+                <w:noProof/>
+                <w:webHidden/>
+              </w:rPr>
+              <w:fldChar w:fldCharType="begin"/>
+            </w:r>
+            <w:r>
+              <w:rPr>
+                <w:noProof/>
+                <w:webHidden/>
+              </w:rPr>
+              <w:instrText xml:space="preserve"> PAGEREF _Toc185368403 \h </w:instrText>
+            </w:r>
+            <w:r>
+              <w:rPr>
+                <w:noProof/>
+                <w:webHidden/>
+              </w:rPr>
+            </w:r>
+            <w:r>
+              <w:rPr>
+                <w:noProof/>
+                <w:webHidden/>
+              </w:rPr>
+              <w:fldChar w:fldCharType="separate"/>
+            </w:r>
+            <w:r>
+              <w:rPr>
+                <w:noProof/>
+                <w:webHidden/>
+              </w:rPr>
+              <w:t>11</w:t>
+            </w:r>
+            <w:r>
+              <w:rPr>
+                <w:noProof/>
+                <w:webHidden/>
+              </w:rPr>
+              <w:fldChar w:fldCharType="end"/>
+            </w:r>
+          </w:hyperlink>
+        </w:p>
+        <w:p>
+          <w:pPr>
+            <w:pStyle w:val="TOC2"/>
+            <w:tabs>
+              <w:tab w:val="right" w:leader="dot" w:pos="9016"/>
+            </w:tabs>
+            <w:rPr>
+              <w:rFonts w:eastAsiaTheme="minorEastAsia"/>
+              <w:noProof/>
+              <w:lang w:val="en-NL" w:eastAsia="en-NL"/>
+            </w:rPr>
+          </w:pPr>
+          <w:hyperlink w:anchor="_Toc185368404" w:history="1">
+            <w:r>
+              <w:rPr>
+                <w:rStyle w:val="Hyperlink"/>
+                <w:noProof/>
+              </w:rPr>
+              <w:t>Open-Closed Principle (OCP)</w:t>
+            </w:r>
+            <w:r>
+              <w:rPr>
+                <w:noProof/>
+                <w:webHidden/>
+              </w:rPr>
+              <w:tab/>
+            </w:r>
+            <w:r>
+              <w:rPr>
+                <w:noProof/>
+                <w:webHidden/>
+              </w:rPr>
+              <w:fldChar w:fldCharType="begin"/>
+            </w:r>
+            <w:r>
+              <w:rPr>
+                <w:noProof/>
+                <w:webHidden/>
+              </w:rPr>
+              <w:instrText xml:space="preserve"> PAGEREF _Toc185368404 \h </w:instrText>
+            </w:r>
+            <w:r>
+              <w:rPr>
+                <w:noProof/>
+                <w:webHidden/>
+              </w:rPr>
+            </w:r>
+            <w:r>
+              <w:rPr>
+                <w:noProof/>
+                <w:webHidden/>
+              </w:rPr>
+              <w:fldChar w:fldCharType="separate"/>
+            </w:r>
+            <w:r>
+              <w:rPr>
+                <w:noProof/>
+                <w:webHidden/>
+              </w:rPr>
+              <w:t>11</w:t>
+            </w:r>
+            <w:r>
+              <w:rPr>
+                <w:noProof/>
+                <w:webHidden/>
+              </w:rPr>
+              <w:fldChar w:fldCharType="end"/>
+            </w:r>
+          </w:hyperlink>
+        </w:p>
+        <w:p>
+          <w:pPr>
+            <w:pStyle w:val="TOC2"/>
+            <w:tabs>
+              <w:tab w:val="right" w:leader="dot" w:pos="9016"/>
+            </w:tabs>
+            <w:rPr>
+              <w:rFonts w:eastAsiaTheme="minorEastAsia"/>
+              <w:noProof/>
+              <w:lang w:val="en-NL" w:eastAsia="en-NL"/>
+            </w:rPr>
+          </w:pPr>
+          <w:hyperlink w:anchor="_Toc185368405" w:history="1">
+            <w:r>
+              <w:rPr>
+                <w:rStyle w:val="Hyperlink"/>
+                <w:noProof/>
+              </w:rPr>
+              <w:t>Liskov Substitution Principle (LSP)</w:t>
+            </w:r>
+            <w:r>
+              <w:rPr>
+                <w:noProof/>
+                <w:webHidden/>
+              </w:rPr>
+              <w:tab/>
+            </w:r>
+            <w:r>
+              <w:rPr>
+                <w:noProof/>
+                <w:webHidden/>
+              </w:rPr>
+              <w:fldChar w:fldCharType="begin"/>
+            </w:r>
+            <w:r>
+              <w:rPr>
+                <w:noProof/>
+                <w:webHidden/>
+              </w:rPr>
+              <w:instrText xml:space="preserve"> PAGEREF _Toc185368405 \h </w:instrText>
+            </w:r>
+            <w:r>
+              <w:rPr>
+                <w:noProof/>
+                <w:webHidden/>
+              </w:rPr>
+            </w:r>
+            <w:r>
+              <w:rPr>
+                <w:noProof/>
+                <w:webHidden/>
+              </w:rPr>
+              <w:fldChar w:fldCharType="separate"/>
+            </w:r>
+            <w:r>
+              <w:rPr>
+                <w:noProof/>
+                <w:webHidden/>
+              </w:rPr>
+              <w:t>12</w:t>
+            </w:r>
+            <w:r>
+              <w:rPr>
+                <w:noProof/>
+                <w:webHidden/>
+              </w:rPr>
+              <w:fldChar w:fldCharType="end"/>
+            </w:r>
+          </w:hyperlink>
+        </w:p>
+        <w:p>
+          <w:pPr>
+            <w:pStyle w:val="TOC2"/>
+            <w:tabs>
+              <w:tab w:val="right" w:leader="dot" w:pos="9016"/>
+            </w:tabs>
+            <w:rPr>
+              <w:rFonts w:eastAsiaTheme="minorEastAsia"/>
+              <w:noProof/>
+              <w:lang w:val="en-NL" w:eastAsia="en-NL"/>
+            </w:rPr>
+          </w:pPr>
+          <w:hyperlink w:anchor="_Toc185368406" w:history="1">
+            <w:r>
+              <w:rPr>
+                <w:rStyle w:val="Hyperlink"/>
+                <w:noProof/>
+              </w:rPr>
+              <w:t>Interface Segregation Principle (ISP)</w:t>
+            </w:r>
+            <w:r>
+              <w:rPr>
+                <w:noProof/>
+                <w:webHidden/>
+              </w:rPr>
+              <w:tab/>
+            </w:r>
+            <w:r>
+              <w:rPr>
+                <w:noProof/>
+                <w:webHidden/>
+              </w:rPr>
+              <w:fldChar w:fldCharType="begin"/>
+            </w:r>
+            <w:r>
+              <w:rPr>
+                <w:noProof/>
+                <w:webHidden/>
+              </w:rPr>
+              <w:instrText xml:space="preserve"> PAGEREF _Toc185368406 \h </w:instrText>
+            </w:r>
+            <w:r>
+              <w:rPr>
+                <w:noProof/>
+                <w:webHidden/>
+              </w:rPr>
+            </w:r>
+            <w:r>
+              <w:rPr>
+                <w:noProof/>
+                <w:webHidden/>
+              </w:rPr>
+              <w:fldChar w:fldCharType="separate"/>
+            </w:r>
+            <w:r>
+              <w:rPr>
+                <w:noProof/>
+                <w:webHidden/>
+              </w:rPr>
+              <w:t>12</w:t>
+            </w:r>
+            <w:r>
+              <w:rPr>
+                <w:noProof/>
+                <w:webHidden/>
+              </w:rPr>
+              <w:fldChar w:fldCharType="end"/>
+            </w:r>
+          </w:hyperlink>
+        </w:p>
+        <w:p>
+          <w:pPr>
+            <w:pStyle w:val="TOC2"/>
+            <w:tabs>
+              <w:tab w:val="right" w:leader="dot" w:pos="9016"/>
+            </w:tabs>
+            <w:rPr>
+              <w:rFonts w:eastAsiaTheme="minorEastAsia"/>
+              <w:noProof/>
+              <w:lang w:val="en-NL" w:eastAsia="en-NL"/>
+            </w:rPr>
+          </w:pPr>
+          <w:hyperlink w:anchor="_Toc185368407" w:history="1">
+            <w:r>
+              <w:rPr>
+                <w:rStyle w:val="Hyperlink"/>
+                <w:noProof/>
+              </w:rPr>
+              <w:t>Dependency Inversion Principle (DIP)</w:t>
+            </w:r>
+            <w:r>
+              <w:rPr>
+                <w:noProof/>
+                <w:webHidden/>
+              </w:rPr>
+              <w:tab/>
+            </w:r>
+            <w:r>
+              <w:rPr>
+                <w:noProof/>
+                <w:webHidden/>
+              </w:rPr>
+              <w:fldChar w:fldCharType="begin"/>
+            </w:r>
+            <w:r>
+              <w:rPr>
+                <w:noProof/>
+                <w:webHidden/>
+              </w:rPr>
+              <w:instrText xml:space="preserve"> PAGEREF _Toc185368407 \h </w:instrText>
+            </w:r>
+            <w:r>
+              <w:rPr>
+                <w:noProof/>
+                <w:webHidden/>
+              </w:rPr>
+            </w:r>
+            <w:r>
+              <w:rPr>
+                <w:noProof/>
+                <w:webHidden/>
+              </w:rPr>
+              <w:fldChar w:fldCharType="separate"/>
+            </w:r>
+            <w:r>
+              <w:rPr>
+                <w:noProof/>
+                <w:webHidden/>
+              </w:rPr>
+              <w:t>12</w:t>
+            </w:r>
+            <w:r>
+              <w:rPr>
+                <w:noProof/>
+                <w:webHidden/>
+              </w:rPr>
+              <w:fldChar w:fldCharType="end"/>
+            </w:r>
+          </w:hyperlink>
+        </w:p>
+        <w:p>
+          <w:pPr>
+            <w:jc w:val="both"/>
             <w:rPr>
               <w:b/>
               <w:bCs/>
@@ -1405,6 +2604,22 @@
       </w:sdtContent>
     </w:sdt>
     <w:p>
+      <w:pPr>
+        <w:jc w:val="both"/>
+      </w:pPr>
+    </w:p>
+    <w:p>
+      <w:pPr>
+        <w:tabs>
+          <w:tab w:val="left" w:pos="2556"/>
+        </w:tabs>
+        <w:jc w:val="both"/>
+      </w:pPr>
+      <w:r>
+        <w:tab/>
+      </w:r>
+    </w:p>
+    <w:p>
       <w:r>
         <w:br w:type="page"/>
       </w:r>
@@ -1412,36 +2627,291 @@
     <w:p>
       <w:pPr>
         <w:pStyle w:val="Heading1"/>
-      </w:pPr>
-      <w:bookmarkStart w:id="0" w:name="_Toc183375085"/>
+        <w:rPr>
+          <w:b/>
+          <w:bCs/>
+          <w:noProof/>
+        </w:rPr>
+      </w:pPr>
+      <w:bookmarkStart w:id="0" w:name="_Toc185368387"/>
+      <w:r>
+        <w:lastRenderedPageBreak/>
+        <w:t>A</w:t>
+      </w:r>
+      <w:r>
+        <w:t>rchitecture</w:t>
+      </w:r>
+      <w:r>
+        <w:t xml:space="preserve"> C</w:t>
+      </w:r>
+      <w:r>
+        <w:t>onstraints</w:t>
+      </w:r>
+      <w:r>
+        <w:t xml:space="preserve"> (AC)</w:t>
+      </w:r>
+      <w:bookmarkEnd w:id="0"/>
+    </w:p>
+    <w:p>
+      <w:pPr>
+        <w:jc w:val="both"/>
+      </w:pPr>
+      <w:r>
+        <w:t xml:space="preserve">The curriculum provides the learning material for the semester. Our team has decided to follow this material as outlined in the curriculum to develop the software application for the client. The tools and concepts acquired from the learning material are </w:t>
+      </w:r>
+      <w:r>
+        <w:t>listed</w:t>
+      </w:r>
+      <w:r>
+        <w:t xml:space="preserve"> below, each accompanied by a brief explanation</w:t>
+      </w:r>
+      <w:r>
+        <w:t>.</w:t>
+      </w:r>
+    </w:p>
+    <w:p>
+      <w:pPr>
+        <w:pStyle w:val="Heading2"/>
+        <w:jc w:val="both"/>
+      </w:pPr>
+      <w:bookmarkStart w:id="1" w:name="_Toc185368388"/>
+      <w:r>
+        <w:t>F</w:t>
+      </w:r>
+      <w:r>
+        <w:t>ront-End</w:t>
+      </w:r>
+      <w:bookmarkEnd w:id="1"/>
+    </w:p>
+    <w:p>
+      <w:pPr>
+        <w:pStyle w:val="Heading3"/>
+        <w:jc w:val="both"/>
+      </w:pPr>
+      <w:bookmarkStart w:id="2" w:name="_Toc185368389"/>
+      <w:r>
+        <w:t xml:space="preserve">AC: </w:t>
+      </w:r>
+      <w:r>
+        <w:t>React Framework</w:t>
+      </w:r>
+      <w:bookmarkEnd w:id="2"/>
+    </w:p>
+    <w:p>
+      <w:pPr>
+        <w:jc w:val="both"/>
+      </w:pPr>
+      <w:r>
+        <w:t>React.js is a free and open-source front-end JavaScript library for building user interfaces based on components.</w:t>
+      </w:r>
+    </w:p>
+    <w:p>
+      <w:pPr>
+        <w:jc w:val="both"/>
+      </w:pPr>
+      <w:r>
+        <w:t>React.js can be used to develop single-page, mobile, or server-rendered applications with frameworks like Next.js. Because React is only concerned with the user interface and rendering components to the DOM, React.js applications often rely on libraries for routing and other client-side functionality. A key advantage of React.js is that it only re-renders those parts of the page that have changed, avoiding unnecessary re rendering of unchanged DOM elements.</w:t>
+      </w:r>
+    </w:p>
+    <w:p>
+      <w:pPr>
+        <w:pStyle w:val="Heading3"/>
+        <w:jc w:val="both"/>
+      </w:pPr>
+      <w:bookmarkStart w:id="3" w:name="_Toc185368390"/>
+      <w:r>
+        <w:t xml:space="preserve">AC: </w:t>
+      </w:r>
+      <w:r>
+        <w:t>JavaScript Programming Language</w:t>
+      </w:r>
+      <w:bookmarkEnd w:id="3"/>
+    </w:p>
+    <w:p>
+      <w:pPr>
+        <w:jc w:val="both"/>
+      </w:pPr>
+      <w:r>
+        <w:t>JavaScript is a popular programming language used primarily for creating dynamic and interactive elements on web pages. It is an essential component of modern web development alongside HTML and CSS.</w:t>
+      </w:r>
+    </w:p>
+    <w:p>
+      <w:pPr>
+        <w:jc w:val="both"/>
+      </w:pPr>
+      <w:r>
+        <w:t>JavaScript is a versatile language that can be used for a wide range of applications, from simple website enhancements to complex web applications and server-side development using frameworks like Node.js.</w:t>
+      </w:r>
+    </w:p>
+    <w:p>
+      <w:pPr>
+        <w:pStyle w:val="Heading2"/>
+        <w:jc w:val="both"/>
+      </w:pPr>
+      <w:bookmarkStart w:id="4" w:name="_Toc185368391"/>
+      <w:r>
+        <w:t>B</w:t>
+      </w:r>
+      <w:r>
+        <w:t>ack-End</w:t>
+      </w:r>
+      <w:bookmarkEnd w:id="4"/>
+    </w:p>
+    <w:p>
+      <w:pPr>
+        <w:pStyle w:val="Heading3"/>
+        <w:jc w:val="both"/>
+      </w:pPr>
+      <w:bookmarkStart w:id="5" w:name="_Toc185368392"/>
+      <w:r>
+        <w:t xml:space="preserve">AC: </w:t>
+      </w:r>
+      <w:r>
+        <w:t>Spring Framework</w:t>
+      </w:r>
+      <w:bookmarkEnd w:id="5"/>
+    </w:p>
+    <w:p>
+      <w:pPr>
+        <w:jc w:val="both"/>
+      </w:pPr>
+      <w:r>
+        <w:t>The Spring Framework provides a comprehensive programming and configuration model for modern Java-based enterprise applications - on any kind of deployment platform.</w:t>
+      </w:r>
+    </w:p>
+    <w:p>
+      <w:pPr>
+        <w:jc w:val="both"/>
+      </w:pPr>
+      <w:r>
+        <w:t>A key element of Spring is infrastructural support at the application level: Spring focuses on the "plumbing" of enterprise applications so that teams can focus on application-level business logic, without unnecessary ties to specific deployment environments.</w:t>
+      </w:r>
+    </w:p>
+    <w:p>
+      <w:pPr>
+        <w:pStyle w:val="Heading3"/>
+        <w:jc w:val="both"/>
+      </w:pPr>
+      <w:bookmarkStart w:id="6" w:name="_Toc185368393"/>
+      <w:r>
+        <w:t xml:space="preserve">AC: </w:t>
+      </w:r>
+      <w:r>
+        <w:t>Java Programming Language</w:t>
+      </w:r>
+      <w:bookmarkEnd w:id="6"/>
+    </w:p>
+    <w:p>
+      <w:pPr>
+        <w:jc w:val="both"/>
+      </w:pPr>
+      <w:r>
+        <w:t xml:space="preserve">Java is a multiplatform, object-oriented programming language that runs on billions of devices worldwide. It powers applications, smartphone operating systems, enterprise </w:t>
+      </w:r>
+      <w:r>
+        <w:lastRenderedPageBreak/>
+        <w:t>software, and many well-known programs. Despite having been invented over 20 years ago, Java is currently the most popular programming language for app developers.</w:t>
+      </w:r>
+    </w:p>
+    <w:p>
+      <w:pPr>
+        <w:pStyle w:val="Heading3"/>
+        <w:jc w:val="both"/>
+      </w:pPr>
+      <w:bookmarkStart w:id="7" w:name="_Toc185368394"/>
+      <w:r>
+        <w:t xml:space="preserve">AC: </w:t>
+      </w:r>
+      <w:r>
+        <w:t>Project Lombok Library</w:t>
+      </w:r>
+      <w:bookmarkEnd w:id="7"/>
+    </w:p>
+    <w:p>
+      <w:pPr>
+        <w:jc w:val="both"/>
+      </w:pPr>
+      <w:r>
+        <w:t>Project Lombok is a java library tool that is used to minimize/remove the boilerplate code and save the precious time of developers during development by just using some annotations. In addition to it, it also increases the readability of the source code and saves space.</w:t>
+      </w:r>
+    </w:p>
+    <w:p>
+      <w:pPr>
+        <w:pStyle w:val="Heading2"/>
+        <w:jc w:val="both"/>
+      </w:pPr>
+      <w:bookmarkStart w:id="8" w:name="_Toc185368395"/>
+      <w:r>
+        <w:t>D</w:t>
+      </w:r>
+      <w:r>
+        <w:t>atabase</w:t>
+      </w:r>
+      <w:bookmarkEnd w:id="8"/>
+    </w:p>
+    <w:p>
+      <w:pPr>
+        <w:pStyle w:val="Heading3"/>
+        <w:jc w:val="both"/>
+      </w:pPr>
+      <w:bookmarkStart w:id="9" w:name="_Toc185368396"/>
+      <w:r>
+        <w:t>AC: MYSQL RDBMS</w:t>
+      </w:r>
+      <w:bookmarkEnd w:id="9"/>
+    </w:p>
+    <w:p>
+      <w:pPr>
+        <w:jc w:val="both"/>
+      </w:pPr>
+      <w:r>
+        <w:t>MySQL is a popular relational database management system (RDBMS) that is widely used for managing structured data. RDBMS refers to a type of database management system that organizes data into tables with rows and columns and establishes relationships between these tables.</w:t>
+      </w:r>
+      <w:r>
+        <w:t xml:space="preserve"> </w:t>
+      </w:r>
+    </w:p>
+    <w:p>
+      <w:pPr>
+        <w:jc w:val="both"/>
+      </w:pPr>
+      <w:r>
+        <w:br w:type="page"/>
+      </w:r>
+    </w:p>
+    <w:p>
+      <w:pPr>
+        <w:pStyle w:val="Heading1"/>
+        <w:jc w:val="both"/>
+      </w:pPr>
+      <w:bookmarkStart w:id="10" w:name="_Toc185368397"/>
       <w:r>
         <w:lastRenderedPageBreak/>
         <w:t>C4 Model Diagrams</w:t>
       </w:r>
-      <w:bookmarkEnd w:id="0"/>
+      <w:bookmarkEnd w:id="10"/>
     </w:p>
     <w:p>
       <w:pPr>
         <w:pStyle w:val="Heading2"/>
-      </w:pPr>
-      <w:bookmarkStart w:id="1" w:name="_Toc183375086"/>
+        <w:jc w:val="both"/>
+      </w:pPr>
+      <w:bookmarkStart w:id="11" w:name="_Toc185368398"/>
       <w:r>
         <w:t>Level 1: System Context Diagram</w:t>
       </w:r>
-      <w:bookmarkEnd w:id="1"/>
+      <w:bookmarkEnd w:id="11"/>
     </w:p>
     <w:p>
       <w:pPr>
         <w:jc w:val="both"/>
         <w:rPr>
-          <w:i/>
-          <w:iCs/>
+          <w:rStyle w:val="SubtleEmphasis"/>
         </w:rPr>
       </w:pPr>
       <w:r>
         <w:rPr>
-          <w:i/>
-          <w:iCs/>
+          <w:rStyle w:val="SubtleEmphasis"/>
         </w:rPr>
         <w:t>A System Context diagram provides a starting point, showing how the software system in scope fits into the world around it.</w:t>
       </w:r>
@@ -1543,6 +3013,9 @@
       </w:r>
     </w:p>
     <w:p>
+      <w:pPr>
+        <w:jc w:val="both"/>
+      </w:pPr>
       <w:r>
         <w:br w:type="page"/>
       </w:r>
@@ -1550,31 +3023,33 @@
     <w:p>
       <w:pPr>
         <w:pStyle w:val="Heading2"/>
-      </w:pPr>
-      <w:bookmarkStart w:id="2" w:name="_Toc183375087"/>
+        <w:jc w:val="both"/>
+      </w:pPr>
+      <w:bookmarkStart w:id="12" w:name="_Toc185368399"/>
       <w:r>
         <w:lastRenderedPageBreak/>
         <w:t>Level 2: Container Diagram</w:t>
       </w:r>
-      <w:bookmarkEnd w:id="2"/>
+      <w:bookmarkEnd w:id="12"/>
     </w:p>
     <w:p>
       <w:pPr>
         <w:jc w:val="both"/>
         <w:rPr>
-          <w:i/>
-          <w:iCs/>
+          <w:rStyle w:val="SubtleEmphasis"/>
         </w:rPr>
       </w:pPr>
       <w:r>
         <w:rPr>
-          <w:i/>
-          <w:iCs/>
+          <w:rStyle w:val="SubtleEmphasis"/>
         </w:rPr>
         <w:t>A Container diagram zooms into the software system in scope, showing the high-level technical building blocks.</w:t>
       </w:r>
     </w:p>
     <w:p>
+      <w:pPr>
+        <w:jc w:val="both"/>
+      </w:pPr>
       <w:r>
         <w:rPr>
           <w:noProof/>
@@ -1679,6 +3154,9 @@
       </w:r>
     </w:p>
     <w:p>
+      <w:pPr>
+        <w:jc w:val="both"/>
+      </w:pPr>
       <w:r>
         <w:br w:type="page"/>
       </w:r>
@@ -1686,39 +3164,42 @@
     <w:p>
       <w:pPr>
         <w:pStyle w:val="Heading2"/>
-      </w:pPr>
-      <w:bookmarkStart w:id="3" w:name="_Toc183375088"/>
+        <w:jc w:val="both"/>
+      </w:pPr>
+      <w:bookmarkStart w:id="13" w:name="_Toc185368400"/>
       <w:r>
         <w:lastRenderedPageBreak/>
         <w:t>Level 3: Component Diagram</w:t>
       </w:r>
-      <w:bookmarkEnd w:id="3"/>
-    </w:p>
-    <w:p>
-      <w:pPr>
+      <w:bookmarkEnd w:id="13"/>
+    </w:p>
+    <w:p>
+      <w:pPr>
+        <w:jc w:val="both"/>
         <w:rPr>
-          <w:i/>
-          <w:iCs/>
+          <w:rStyle w:val="SubtleEmphasis"/>
         </w:rPr>
       </w:pPr>
       <w:r>
         <w:rPr>
-          <w:i/>
-          <w:iCs/>
+          <w:rStyle w:val="SubtleEmphasis"/>
         </w:rPr>
         <w:t>A Component diagram zooms into an individual container, showing the components inside it.</w:t>
       </w:r>
     </w:p>
     <w:p>
+      <w:pPr>
+        <w:jc w:val="both"/>
+      </w:pPr>
       <w:r>
         <w:rPr>
           <w:noProof/>
         </w:rPr>
         <w:drawing>
-          <wp:inline distT="0" distB="0" distL="0" distR="0" wp14:anchorId="0BF78A4B" wp14:editId="1E08BED1">
-            <wp:extent cx="5731510" cy="4351020"/>
-            <wp:effectExtent l="0" t="0" r="2540" b="0"/>
-            <wp:docPr id="1787650130" name="Picture 3" descr="A component diagram of a software application."/>
+          <wp:inline distT="0" distB="0" distL="0" distR="0" wp14:anchorId="3CACBB03" wp14:editId="44C75252">
+            <wp:extent cx="5731510" cy="3674745"/>
+            <wp:effectExtent l="0" t="0" r="2540" b="1905"/>
+            <wp:docPr id="379386738" name="Picture 1"/>
             <wp:cNvGraphicFramePr>
               <a:graphicFrameLocks xmlns:a="http://schemas.openxmlformats.org/drawingml/2006/main" noChangeAspect="1"/>
             </wp:cNvGraphicFramePr>
@@ -1726,7 +3207,7 @@
               <a:graphicData uri="http://schemas.openxmlformats.org/drawingml/2006/picture">
                 <pic:pic xmlns:pic="http://schemas.openxmlformats.org/drawingml/2006/picture">
                   <pic:nvPicPr>
-                    <pic:cNvPr id="1787650130" name="Picture 3" descr="A component diagram of a software application."/>
+                    <pic:cNvPr id="379386738" name="Picture 379386738"/>
                     <pic:cNvPicPr/>
                   </pic:nvPicPr>
                   <pic:blipFill>
@@ -1744,7 +3225,7 @@
                   <pic:spPr>
                     <a:xfrm>
                       <a:off x="0" y="0"/>
-                      <a:ext cx="5731510" cy="4351020"/>
+                      <a:ext cx="5731510" cy="3674745"/>
                     </a:xfrm>
                     <a:prstGeom prst="rect">
                       <a:avLst/>
@@ -1872,6 +3353,24 @@
       <w:pPr>
         <w:pStyle w:val="ListParagraph"/>
         <w:numPr>
+          <w:ilvl w:val="1"/>
+          <w:numId w:val="3"/>
+        </w:numPr>
+        <w:jc w:val="both"/>
+      </w:pPr>
+      <w:proofErr w:type="spellStart"/>
+      <w:r>
+        <w:t>SignInController</w:t>
+      </w:r>
+      <w:proofErr w:type="spellEnd"/>
+      <w:r>
+        <w:t>: Allows users to sign in.</w:t>
+      </w:r>
+    </w:p>
+    <w:p>
+      <w:pPr>
+        <w:pStyle w:val="ListParagraph"/>
+        <w:numPr>
           <w:ilvl w:val="0"/>
           <w:numId w:val="3"/>
         </w:numPr>
@@ -1975,6 +3474,32 @@
       <w:pPr>
         <w:pStyle w:val="ListParagraph"/>
         <w:numPr>
+          <w:ilvl w:val="1"/>
+          <w:numId w:val="3"/>
+        </w:numPr>
+        <w:jc w:val="both"/>
+      </w:pPr>
+      <w:proofErr w:type="spellStart"/>
+      <w:r>
+        <w:t>SignInService</w:t>
+      </w:r>
+      <w:proofErr w:type="spellEnd"/>
+      <w:r>
+        <w:t xml:space="preserve">: Checks credentials for users and returns </w:t>
+      </w:r>
+      <w:proofErr w:type="spellStart"/>
+      <w:r>
+        <w:t>jwt</w:t>
+      </w:r>
+      <w:proofErr w:type="spellEnd"/>
+      <w:r>
+        <w:t>.</w:t>
+      </w:r>
+    </w:p>
+    <w:p>
+      <w:pPr>
+        <w:pStyle w:val="ListParagraph"/>
+        <w:numPr>
           <w:ilvl w:val="0"/>
           <w:numId w:val="3"/>
         </w:numPr>
@@ -2016,39 +3541,1109 @@
       </w:r>
       <w:proofErr w:type="spellEnd"/>
       <w:r>
+        <w:t xml:space="preserve">, TeamRepository, </w:t>
+      </w:r>
+      <w:proofErr w:type="spellStart"/>
+      <w:r>
+        <w:t>UserRepository</w:t>
+      </w:r>
+      <w:proofErr w:type="spellEnd"/>
+      <w:r>
+        <w:t>.</w:t>
+      </w:r>
+    </w:p>
+    <w:p>
+      <w:pPr>
+        <w:jc w:val="both"/>
+      </w:pPr>
+      <w:r>
+        <w:t xml:space="preserve">The database remains the core data store, connected to repositories for seamless data persistence and retrieval. The REST API </w:t>
+      </w:r>
+      <w:r>
+        <w:t>serves as the backend, implementing business logic and database interactions to provide services for the Room Reservation Application (frontend).</w:t>
+      </w:r>
+    </w:p>
+    <w:p>
+      <w:pPr>
+        <w:jc w:val="both"/>
+      </w:pPr>
+      <w:r>
+        <w:br w:type="page"/>
+      </w:r>
+    </w:p>
+    <w:p>
+      <w:pPr>
+        <w:pStyle w:val="Heading2"/>
+        <w:jc w:val="both"/>
+      </w:pPr>
+      <w:bookmarkStart w:id="14" w:name="_Toc185368401"/>
+      <w:r>
+        <w:lastRenderedPageBreak/>
+        <w:t xml:space="preserve">Level 4: </w:t>
+      </w:r>
+      <w:r>
+        <w:t>C</w:t>
+      </w:r>
+      <w:r>
+        <w:t xml:space="preserve">ode </w:t>
+      </w:r>
+      <w:r>
+        <w:t>Di</w:t>
+      </w:r>
+      <w:r>
+        <w:t>agram</w:t>
+      </w:r>
+      <w:bookmarkEnd w:id="14"/>
+    </w:p>
+    <w:p>
+      <w:pPr>
+        <w:jc w:val="both"/>
+        <w:rPr>
+          <w:rStyle w:val="SubtleEmphasis"/>
+        </w:rPr>
+      </w:pPr>
+      <w:r>
+        <w:rPr>
+          <w:rStyle w:val="SubtleEmphasis"/>
+        </w:rPr>
+        <w:t>A code diagram (e.g. UML class) can be used to zoom into an individual component, showing how that component is implemented at the code level.</w:t>
+      </w:r>
+    </w:p>
+    <w:p>
+      <w:pPr>
+        <w:jc w:val="both"/>
+      </w:pPr>
+      <w:r>
+        <w:rPr>
+          <w:noProof/>
+        </w:rPr>
+        <w:drawing>
+          <wp:inline distT="0" distB="0" distL="0" distR="0" wp14:anchorId="38DB9355" wp14:editId="61A53FC4">
+            <wp:extent cx="5731510" cy="3646805"/>
+            <wp:effectExtent l="0" t="0" r="2540" b="0"/>
+            <wp:docPr id="1730097497" name="Picture 2" descr="A diagram of a reservation system&#10;&#10;Description automatically generated"/>
+            <wp:cNvGraphicFramePr>
+              <a:graphicFrameLocks xmlns:a="http://schemas.openxmlformats.org/drawingml/2006/main" noChangeAspect="1"/>
+            </wp:cNvGraphicFramePr>
+            <a:graphic xmlns:a="http://schemas.openxmlformats.org/drawingml/2006/main">
+              <a:graphicData uri="http://schemas.openxmlformats.org/drawingml/2006/picture">
+                <pic:pic xmlns:pic="http://schemas.openxmlformats.org/drawingml/2006/picture">
+                  <pic:nvPicPr>
+                    <pic:cNvPr id="1730097497" name="Picture 2" descr="A diagram of a reservation system&#10;&#10;Description automatically generated"/>
+                    <pic:cNvPicPr/>
+                  </pic:nvPicPr>
+                  <pic:blipFill>
+                    <a:blip r:embed="rId12">
+                      <a:extLst>
+                        <a:ext uri="{28A0092B-C50C-407E-A947-70E740481C1C}">
+                          <a14:useLocalDpi xmlns:a14="http://schemas.microsoft.com/office/drawing/2010/main" val="0"/>
+                        </a:ext>
+                      </a:extLst>
+                    </a:blip>
+                    <a:stretch>
+                      <a:fillRect/>
+                    </a:stretch>
+                  </pic:blipFill>
+                  <pic:spPr>
+                    <a:xfrm>
+                      <a:off x="0" y="0"/>
+                      <a:ext cx="5731510" cy="3646805"/>
+                    </a:xfrm>
+                    <a:prstGeom prst="rect">
+                      <a:avLst/>
+                    </a:prstGeom>
+                  </pic:spPr>
+                </pic:pic>
+              </a:graphicData>
+            </a:graphic>
+          </wp:inline>
+        </w:drawing>
+      </w:r>
+    </w:p>
+    <w:p>
+      <w:pPr>
+        <w:jc w:val="both"/>
+      </w:pPr>
+      <w:r>
+        <w:t xml:space="preserve">The code diagram zooms into an individual component, detailing how the system implements the </w:t>
+      </w:r>
+      <w:r>
+        <w:t>`</w:t>
+      </w:r>
+      <w:proofErr w:type="spellStart"/>
+      <w:r>
+        <w:t>getWeeklyReservations</w:t>
+      </w:r>
+      <w:proofErr w:type="spellEnd"/>
+      <w:r>
+        <w:t xml:space="preserve">` method from the </w:t>
+      </w:r>
+      <w:proofErr w:type="spellStart"/>
+      <w:r>
+        <w:t>ReservationService</w:t>
+      </w:r>
+      <w:proofErr w:type="spellEnd"/>
+      <w:r>
+        <w:t xml:space="preserve"> to handle r</w:t>
+      </w:r>
+      <w:r>
+        <w:t>etrieval</w:t>
+      </w:r>
+      <w:r>
+        <w:t xml:space="preserve"> </w:t>
+      </w:r>
+      <w:r>
+        <w:t>of reservations based on the date</w:t>
+      </w:r>
+      <w:r>
+        <w:t>. Here’s an explanation of the flow:</w:t>
+      </w:r>
+    </w:p>
+    <w:p>
+      <w:pPr>
+        <w:numPr>
+          <w:ilvl w:val="0"/>
+          <w:numId w:val="10"/>
+        </w:numPr>
+        <w:jc w:val="both"/>
+      </w:pPr>
+      <w:r>
+        <w:t>Entry point:</w:t>
+      </w:r>
+    </w:p>
+    <w:p>
+      <w:pPr>
+        <w:numPr>
+          <w:ilvl w:val="1"/>
+          <w:numId w:val="10"/>
+        </w:numPr>
+        <w:jc w:val="both"/>
+      </w:pPr>
+      <w:r>
+        <w:t xml:space="preserve">The </w:t>
+      </w:r>
+      <w:proofErr w:type="spellStart"/>
+      <w:r>
+        <w:t>Re</w:t>
+      </w:r>
+      <w:r>
+        <w:t>servation</w:t>
+      </w:r>
+      <w:r>
+        <w:t>Controller</w:t>
+      </w:r>
+      <w:proofErr w:type="spellEnd"/>
+      <w:r>
+        <w:t xml:space="preserve"> serves as the entry point for incoming HTTP requests. It receives and validates the incoming request.</w:t>
+      </w:r>
+    </w:p>
+    <w:p>
+      <w:pPr>
+        <w:numPr>
+          <w:ilvl w:val="0"/>
+          <w:numId w:val="10"/>
+        </w:numPr>
+        <w:jc w:val="both"/>
+      </w:pPr>
+      <w:r>
+        <w:t>Request Formation:</w:t>
+      </w:r>
+    </w:p>
+    <w:p>
+      <w:pPr>
+        <w:numPr>
+          <w:ilvl w:val="1"/>
+          <w:numId w:val="10"/>
+        </w:numPr>
+        <w:jc w:val="both"/>
+      </w:pPr>
+      <w:r>
+        <w:t xml:space="preserve">The </w:t>
+      </w:r>
+      <w:proofErr w:type="spellStart"/>
+      <w:r>
+        <w:t>Re</w:t>
+      </w:r>
+      <w:r>
+        <w:t>servation</w:t>
+      </w:r>
+      <w:r>
+        <w:t>Controller</w:t>
+      </w:r>
+      <w:proofErr w:type="spellEnd"/>
+      <w:r>
+        <w:t xml:space="preserve"> processes the incoming HTTP request data and forms a </w:t>
+      </w:r>
+      <w:proofErr w:type="spellStart"/>
+      <w:r>
+        <w:t>LocalDate</w:t>
+      </w:r>
+      <w:proofErr w:type="spellEnd"/>
+      <w:r>
+        <w:t>.</w:t>
+      </w:r>
+    </w:p>
+    <w:p>
+      <w:pPr>
+        <w:numPr>
+          <w:ilvl w:val="0"/>
+          <w:numId w:val="10"/>
+        </w:numPr>
+        <w:jc w:val="both"/>
+      </w:pPr>
+      <w:r>
+        <w:t>Dependency Injection:</w:t>
+      </w:r>
+    </w:p>
+    <w:p>
+      <w:pPr>
+        <w:numPr>
+          <w:ilvl w:val="1"/>
+          <w:numId w:val="10"/>
+        </w:numPr>
+        <w:jc w:val="both"/>
+      </w:pPr>
+      <w:r>
+        <w:t xml:space="preserve">The </w:t>
+      </w:r>
+      <w:proofErr w:type="spellStart"/>
+      <w:r>
+        <w:t>ReservationService</w:t>
+      </w:r>
+      <w:proofErr w:type="spellEnd"/>
+      <w:r>
+        <w:t xml:space="preserve"> is injected at runtime by Spring Boot's dependency injection mechanism. The </w:t>
+      </w:r>
+      <w:proofErr w:type="spellStart"/>
+      <w:r>
+        <w:t>Re</w:t>
+      </w:r>
+      <w:r>
+        <w:t>servation</w:t>
+      </w:r>
+      <w:r>
+        <w:t>Controller</w:t>
+      </w:r>
+      <w:proofErr w:type="spellEnd"/>
+      <w:r>
+        <w:t xml:space="preserve"> passes the </w:t>
+      </w:r>
+      <w:proofErr w:type="spellStart"/>
+      <w:r>
+        <w:t>LocalDate</w:t>
+      </w:r>
+      <w:proofErr w:type="spellEnd"/>
+      <w:r>
+        <w:t xml:space="preserve"> to this implementation.</w:t>
+      </w:r>
+    </w:p>
+    <w:p>
+      <w:pPr>
+        <w:numPr>
+          <w:ilvl w:val="0"/>
+          <w:numId w:val="10"/>
+        </w:numPr>
+        <w:jc w:val="both"/>
+      </w:pPr>
+      <w:r>
+        <w:t>Re</w:t>
+      </w:r>
+      <w:r>
+        <w:t>servation</w:t>
+      </w:r>
+      <w:r>
+        <w:t xml:space="preserve"> </w:t>
+      </w:r>
+      <w:r>
+        <w:t>Retrieval</w:t>
+      </w:r>
+      <w:r>
+        <w:t xml:space="preserve"> Logic:</w:t>
+      </w:r>
+    </w:p>
+    <w:p>
+      <w:pPr>
+        <w:numPr>
+          <w:ilvl w:val="1"/>
+          <w:numId w:val="10"/>
+        </w:numPr>
+        <w:jc w:val="both"/>
+      </w:pPr>
+      <w:r>
+        <w:lastRenderedPageBreak/>
+        <w:t xml:space="preserve">The </w:t>
+      </w:r>
+      <w:proofErr w:type="spellStart"/>
+      <w:r>
+        <w:t>ReservationServiceImpl</w:t>
+      </w:r>
+      <w:proofErr w:type="spellEnd"/>
+      <w:r>
+        <w:t xml:space="preserve"> processes the </w:t>
+      </w:r>
+      <w:proofErr w:type="spellStart"/>
+      <w:r>
+        <w:t>LocalDate</w:t>
+      </w:r>
+      <w:proofErr w:type="spellEnd"/>
+      <w:r>
+        <w:t xml:space="preserve"> to </w:t>
+      </w:r>
+      <w:r>
+        <w:t>filter the search of reservations based on the week the date is a part of</w:t>
+      </w:r>
+      <w:r>
+        <w:t>.</w:t>
+      </w:r>
+    </w:p>
+    <w:p>
+      <w:pPr>
+        <w:numPr>
+          <w:ilvl w:val="1"/>
+          <w:numId w:val="10"/>
+        </w:numPr>
+        <w:jc w:val="both"/>
+      </w:pPr>
+      <w:r>
+        <w:t xml:space="preserve">The </w:t>
+      </w:r>
+      <w:proofErr w:type="spellStart"/>
+      <w:r>
+        <w:t>Re</w:t>
+      </w:r>
+      <w:r>
+        <w:t>servation</w:t>
+      </w:r>
+      <w:r>
+        <w:t>Converter</w:t>
+      </w:r>
+      <w:proofErr w:type="spellEnd"/>
+      <w:r>
+        <w:t xml:space="preserve"> is then used to convert the Re</w:t>
+      </w:r>
+      <w:r>
+        <w:t>servation</w:t>
+      </w:r>
+      <w:r>
+        <w:t xml:space="preserve"> </w:t>
+      </w:r>
+      <w:r>
+        <w:t xml:space="preserve">entities </w:t>
+      </w:r>
+      <w:r>
+        <w:t xml:space="preserve">into </w:t>
+      </w:r>
+      <w:r>
+        <w:t>domain objects</w:t>
+      </w:r>
+      <w:r>
+        <w:t>.</w:t>
+      </w:r>
+    </w:p>
+    <w:p>
+      <w:pPr>
+        <w:numPr>
+          <w:ilvl w:val="0"/>
+          <w:numId w:val="10"/>
+        </w:numPr>
+        <w:jc w:val="both"/>
+      </w:pPr>
+      <w:r>
+        <w:t>Database Interaction:</w:t>
+      </w:r>
+    </w:p>
+    <w:p>
+      <w:pPr>
+        <w:numPr>
+          <w:ilvl w:val="1"/>
+          <w:numId w:val="10"/>
+        </w:numPr>
+        <w:jc w:val="both"/>
+      </w:pPr>
+      <w:r>
+        <w:t xml:space="preserve">The </w:t>
+      </w:r>
+      <w:proofErr w:type="spellStart"/>
+      <w:r>
+        <w:t>Re</w:t>
+      </w:r>
+      <w:r>
+        <w:t>servation</w:t>
+      </w:r>
+      <w:r>
+        <w:t>Repository</w:t>
+      </w:r>
+      <w:proofErr w:type="spellEnd"/>
+      <w:r>
+        <w:t xml:space="preserve"> handles </w:t>
+      </w:r>
+      <w:r>
+        <w:t>the retrieval of all reservations in the system</w:t>
+      </w:r>
+      <w:r>
+        <w:t>.</w:t>
+      </w:r>
+    </w:p>
+    <w:p>
+      <w:pPr>
+        <w:numPr>
+          <w:ilvl w:val="1"/>
+          <w:numId w:val="10"/>
+        </w:numPr>
+        <w:jc w:val="both"/>
+      </w:pPr>
+      <w:r>
+        <w:t xml:space="preserve">The </w:t>
+      </w:r>
+      <w:proofErr w:type="spellStart"/>
+      <w:r>
+        <w:t>Re</w:t>
+      </w:r>
+      <w:r>
+        <w:t>servation</w:t>
+      </w:r>
+      <w:r>
+        <w:t>Repository</w:t>
+      </w:r>
+      <w:proofErr w:type="spellEnd"/>
+      <w:r>
+        <w:t xml:space="preserve"> returns the </w:t>
+      </w:r>
+      <w:r>
+        <w:t>entities.</w:t>
+      </w:r>
+    </w:p>
+    <w:p>
+      <w:pPr>
+        <w:numPr>
+          <w:ilvl w:val="0"/>
+          <w:numId w:val="10"/>
+        </w:numPr>
+        <w:jc w:val="both"/>
+      </w:pPr>
+      <w:r>
+        <w:t>Response Formation:</w:t>
+      </w:r>
+    </w:p>
+    <w:p>
+      <w:pPr>
+        <w:numPr>
+          <w:ilvl w:val="1"/>
+          <w:numId w:val="10"/>
+        </w:numPr>
+        <w:jc w:val="both"/>
+      </w:pPr>
+      <w:r>
+        <w:t xml:space="preserve">The </w:t>
+      </w:r>
+      <w:proofErr w:type="spellStart"/>
+      <w:r>
+        <w:t>ReservationServiceImpl</w:t>
+      </w:r>
+      <w:proofErr w:type="spellEnd"/>
+      <w:r>
+        <w:t xml:space="preserve"> </w:t>
+      </w:r>
+      <w:r>
+        <w:t xml:space="preserve">returns the converted list of domain objects to the </w:t>
+      </w:r>
+      <w:proofErr w:type="spellStart"/>
+      <w:r>
+        <w:t>ReservationController</w:t>
+      </w:r>
+      <w:proofErr w:type="spellEnd"/>
+      <w:r>
+        <w:t>.</w:t>
+      </w:r>
+    </w:p>
+    <w:p>
+      <w:pPr>
+        <w:numPr>
+          <w:ilvl w:val="0"/>
+          <w:numId w:val="10"/>
+        </w:numPr>
+        <w:jc w:val="both"/>
+      </w:pPr>
+      <w:r>
+        <w:t>Response Delivery:</w:t>
+      </w:r>
+    </w:p>
+    <w:p>
+      <w:pPr>
+        <w:numPr>
+          <w:ilvl w:val="1"/>
+          <w:numId w:val="10"/>
+        </w:numPr>
+        <w:jc w:val="both"/>
+      </w:pPr>
+      <w:r>
+        <w:t xml:space="preserve">The </w:t>
+      </w:r>
+      <w:proofErr w:type="spellStart"/>
+      <w:r>
+        <w:t>Re</w:t>
+      </w:r>
+      <w:r>
+        <w:t>servation</w:t>
+      </w:r>
+      <w:r>
+        <w:t>Controller</w:t>
+      </w:r>
+      <w:proofErr w:type="spellEnd"/>
+      <w:r>
+        <w:t xml:space="preserve"> sends the </w:t>
+      </w:r>
+      <w:r>
+        <w:t>list of domain objects</w:t>
+      </w:r>
+      <w:r>
+        <w:t xml:space="preserve"> back to the Single-Page Application (SPA) as an HTTP response.</w:t>
+      </w:r>
+    </w:p>
+    <w:p>
+      <w:pPr>
+        <w:numPr>
+          <w:ilvl w:val="0"/>
+          <w:numId w:val="10"/>
+        </w:numPr>
+        <w:jc w:val="both"/>
+      </w:pPr>
+      <w:r>
+        <w:t>Error Handling:</w:t>
+      </w:r>
+    </w:p>
+    <w:p>
+      <w:pPr>
+        <w:numPr>
+          <w:ilvl w:val="1"/>
+          <w:numId w:val="10"/>
+        </w:numPr>
+        <w:jc w:val="both"/>
+      </w:pPr>
+      <w:r>
+        <w:t xml:space="preserve">If the data in the HTTP request is invalid, the </w:t>
+      </w:r>
+      <w:proofErr w:type="spellStart"/>
+      <w:r>
+        <w:t>Re</w:t>
+      </w:r>
+      <w:r>
+        <w:t>servationController</w:t>
+      </w:r>
+      <w:proofErr w:type="spellEnd"/>
+      <w:r>
+        <w:t xml:space="preserve"> throws a</w:t>
+      </w:r>
+      <w:r>
+        <w:t xml:space="preserve">n </w:t>
+      </w:r>
+      <w:proofErr w:type="spellStart"/>
+      <w:r>
+        <w:t>IllegalArgumentException</w:t>
+      </w:r>
+      <w:proofErr w:type="spellEnd"/>
+      <w:r>
+        <w:t>, ensuring an appropriate error response.</w:t>
+      </w:r>
+      <w:r>
+        <w:t xml:space="preserve"> </w:t>
+      </w:r>
+      <w:r>
+        <w:br w:type="page"/>
+      </w:r>
+    </w:p>
+    <w:p>
+      <w:pPr>
+        <w:pStyle w:val="Heading1"/>
+        <w:jc w:val="both"/>
+      </w:pPr>
+      <w:bookmarkStart w:id="15" w:name="_Toc185368402"/>
+      <w:r>
+        <w:lastRenderedPageBreak/>
+        <w:t>S</w:t>
+      </w:r>
+      <w:r>
+        <w:t>olid Principles</w:t>
+      </w:r>
+      <w:bookmarkEnd w:id="15"/>
+    </w:p>
+    <w:p>
+      <w:pPr>
+        <w:pStyle w:val="Heading2"/>
+        <w:jc w:val="both"/>
+      </w:pPr>
+      <w:bookmarkStart w:id="16" w:name="_Toc185368403"/>
+      <w:r>
+        <w:t>S</w:t>
+      </w:r>
+      <w:r>
+        <w:t>ingle Responsibility Principle</w:t>
+      </w:r>
+      <w:r>
+        <w:t xml:space="preserve"> (SRP)</w:t>
+      </w:r>
+      <w:bookmarkEnd w:id="16"/>
+    </w:p>
+    <w:p>
+      <w:pPr>
+        <w:jc w:val="both"/>
+      </w:pPr>
+      <w:r>
+        <w:t>The codebase adheres to the Single Responsibility Principle by being responsible for their respective functionality. The project is organized in separate packages, such as controller, business, repository, and configuration., which promotes structural clarity. Inside these packages, these classes are further divided into their specific tasks:</w:t>
+      </w:r>
+    </w:p>
+    <w:p>
+      <w:pPr>
+        <w:pStyle w:val="ListParagraph"/>
+        <w:numPr>
+          <w:ilvl w:val="0"/>
+          <w:numId w:val="7"/>
+        </w:numPr>
+        <w:jc w:val="both"/>
+      </w:pPr>
+      <w:r>
+        <w:t>Controller: These classes manage incoming HTTP requests and outgoing responses. They don’t handle any business logic or data storage, only how data flows in and out of the system.</w:t>
+      </w:r>
+    </w:p>
+    <w:p>
+      <w:pPr>
+        <w:pStyle w:val="ListParagraph"/>
+        <w:numPr>
+          <w:ilvl w:val="0"/>
+          <w:numId w:val="7"/>
+        </w:numPr>
+        <w:jc w:val="both"/>
+      </w:pPr>
+      <w:r>
+        <w:t>Business: This contains classes that handle business tasks</w:t>
+      </w:r>
+      <w:r>
+        <w:t xml:space="preserve"> for specific domain object </w:t>
+      </w:r>
+      <w:r>
+        <w:t xml:space="preserve">(e.g., </w:t>
+      </w:r>
+      <w:proofErr w:type="spellStart"/>
+      <w:r>
+        <w:t>LeaveServiceImpl</w:t>
+      </w:r>
+      <w:proofErr w:type="spellEnd"/>
+      <w:r>
         <w:t xml:space="preserve">, </w:t>
       </w:r>
       <w:proofErr w:type="spellStart"/>
       <w:r>
-        <w:t>TeamRepository</w:t>
+        <w:t>SignInService</w:t>
+      </w:r>
+      <w:r>
+        <w:t>Impl</w:t>
       </w:r>
       <w:proofErr w:type="spellEnd"/>
       <w:r>
+        <w:t xml:space="preserve">). Each class here focuses on just one </w:t>
+      </w:r>
+      <w:r>
+        <w:t>domain object</w:t>
+      </w:r>
+      <w:r>
+        <w:t>, instead of combining all the logic in one big service class. Moreover, the business package contains nested packages that contains classes that are responsible for their respective functionality:</w:t>
+      </w:r>
+    </w:p>
+    <w:p>
+      <w:pPr>
+        <w:pStyle w:val="ListParagraph"/>
+        <w:numPr>
+          <w:ilvl w:val="1"/>
+          <w:numId w:val="7"/>
+        </w:numPr>
+        <w:jc w:val="both"/>
+      </w:pPr>
+      <w:r>
+        <w:t>Converter: These classes handle changes between different formats (like turning an entity into a domain object) so the use case classes don’t have to.</w:t>
+      </w:r>
+    </w:p>
+    <w:p>
+      <w:pPr>
+        <w:pStyle w:val="ListParagraph"/>
+        <w:numPr>
+          <w:ilvl w:val="1"/>
+          <w:numId w:val="7"/>
+        </w:numPr>
+        <w:jc w:val="both"/>
+      </w:pPr>
+      <w:r>
+        <w:t xml:space="preserve">Exception: These are custom error classes (like </w:t>
+      </w:r>
+      <w:proofErr w:type="spellStart"/>
+      <w:r>
+        <w:t>Email</w:t>
+      </w:r>
+      <w:r>
+        <w:t>AlreadyExistsException</w:t>
+      </w:r>
+      <w:proofErr w:type="spellEnd"/>
+      <w:r>
+        <w:t>) that deal with specific problems related to the business logic</w:t>
+      </w:r>
+      <w:r>
+        <w:t>.</w:t>
+      </w:r>
+    </w:p>
+    <w:p>
+      <w:pPr>
+        <w:pStyle w:val="ListParagraph"/>
+        <w:numPr>
+          <w:ilvl w:val="1"/>
+          <w:numId w:val="7"/>
+        </w:numPr>
+        <w:jc w:val="both"/>
+      </w:pPr>
+      <w:r>
+        <w:t xml:space="preserve">Validator: </w:t>
+      </w:r>
+      <w:r>
+        <w:t>These classes handle the validation of domain objects by ensuring that their variables adhere to specific constraints. If any of the constraints are violated, an exception from the nested exception package will be thrown</w:t>
+      </w:r>
+      <w:r>
+        <w:t>.</w:t>
+      </w:r>
+    </w:p>
+    <w:p>
+      <w:pPr>
+        <w:pStyle w:val="ListParagraph"/>
+        <w:numPr>
+          <w:ilvl w:val="0"/>
+          <w:numId w:val="7"/>
+        </w:numPr>
+        <w:jc w:val="both"/>
+      </w:pPr>
+      <w:r>
+        <w:t xml:space="preserve">Persistence: This contains JPA repositories (like </w:t>
+      </w:r>
+      <w:proofErr w:type="spellStart"/>
+      <w:r>
+        <w:t>Reservation</w:t>
+      </w:r>
+      <w:r>
+        <w:t>Repository</w:t>
+      </w:r>
+      <w:proofErr w:type="spellEnd"/>
+      <w:r>
+        <w:t>), which are responsible for interacting with the database</w:t>
+      </w:r>
+      <w:r>
+        <w:t>.</w:t>
+      </w:r>
+    </w:p>
+    <w:p>
+      <w:pPr>
+        <w:pStyle w:val="Heading2"/>
+        <w:jc w:val="both"/>
+      </w:pPr>
+      <w:bookmarkStart w:id="17" w:name="_Toc185368404"/>
+      <w:r>
+        <w:t>O</w:t>
+      </w:r>
+      <w:r>
+        <w:t>pen</w:t>
+      </w:r>
+      <w:r>
+        <w:t>-C</w:t>
+      </w:r>
+      <w:r>
+        <w:t>losed</w:t>
+      </w:r>
+      <w:r>
+        <w:t xml:space="preserve"> P</w:t>
+      </w:r>
+      <w:r>
+        <w:t>rinciple</w:t>
+      </w:r>
+      <w:r>
+        <w:t xml:space="preserve"> (OCP)</w:t>
+      </w:r>
+      <w:bookmarkEnd w:id="17"/>
+    </w:p>
+    <w:p>
+      <w:pPr>
+        <w:jc w:val="both"/>
+      </w:pPr>
+      <w:r>
+        <w:t>The codebase adheres to the Open-Closed Principle by defining interfaces, allowing the system to be extended without modifying existing code. This principle is applied through a design where both controllers and business logic depend on interfaces rather than their concrete implementations.</w:t>
+      </w:r>
+    </w:p>
+    <w:p>
+      <w:pPr>
+        <w:pStyle w:val="ListParagraph"/>
+        <w:numPr>
+          <w:ilvl w:val="0"/>
+          <w:numId w:val="9"/>
+        </w:numPr>
+        <w:jc w:val="both"/>
+      </w:pPr>
+      <w:r>
+        <w:t xml:space="preserve">Interfaces for Business Logic: Interfaces such as </w:t>
+      </w:r>
+      <w:proofErr w:type="spellStart"/>
+      <w:r>
+        <w:t>LeaveService</w:t>
+      </w:r>
+      <w:proofErr w:type="spellEnd"/>
+      <w:r>
         <w:t xml:space="preserve">, </w:t>
       </w:r>
       <w:proofErr w:type="spellStart"/>
       <w:r>
+        <w:t>SignInService</w:t>
+      </w:r>
+      <w:proofErr w:type="spellEnd"/>
+      <w:r>
+        <w:t xml:space="preserve">, and </w:t>
+      </w:r>
+      <w:proofErr w:type="spellStart"/>
+      <w:r>
+        <w:t>ReservationService</w:t>
+      </w:r>
+      <w:proofErr w:type="spellEnd"/>
+      <w:r>
+        <w:t xml:space="preserve"> define contracts for specific functionalities. Controllers interact with these interfaces instead of their implementations, enabling new modifications to be added without altering the controller code.</w:t>
+      </w:r>
+    </w:p>
+    <w:p>
+      <w:pPr>
+        <w:pStyle w:val="ListParagraph"/>
+        <w:numPr>
+          <w:ilvl w:val="0"/>
+          <w:numId w:val="9"/>
+        </w:numPr>
+        <w:jc w:val="both"/>
+      </w:pPr>
+      <w:r>
+        <w:t xml:space="preserve">Interfaces for Repositories: The business logic classes depend on interfaces in the persistence package, such as </w:t>
+      </w:r>
+      <w:proofErr w:type="spellStart"/>
+      <w:r>
+        <w:t>Room</w:t>
+      </w:r>
+      <w:r>
+        <w:t>Repository</w:t>
+      </w:r>
+      <w:proofErr w:type="spellEnd"/>
+      <w:r>
+        <w:t xml:space="preserve"> from Spring Data JPA.</w:t>
+      </w:r>
+    </w:p>
+    <w:p>
+      <w:pPr>
+        <w:pStyle w:val="ListParagraph"/>
+        <w:numPr>
+          <w:ilvl w:val="0"/>
+          <w:numId w:val="9"/>
+        </w:numPr>
+        <w:jc w:val="both"/>
+      </w:pPr>
+      <w:r>
+        <w:lastRenderedPageBreak/>
+        <w:t xml:space="preserve">Interfaces for Repositories: The business logic classes depend on interfaces in the persistence package, such as </w:t>
+      </w:r>
+      <w:proofErr w:type="spellStart"/>
+      <w:r>
+        <w:t>Table</w:t>
+      </w:r>
+      <w:r>
+        <w:t>Repository</w:t>
+      </w:r>
+      <w:proofErr w:type="spellEnd"/>
+      <w:r>
+        <w:t xml:space="preserve"> from Spring Data JPA.</w:t>
+      </w:r>
+    </w:p>
+    <w:p>
+      <w:pPr>
+        <w:pStyle w:val="Heading2"/>
+        <w:jc w:val="both"/>
+      </w:pPr>
+      <w:bookmarkStart w:id="18" w:name="_Toc185368405"/>
+      <w:proofErr w:type="spellStart"/>
+      <w:r>
+        <w:t>L</w:t>
+      </w:r>
+      <w:r>
+        <w:t>iskov</w:t>
+      </w:r>
+      <w:proofErr w:type="spellEnd"/>
+      <w:r>
+        <w:t xml:space="preserve"> Substitution Principle </w:t>
+      </w:r>
+      <w:r>
+        <w:t>(LSP)</w:t>
+      </w:r>
+      <w:bookmarkEnd w:id="18"/>
+    </w:p>
+    <w:p>
+      <w:pPr>
+        <w:jc w:val="both"/>
+      </w:pPr>
+      <w:r>
+        <w:t xml:space="preserve">The codebase adheres to the </w:t>
+      </w:r>
+      <w:proofErr w:type="spellStart"/>
+      <w:r>
+        <w:t>Liskov</w:t>
+      </w:r>
+      <w:proofErr w:type="spellEnd"/>
+      <w:r>
+        <w:t xml:space="preserve"> Substitution Principle (LSP) because implementations of interfaces such as </w:t>
+      </w:r>
+      <w:proofErr w:type="spellStart"/>
+      <w:r>
+        <w:t>LeaveService</w:t>
+      </w:r>
+      <w:proofErr w:type="spellEnd"/>
+      <w:r>
+        <w:t xml:space="preserve">, </w:t>
+      </w:r>
+      <w:proofErr w:type="spellStart"/>
+      <w:r>
+        <w:t>SignInService</w:t>
+      </w:r>
+      <w:proofErr w:type="spellEnd"/>
+      <w:r>
+        <w:t xml:space="preserve">, and </w:t>
+      </w:r>
+      <w:proofErr w:type="spellStart"/>
+      <w:r>
+        <w:t>ReservationService</w:t>
+      </w:r>
+      <w:proofErr w:type="spellEnd"/>
+      <w:r>
+        <w:t xml:space="preserve"> </w:t>
+      </w:r>
+      <w:r>
+        <w:t xml:space="preserve">can be substituted seamlessly without altering the program's </w:t>
+      </w:r>
+      <w:r>
+        <w:t>behaviour</w:t>
+      </w:r>
+      <w:r>
+        <w:t xml:space="preserve">. This ensures that all implementations conform to the expectations set by their interfaces, maintaining consistent functionality and predictable outcomes when replacements or new implementations are introduced. </w:t>
+      </w:r>
+    </w:p>
+    <w:p>
+      <w:pPr>
+        <w:pStyle w:val="Heading2"/>
+        <w:jc w:val="both"/>
+      </w:pPr>
+      <w:bookmarkStart w:id="19" w:name="_Toc185368406"/>
+      <w:r>
+        <w:t>Interface Segregation Principle</w:t>
+      </w:r>
+      <w:r>
+        <w:t xml:space="preserve"> (ISP)</w:t>
+      </w:r>
+      <w:bookmarkEnd w:id="19"/>
+    </w:p>
+    <w:p>
+      <w:pPr>
+        <w:jc w:val="both"/>
+      </w:pPr>
+      <w:r>
+        <w:t xml:space="preserve">The codebase adheres to the Interface Segregation Principle by designing interfaces such as </w:t>
+      </w:r>
+      <w:proofErr w:type="spellStart"/>
+      <w:r>
+        <w:t>LeaveService</w:t>
+      </w:r>
+      <w:proofErr w:type="spellEnd"/>
+      <w:r>
+        <w:t xml:space="preserve">, </w:t>
+      </w:r>
+      <w:proofErr w:type="spellStart"/>
+      <w:r>
+        <w:t>SignInService</w:t>
+      </w:r>
+      <w:proofErr w:type="spellEnd"/>
+      <w:r>
+        <w:t xml:space="preserve">, and </w:t>
+      </w:r>
+      <w:proofErr w:type="spellStart"/>
+      <w:r>
+        <w:t>ReservationService</w:t>
+      </w:r>
+      <w:proofErr w:type="spellEnd"/>
+      <w:r>
+        <w:t xml:space="preserve"> </w:t>
+      </w:r>
+      <w:r>
+        <w:t>to focus on specific functionalities. Each interface is tailored to a particular use case, defining only the methods required to perform that functionality. This approach prevents the creation of service classes overloaded with multiple unrelated functionalities, ensuring that implementing classes are not forced to include irrelevant methods.</w:t>
+      </w:r>
+    </w:p>
+    <w:p>
+      <w:pPr>
+        <w:pStyle w:val="Heading2"/>
+        <w:jc w:val="both"/>
+      </w:pPr>
+      <w:bookmarkStart w:id="20" w:name="_Toc185368407"/>
+      <w:r>
+        <w:t>Dependency Inversion Principle</w:t>
+      </w:r>
+      <w:r>
+        <w:t xml:space="preserve"> (DIP)</w:t>
+      </w:r>
+      <w:bookmarkEnd w:id="20"/>
+    </w:p>
+    <w:p>
+      <w:pPr>
+        <w:jc w:val="both"/>
+      </w:pPr>
+      <w:r>
+        <w:t xml:space="preserve">The codebase adheres to the Dependency Inversion Principle because controllers and business logic depend on abstractions (e.g., </w:t>
+      </w:r>
+      <w:proofErr w:type="spellStart"/>
+      <w:r>
+        <w:t>R</w:t>
+      </w:r>
+      <w:r>
+        <w:t>oom</w:t>
+      </w:r>
+      <w:r>
+        <w:t>Repository</w:t>
+      </w:r>
+      <w:proofErr w:type="spellEnd"/>
+      <w:r>
+        <w:t xml:space="preserve">, </w:t>
+      </w:r>
+      <w:proofErr w:type="spellStart"/>
+      <w:r>
+        <w:t>Table</w:t>
+      </w:r>
+      <w:r>
+        <w:t>Repository</w:t>
+      </w:r>
+      <w:proofErr w:type="spellEnd"/>
+      <w:r>
+        <w:t xml:space="preserve">, </w:t>
+      </w:r>
+      <w:proofErr w:type="spellStart"/>
+      <w:r>
         <w:t>UserRepository</w:t>
       </w:r>
       <w:proofErr w:type="spellEnd"/>
       <w:r>
-        <w:t>.</w:t>
-      </w:r>
-    </w:p>
-    <w:p>
-      <w:pPr>
-        <w:jc w:val="both"/>
-      </w:pPr>
-      <w:r>
-        <w:t xml:space="preserve">The database remains the core data store, connected to repositories for seamless data persistence and retrieval. The REST API </w:t>
-      </w:r>
-      <w:r>
-        <w:t xml:space="preserve">serves as the backend, implementing business logic and database interactions to provide services for the Room Reservation Application (frontend). </w:t>
+        <w:t xml:space="preserve">, </w:t>
+      </w:r>
+      <w:proofErr w:type="spellStart"/>
+      <w:r>
+        <w:t>ReservationRepository</w:t>
+      </w:r>
+      <w:proofErr w:type="spellEnd"/>
+      <w:r>
+        <w:t>) rather than concrete implementations. This design ensures that high-level modules (such as controllers and business logic) are not tightly coupled to low-level modules (such as business logic implementations and repositories).</w:t>
       </w:r>
     </w:p>
     <w:sectPr>
-      <w:headerReference w:type="default" r:id="rId12"/>
-      <w:footerReference w:type="default" r:id="rId13"/>
+      <w:headerReference w:type="default" r:id="rId13"/>
+      <w:footerReference w:type="default" r:id="rId14"/>
       <w:pgSz w:w="11906" w:h="16838"/>
       <w:pgMar w:top="1440" w:right="1440" w:bottom="1440" w:left="1440" w:header="708" w:footer="708" w:gutter="0"/>
       <w:pgNumType w:start="0"/>
@@ -2360,6 +4955,319 @@
     </w:lvl>
   </w:abstractNum>
   <w:abstractNum w:abstractNumId="1" w15:restartNumberingAfterBreak="0">
+    <w:nsid w:val="0DC57E91"/>
+    <w:multiLevelType w:val="hybridMultilevel"/>
+    <w:tmpl w:val="6B24BEFC"/>
+    <w:lvl w:ilvl="0" w:tplc="00A4CF98">
+      <w:numFmt w:val="bullet"/>
+      <w:lvlText w:val="•"/>
+      <w:lvlJc w:val="left"/>
+      <w:pPr>
+        <w:ind w:left="1080" w:hanging="720"/>
+      </w:pPr>
+      <w:rPr>
+        <w:rFonts w:ascii="Aptos" w:eastAsiaTheme="minorHAnsi" w:hAnsi="Aptos" w:cstheme="minorBidi" w:hint="default"/>
+      </w:rPr>
+    </w:lvl>
+    <w:lvl w:ilvl="1" w:tplc="55981EA8">
+      <w:numFmt w:val="bullet"/>
+      <w:lvlText w:val=""/>
+      <w:lvlJc w:val="left"/>
+      <w:pPr>
+        <w:ind w:left="1800" w:hanging="720"/>
+      </w:pPr>
+      <w:rPr>
+        <w:rFonts w:ascii="Symbol" w:eastAsiaTheme="minorHAnsi" w:hAnsi="Symbol" w:cstheme="minorBidi" w:hint="default"/>
+      </w:rPr>
+    </w:lvl>
+    <w:lvl w:ilvl="2" w:tplc="20000005" w:tentative="1">
+      <w:start w:val="1"/>
+      <w:numFmt w:val="bullet"/>
+      <w:lvlText w:val=""/>
+      <w:lvlJc w:val="left"/>
+      <w:pPr>
+        <w:ind w:left="2160" w:hanging="360"/>
+      </w:pPr>
+      <w:rPr>
+        <w:rFonts w:ascii="Wingdings" w:hAnsi="Wingdings" w:hint="default"/>
+      </w:rPr>
+    </w:lvl>
+    <w:lvl w:ilvl="3" w:tplc="20000001" w:tentative="1">
+      <w:start w:val="1"/>
+      <w:numFmt w:val="bullet"/>
+      <w:lvlText w:val=""/>
+      <w:lvlJc w:val="left"/>
+      <w:pPr>
+        <w:ind w:left="2880" w:hanging="360"/>
+      </w:pPr>
+      <w:rPr>
+        <w:rFonts w:ascii="Symbol" w:hAnsi="Symbol" w:hint="default"/>
+      </w:rPr>
+    </w:lvl>
+    <w:lvl w:ilvl="4" w:tplc="20000003" w:tentative="1">
+      <w:start w:val="1"/>
+      <w:numFmt w:val="bullet"/>
+      <w:lvlText w:val="o"/>
+      <w:lvlJc w:val="left"/>
+      <w:pPr>
+        <w:ind w:left="3600" w:hanging="360"/>
+      </w:pPr>
+      <w:rPr>
+        <w:rFonts w:ascii="Courier New" w:hAnsi="Courier New" w:cs="Courier New" w:hint="default"/>
+      </w:rPr>
+    </w:lvl>
+    <w:lvl w:ilvl="5" w:tplc="20000005" w:tentative="1">
+      <w:start w:val="1"/>
+      <w:numFmt w:val="bullet"/>
+      <w:lvlText w:val=""/>
+      <w:lvlJc w:val="left"/>
+      <w:pPr>
+        <w:ind w:left="4320" w:hanging="360"/>
+      </w:pPr>
+      <w:rPr>
+        <w:rFonts w:ascii="Wingdings" w:hAnsi="Wingdings" w:hint="default"/>
+      </w:rPr>
+    </w:lvl>
+    <w:lvl w:ilvl="6" w:tplc="20000001" w:tentative="1">
+      <w:start w:val="1"/>
+      <w:numFmt w:val="bullet"/>
+      <w:lvlText w:val=""/>
+      <w:lvlJc w:val="left"/>
+      <w:pPr>
+        <w:ind w:left="5040" w:hanging="360"/>
+      </w:pPr>
+      <w:rPr>
+        <w:rFonts w:ascii="Symbol" w:hAnsi="Symbol" w:hint="default"/>
+      </w:rPr>
+    </w:lvl>
+    <w:lvl w:ilvl="7" w:tplc="20000003" w:tentative="1">
+      <w:start w:val="1"/>
+      <w:numFmt w:val="bullet"/>
+      <w:lvlText w:val="o"/>
+      <w:lvlJc w:val="left"/>
+      <w:pPr>
+        <w:ind w:left="5760" w:hanging="360"/>
+      </w:pPr>
+      <w:rPr>
+        <w:rFonts w:ascii="Courier New" w:hAnsi="Courier New" w:cs="Courier New" w:hint="default"/>
+      </w:rPr>
+    </w:lvl>
+    <w:lvl w:ilvl="8" w:tplc="20000005" w:tentative="1">
+      <w:start w:val="1"/>
+      <w:numFmt w:val="bullet"/>
+      <w:lvlText w:val=""/>
+      <w:lvlJc w:val="left"/>
+      <w:pPr>
+        <w:ind w:left="6480" w:hanging="360"/>
+      </w:pPr>
+      <w:rPr>
+        <w:rFonts w:ascii="Wingdings" w:hAnsi="Wingdings" w:hint="default"/>
+      </w:rPr>
+    </w:lvl>
+  </w:abstractNum>
+  <w:abstractNum w:abstractNumId="2" w15:restartNumberingAfterBreak="0">
+    <w:nsid w:val="12E20F9D"/>
+    <w:multiLevelType w:val="hybridMultilevel"/>
+    <w:tmpl w:val="5524A052"/>
+    <w:lvl w:ilvl="0" w:tplc="00A4CF98">
+      <w:numFmt w:val="bullet"/>
+      <w:lvlText w:val="•"/>
+      <w:lvlJc w:val="left"/>
+      <w:pPr>
+        <w:ind w:left="1080" w:hanging="720"/>
+      </w:pPr>
+      <w:rPr>
+        <w:rFonts w:ascii="Aptos" w:eastAsiaTheme="minorHAnsi" w:hAnsi="Aptos" w:cstheme="minorBidi" w:hint="default"/>
+      </w:rPr>
+    </w:lvl>
+    <w:lvl w:ilvl="1" w:tplc="20000003" w:tentative="1">
+      <w:start w:val="1"/>
+      <w:numFmt w:val="bullet"/>
+      <w:lvlText w:val="o"/>
+      <w:lvlJc w:val="left"/>
+      <w:pPr>
+        <w:ind w:left="1440" w:hanging="360"/>
+      </w:pPr>
+      <w:rPr>
+        <w:rFonts w:ascii="Courier New" w:hAnsi="Courier New" w:cs="Courier New" w:hint="default"/>
+      </w:rPr>
+    </w:lvl>
+    <w:lvl w:ilvl="2" w:tplc="20000005" w:tentative="1">
+      <w:start w:val="1"/>
+      <w:numFmt w:val="bullet"/>
+      <w:lvlText w:val=""/>
+      <w:lvlJc w:val="left"/>
+      <w:pPr>
+        <w:ind w:left="2160" w:hanging="360"/>
+      </w:pPr>
+      <w:rPr>
+        <w:rFonts w:ascii="Wingdings" w:hAnsi="Wingdings" w:hint="default"/>
+      </w:rPr>
+    </w:lvl>
+    <w:lvl w:ilvl="3" w:tplc="20000001" w:tentative="1">
+      <w:start w:val="1"/>
+      <w:numFmt w:val="bullet"/>
+      <w:lvlText w:val=""/>
+      <w:lvlJc w:val="left"/>
+      <w:pPr>
+        <w:ind w:left="2880" w:hanging="360"/>
+      </w:pPr>
+      <w:rPr>
+        <w:rFonts w:ascii="Symbol" w:hAnsi="Symbol" w:hint="default"/>
+      </w:rPr>
+    </w:lvl>
+    <w:lvl w:ilvl="4" w:tplc="20000003" w:tentative="1">
+      <w:start w:val="1"/>
+      <w:numFmt w:val="bullet"/>
+      <w:lvlText w:val="o"/>
+      <w:lvlJc w:val="left"/>
+      <w:pPr>
+        <w:ind w:left="3600" w:hanging="360"/>
+      </w:pPr>
+      <w:rPr>
+        <w:rFonts w:ascii="Courier New" w:hAnsi="Courier New" w:cs="Courier New" w:hint="default"/>
+      </w:rPr>
+    </w:lvl>
+    <w:lvl w:ilvl="5" w:tplc="20000005" w:tentative="1">
+      <w:start w:val="1"/>
+      <w:numFmt w:val="bullet"/>
+      <w:lvlText w:val=""/>
+      <w:lvlJc w:val="left"/>
+      <w:pPr>
+        <w:ind w:left="4320" w:hanging="360"/>
+      </w:pPr>
+      <w:rPr>
+        <w:rFonts w:ascii="Wingdings" w:hAnsi="Wingdings" w:hint="default"/>
+      </w:rPr>
+    </w:lvl>
+    <w:lvl w:ilvl="6" w:tplc="20000001" w:tentative="1">
+      <w:start w:val="1"/>
+      <w:numFmt w:val="bullet"/>
+      <w:lvlText w:val=""/>
+      <w:lvlJc w:val="left"/>
+      <w:pPr>
+        <w:ind w:left="5040" w:hanging="360"/>
+      </w:pPr>
+      <w:rPr>
+        <w:rFonts w:ascii="Symbol" w:hAnsi="Symbol" w:hint="default"/>
+      </w:rPr>
+    </w:lvl>
+    <w:lvl w:ilvl="7" w:tplc="20000003" w:tentative="1">
+      <w:start w:val="1"/>
+      <w:numFmt w:val="bullet"/>
+      <w:lvlText w:val="o"/>
+      <w:lvlJc w:val="left"/>
+      <w:pPr>
+        <w:ind w:left="5760" w:hanging="360"/>
+      </w:pPr>
+      <w:rPr>
+        <w:rFonts w:ascii="Courier New" w:hAnsi="Courier New" w:cs="Courier New" w:hint="default"/>
+      </w:rPr>
+    </w:lvl>
+    <w:lvl w:ilvl="8" w:tplc="20000005" w:tentative="1">
+      <w:start w:val="1"/>
+      <w:numFmt w:val="bullet"/>
+      <w:lvlText w:val=""/>
+      <w:lvlJc w:val="left"/>
+      <w:pPr>
+        <w:ind w:left="6480" w:hanging="360"/>
+      </w:pPr>
+      <w:rPr>
+        <w:rFonts w:ascii="Wingdings" w:hAnsi="Wingdings" w:hint="default"/>
+      </w:rPr>
+    </w:lvl>
+  </w:abstractNum>
+  <w:abstractNum w:abstractNumId="3" w15:restartNumberingAfterBreak="0">
+    <w:nsid w:val="208679D0"/>
+    <w:multiLevelType w:val="hybridMultilevel"/>
+    <w:tmpl w:val="014069AA"/>
+    <w:lvl w:ilvl="0" w:tplc="3A1A5378">
+      <w:start w:val="1"/>
+      <w:numFmt w:val="decimal"/>
+      <w:lvlText w:val="%1."/>
+      <w:lvlJc w:val="left"/>
+      <w:pPr>
+        <w:ind w:left="720" w:hanging="360"/>
+      </w:pPr>
+      <w:rPr>
+        <w:b w:val="0"/>
+        <w:bCs w:val="0"/>
+      </w:rPr>
+    </w:lvl>
+    <w:lvl w:ilvl="1" w:tplc="20000019">
+      <w:start w:val="1"/>
+      <w:numFmt w:val="lowerLetter"/>
+      <w:lvlText w:val="%2."/>
+      <w:lvlJc w:val="left"/>
+      <w:pPr>
+        <w:ind w:left="1440" w:hanging="360"/>
+      </w:pPr>
+    </w:lvl>
+    <w:lvl w:ilvl="2" w:tplc="2000001B" w:tentative="1">
+      <w:start w:val="1"/>
+      <w:numFmt w:val="lowerRoman"/>
+      <w:lvlText w:val="%3."/>
+      <w:lvlJc w:val="right"/>
+      <w:pPr>
+        <w:ind w:left="2160" w:hanging="180"/>
+      </w:pPr>
+    </w:lvl>
+    <w:lvl w:ilvl="3" w:tplc="2000000F" w:tentative="1">
+      <w:start w:val="1"/>
+      <w:numFmt w:val="decimal"/>
+      <w:lvlText w:val="%4."/>
+      <w:lvlJc w:val="left"/>
+      <w:pPr>
+        <w:ind w:left="2880" w:hanging="360"/>
+      </w:pPr>
+    </w:lvl>
+    <w:lvl w:ilvl="4" w:tplc="20000019" w:tentative="1">
+      <w:start w:val="1"/>
+      <w:numFmt w:val="lowerLetter"/>
+      <w:lvlText w:val="%5."/>
+      <w:lvlJc w:val="left"/>
+      <w:pPr>
+        <w:ind w:left="3600" w:hanging="360"/>
+      </w:pPr>
+    </w:lvl>
+    <w:lvl w:ilvl="5" w:tplc="2000001B" w:tentative="1">
+      <w:start w:val="1"/>
+      <w:numFmt w:val="lowerRoman"/>
+      <w:lvlText w:val="%6."/>
+      <w:lvlJc w:val="right"/>
+      <w:pPr>
+        <w:ind w:left="4320" w:hanging="180"/>
+      </w:pPr>
+    </w:lvl>
+    <w:lvl w:ilvl="6" w:tplc="2000000F" w:tentative="1">
+      <w:start w:val="1"/>
+      <w:numFmt w:val="decimal"/>
+      <w:lvlText w:val="%7."/>
+      <w:lvlJc w:val="left"/>
+      <w:pPr>
+        <w:ind w:left="5040" w:hanging="360"/>
+      </w:pPr>
+    </w:lvl>
+    <w:lvl w:ilvl="7" w:tplc="20000019" w:tentative="1">
+      <w:start w:val="1"/>
+      <w:numFmt w:val="lowerLetter"/>
+      <w:lvlText w:val="%8."/>
+      <w:lvlJc w:val="left"/>
+      <w:pPr>
+        <w:ind w:left="5760" w:hanging="360"/>
+      </w:pPr>
+    </w:lvl>
+    <w:lvl w:ilvl="8" w:tplc="2000001B" w:tentative="1">
+      <w:start w:val="1"/>
+      <w:numFmt w:val="lowerRoman"/>
+      <w:lvlText w:val="%9."/>
+      <w:lvlJc w:val="right"/>
+      <w:pPr>
+        <w:ind w:left="6480" w:hanging="180"/>
+      </w:pPr>
+    </w:lvl>
+  </w:abstractNum>
+  <w:abstractNum w:abstractNumId="4" w15:restartNumberingAfterBreak="0">
     <w:nsid w:val="2517209A"/>
     <w:multiLevelType w:val="hybridMultilevel"/>
     <w:tmpl w:val="B546E5C4"/>
@@ -2445,7 +5353,343 @@
       </w:pPr>
     </w:lvl>
   </w:abstractNum>
-  <w:abstractNum w:abstractNumId="2" w15:restartNumberingAfterBreak="0">
+  <w:abstractNum w:abstractNumId="5" w15:restartNumberingAfterBreak="0">
+    <w:nsid w:val="25B126CC"/>
+    <w:multiLevelType w:val="hybridMultilevel"/>
+    <w:tmpl w:val="352EA5C8"/>
+    <w:lvl w:ilvl="0" w:tplc="00A4CF98">
+      <w:numFmt w:val="bullet"/>
+      <w:lvlText w:val="•"/>
+      <w:lvlJc w:val="left"/>
+      <w:pPr>
+        <w:ind w:left="1080" w:hanging="720"/>
+      </w:pPr>
+      <w:rPr>
+        <w:rFonts w:ascii="Aptos" w:eastAsiaTheme="minorHAnsi" w:hAnsi="Aptos" w:cstheme="minorBidi" w:hint="default"/>
+      </w:rPr>
+    </w:lvl>
+    <w:lvl w:ilvl="1" w:tplc="20000003">
+      <w:start w:val="1"/>
+      <w:numFmt w:val="bullet"/>
+      <w:lvlText w:val="o"/>
+      <w:lvlJc w:val="left"/>
+      <w:pPr>
+        <w:ind w:left="1440" w:hanging="360"/>
+      </w:pPr>
+      <w:rPr>
+        <w:rFonts w:ascii="Courier New" w:hAnsi="Courier New" w:cs="Courier New" w:hint="default"/>
+      </w:rPr>
+    </w:lvl>
+    <w:lvl w:ilvl="2" w:tplc="20000005" w:tentative="1">
+      <w:start w:val="1"/>
+      <w:numFmt w:val="bullet"/>
+      <w:lvlText w:val=""/>
+      <w:lvlJc w:val="left"/>
+      <w:pPr>
+        <w:ind w:left="2160" w:hanging="360"/>
+      </w:pPr>
+      <w:rPr>
+        <w:rFonts w:ascii="Wingdings" w:hAnsi="Wingdings" w:hint="default"/>
+      </w:rPr>
+    </w:lvl>
+    <w:lvl w:ilvl="3" w:tplc="20000001" w:tentative="1">
+      <w:start w:val="1"/>
+      <w:numFmt w:val="bullet"/>
+      <w:lvlText w:val=""/>
+      <w:lvlJc w:val="left"/>
+      <w:pPr>
+        <w:ind w:left="2880" w:hanging="360"/>
+      </w:pPr>
+      <w:rPr>
+        <w:rFonts w:ascii="Symbol" w:hAnsi="Symbol" w:hint="default"/>
+      </w:rPr>
+    </w:lvl>
+    <w:lvl w:ilvl="4" w:tplc="20000003" w:tentative="1">
+      <w:start w:val="1"/>
+      <w:numFmt w:val="bullet"/>
+      <w:lvlText w:val="o"/>
+      <w:lvlJc w:val="left"/>
+      <w:pPr>
+        <w:ind w:left="3600" w:hanging="360"/>
+      </w:pPr>
+      <w:rPr>
+        <w:rFonts w:ascii="Courier New" w:hAnsi="Courier New" w:cs="Courier New" w:hint="default"/>
+      </w:rPr>
+    </w:lvl>
+    <w:lvl w:ilvl="5" w:tplc="20000005" w:tentative="1">
+      <w:start w:val="1"/>
+      <w:numFmt w:val="bullet"/>
+      <w:lvlText w:val=""/>
+      <w:lvlJc w:val="left"/>
+      <w:pPr>
+        <w:ind w:left="4320" w:hanging="360"/>
+      </w:pPr>
+      <w:rPr>
+        <w:rFonts w:ascii="Wingdings" w:hAnsi="Wingdings" w:hint="default"/>
+      </w:rPr>
+    </w:lvl>
+    <w:lvl w:ilvl="6" w:tplc="20000001" w:tentative="1">
+      <w:start w:val="1"/>
+      <w:numFmt w:val="bullet"/>
+      <w:lvlText w:val=""/>
+      <w:lvlJc w:val="left"/>
+      <w:pPr>
+        <w:ind w:left="5040" w:hanging="360"/>
+      </w:pPr>
+      <w:rPr>
+        <w:rFonts w:ascii="Symbol" w:hAnsi="Symbol" w:hint="default"/>
+      </w:rPr>
+    </w:lvl>
+    <w:lvl w:ilvl="7" w:tplc="20000003" w:tentative="1">
+      <w:start w:val="1"/>
+      <w:numFmt w:val="bullet"/>
+      <w:lvlText w:val="o"/>
+      <w:lvlJc w:val="left"/>
+      <w:pPr>
+        <w:ind w:left="5760" w:hanging="360"/>
+      </w:pPr>
+      <w:rPr>
+        <w:rFonts w:ascii="Courier New" w:hAnsi="Courier New" w:cs="Courier New" w:hint="default"/>
+      </w:rPr>
+    </w:lvl>
+    <w:lvl w:ilvl="8" w:tplc="20000005" w:tentative="1">
+      <w:start w:val="1"/>
+      <w:numFmt w:val="bullet"/>
+      <w:lvlText w:val=""/>
+      <w:lvlJc w:val="left"/>
+      <w:pPr>
+        <w:ind w:left="6480" w:hanging="360"/>
+      </w:pPr>
+      <w:rPr>
+        <w:rFonts w:ascii="Wingdings" w:hAnsi="Wingdings" w:hint="default"/>
+      </w:rPr>
+    </w:lvl>
+  </w:abstractNum>
+  <w:abstractNum w:abstractNumId="6" w15:restartNumberingAfterBreak="0">
+    <w:nsid w:val="29CB14D3"/>
+    <w:multiLevelType w:val="hybridMultilevel"/>
+    <w:tmpl w:val="17649F08"/>
+    <w:lvl w:ilvl="0" w:tplc="00A4CF98">
+      <w:numFmt w:val="bullet"/>
+      <w:lvlText w:val="•"/>
+      <w:lvlJc w:val="left"/>
+      <w:pPr>
+        <w:ind w:left="1080" w:hanging="720"/>
+      </w:pPr>
+      <w:rPr>
+        <w:rFonts w:ascii="Aptos" w:eastAsiaTheme="minorHAnsi" w:hAnsi="Aptos" w:cstheme="minorBidi" w:hint="default"/>
+      </w:rPr>
+    </w:lvl>
+    <w:lvl w:ilvl="1" w:tplc="20000003">
+      <w:start w:val="1"/>
+      <w:numFmt w:val="bullet"/>
+      <w:lvlText w:val="o"/>
+      <w:lvlJc w:val="left"/>
+      <w:pPr>
+        <w:ind w:left="1440" w:hanging="360"/>
+      </w:pPr>
+      <w:rPr>
+        <w:rFonts w:ascii="Courier New" w:hAnsi="Courier New" w:cs="Courier New" w:hint="default"/>
+      </w:rPr>
+    </w:lvl>
+    <w:lvl w:ilvl="2" w:tplc="20000005" w:tentative="1">
+      <w:start w:val="1"/>
+      <w:numFmt w:val="bullet"/>
+      <w:lvlText w:val=""/>
+      <w:lvlJc w:val="left"/>
+      <w:pPr>
+        <w:ind w:left="2160" w:hanging="360"/>
+      </w:pPr>
+      <w:rPr>
+        <w:rFonts w:ascii="Wingdings" w:hAnsi="Wingdings" w:hint="default"/>
+      </w:rPr>
+    </w:lvl>
+    <w:lvl w:ilvl="3" w:tplc="20000001" w:tentative="1">
+      <w:start w:val="1"/>
+      <w:numFmt w:val="bullet"/>
+      <w:lvlText w:val=""/>
+      <w:lvlJc w:val="left"/>
+      <w:pPr>
+        <w:ind w:left="2880" w:hanging="360"/>
+      </w:pPr>
+      <w:rPr>
+        <w:rFonts w:ascii="Symbol" w:hAnsi="Symbol" w:hint="default"/>
+      </w:rPr>
+    </w:lvl>
+    <w:lvl w:ilvl="4" w:tplc="20000003" w:tentative="1">
+      <w:start w:val="1"/>
+      <w:numFmt w:val="bullet"/>
+      <w:lvlText w:val="o"/>
+      <w:lvlJc w:val="left"/>
+      <w:pPr>
+        <w:ind w:left="3600" w:hanging="360"/>
+      </w:pPr>
+      <w:rPr>
+        <w:rFonts w:ascii="Courier New" w:hAnsi="Courier New" w:cs="Courier New" w:hint="default"/>
+      </w:rPr>
+    </w:lvl>
+    <w:lvl w:ilvl="5" w:tplc="20000005" w:tentative="1">
+      <w:start w:val="1"/>
+      <w:numFmt w:val="bullet"/>
+      <w:lvlText w:val=""/>
+      <w:lvlJc w:val="left"/>
+      <w:pPr>
+        <w:ind w:left="4320" w:hanging="360"/>
+      </w:pPr>
+      <w:rPr>
+        <w:rFonts w:ascii="Wingdings" w:hAnsi="Wingdings" w:hint="default"/>
+      </w:rPr>
+    </w:lvl>
+    <w:lvl w:ilvl="6" w:tplc="20000001" w:tentative="1">
+      <w:start w:val="1"/>
+      <w:numFmt w:val="bullet"/>
+      <w:lvlText w:val=""/>
+      <w:lvlJc w:val="left"/>
+      <w:pPr>
+        <w:ind w:left="5040" w:hanging="360"/>
+      </w:pPr>
+      <w:rPr>
+        <w:rFonts w:ascii="Symbol" w:hAnsi="Symbol" w:hint="default"/>
+      </w:rPr>
+    </w:lvl>
+    <w:lvl w:ilvl="7" w:tplc="20000003" w:tentative="1">
+      <w:start w:val="1"/>
+      <w:numFmt w:val="bullet"/>
+      <w:lvlText w:val="o"/>
+      <w:lvlJc w:val="left"/>
+      <w:pPr>
+        <w:ind w:left="5760" w:hanging="360"/>
+      </w:pPr>
+      <w:rPr>
+        <w:rFonts w:ascii="Courier New" w:hAnsi="Courier New" w:cs="Courier New" w:hint="default"/>
+      </w:rPr>
+    </w:lvl>
+    <w:lvl w:ilvl="8" w:tplc="20000005" w:tentative="1">
+      <w:start w:val="1"/>
+      <w:numFmt w:val="bullet"/>
+      <w:lvlText w:val=""/>
+      <w:lvlJc w:val="left"/>
+      <w:pPr>
+        <w:ind w:left="6480" w:hanging="360"/>
+      </w:pPr>
+      <w:rPr>
+        <w:rFonts w:ascii="Wingdings" w:hAnsi="Wingdings" w:hint="default"/>
+      </w:rPr>
+    </w:lvl>
+  </w:abstractNum>
+  <w:abstractNum w:abstractNumId="7" w15:restartNumberingAfterBreak="0">
+    <w:nsid w:val="480A6C73"/>
+    <w:multiLevelType w:val="hybridMultilevel"/>
+    <w:tmpl w:val="A8CAE8D2"/>
+    <w:lvl w:ilvl="0" w:tplc="00A4CF98">
+      <w:numFmt w:val="bullet"/>
+      <w:lvlText w:val="•"/>
+      <w:lvlJc w:val="left"/>
+      <w:pPr>
+        <w:ind w:left="1080" w:hanging="720"/>
+      </w:pPr>
+      <w:rPr>
+        <w:rFonts w:ascii="Aptos" w:eastAsiaTheme="minorHAnsi" w:hAnsi="Aptos" w:cstheme="minorBidi" w:hint="default"/>
+      </w:rPr>
+    </w:lvl>
+    <w:lvl w:ilvl="1" w:tplc="20000003" w:tentative="1">
+      <w:start w:val="1"/>
+      <w:numFmt w:val="bullet"/>
+      <w:lvlText w:val="o"/>
+      <w:lvlJc w:val="left"/>
+      <w:pPr>
+        <w:ind w:left="1440" w:hanging="360"/>
+      </w:pPr>
+      <w:rPr>
+        <w:rFonts w:ascii="Courier New" w:hAnsi="Courier New" w:cs="Courier New" w:hint="default"/>
+      </w:rPr>
+    </w:lvl>
+    <w:lvl w:ilvl="2" w:tplc="20000005" w:tentative="1">
+      <w:start w:val="1"/>
+      <w:numFmt w:val="bullet"/>
+      <w:lvlText w:val=""/>
+      <w:lvlJc w:val="left"/>
+      <w:pPr>
+        <w:ind w:left="2160" w:hanging="360"/>
+      </w:pPr>
+      <w:rPr>
+        <w:rFonts w:ascii="Wingdings" w:hAnsi="Wingdings" w:hint="default"/>
+      </w:rPr>
+    </w:lvl>
+    <w:lvl w:ilvl="3" w:tplc="20000001" w:tentative="1">
+      <w:start w:val="1"/>
+      <w:numFmt w:val="bullet"/>
+      <w:lvlText w:val=""/>
+      <w:lvlJc w:val="left"/>
+      <w:pPr>
+        <w:ind w:left="2880" w:hanging="360"/>
+      </w:pPr>
+      <w:rPr>
+        <w:rFonts w:ascii="Symbol" w:hAnsi="Symbol" w:hint="default"/>
+      </w:rPr>
+    </w:lvl>
+    <w:lvl w:ilvl="4" w:tplc="20000003" w:tentative="1">
+      <w:start w:val="1"/>
+      <w:numFmt w:val="bullet"/>
+      <w:lvlText w:val="o"/>
+      <w:lvlJc w:val="left"/>
+      <w:pPr>
+        <w:ind w:left="3600" w:hanging="360"/>
+      </w:pPr>
+      <w:rPr>
+        <w:rFonts w:ascii="Courier New" w:hAnsi="Courier New" w:cs="Courier New" w:hint="default"/>
+      </w:rPr>
+    </w:lvl>
+    <w:lvl w:ilvl="5" w:tplc="20000005" w:tentative="1">
+      <w:start w:val="1"/>
+      <w:numFmt w:val="bullet"/>
+      <w:lvlText w:val=""/>
+      <w:lvlJc w:val="left"/>
+      <w:pPr>
+        <w:ind w:left="4320" w:hanging="360"/>
+      </w:pPr>
+      <w:rPr>
+        <w:rFonts w:ascii="Wingdings" w:hAnsi="Wingdings" w:hint="default"/>
+      </w:rPr>
+    </w:lvl>
+    <w:lvl w:ilvl="6" w:tplc="20000001" w:tentative="1">
+      <w:start w:val="1"/>
+      <w:numFmt w:val="bullet"/>
+      <w:lvlText w:val=""/>
+      <w:lvlJc w:val="left"/>
+      <w:pPr>
+        <w:ind w:left="5040" w:hanging="360"/>
+      </w:pPr>
+      <w:rPr>
+        <w:rFonts w:ascii="Symbol" w:hAnsi="Symbol" w:hint="default"/>
+      </w:rPr>
+    </w:lvl>
+    <w:lvl w:ilvl="7" w:tplc="20000003" w:tentative="1">
+      <w:start w:val="1"/>
+      <w:numFmt w:val="bullet"/>
+      <w:lvlText w:val="o"/>
+      <w:lvlJc w:val="left"/>
+      <w:pPr>
+        <w:ind w:left="5760" w:hanging="360"/>
+      </w:pPr>
+      <w:rPr>
+        <w:rFonts w:ascii="Courier New" w:hAnsi="Courier New" w:cs="Courier New" w:hint="default"/>
+      </w:rPr>
+    </w:lvl>
+    <w:lvl w:ilvl="8" w:tplc="20000005" w:tentative="1">
+      <w:start w:val="1"/>
+      <w:numFmt w:val="bullet"/>
+      <w:lvlText w:val=""/>
+      <w:lvlJc w:val="left"/>
+      <w:pPr>
+        <w:ind w:left="6480" w:hanging="360"/>
+      </w:pPr>
+      <w:rPr>
+        <w:rFonts w:ascii="Wingdings" w:hAnsi="Wingdings" w:hint="default"/>
+      </w:rPr>
+    </w:lvl>
+  </w:abstractNum>
+  <w:abstractNum w:abstractNumId="8" w15:restartNumberingAfterBreak="0">
     <w:nsid w:val="575A6829"/>
     <w:multiLevelType w:val="hybridMultilevel"/>
     <w:tmpl w:val="68A026C6"/>
@@ -2531,14 +5775,148 @@
       </w:pPr>
     </w:lvl>
   </w:abstractNum>
+  <w:abstractNum w:abstractNumId="9" w15:restartNumberingAfterBreak="0">
+    <w:nsid w:val="583D679B"/>
+    <w:multiLevelType w:val="hybridMultilevel"/>
+    <w:tmpl w:val="C8E22FEC"/>
+    <w:lvl w:ilvl="0" w:tplc="20000001">
+      <w:start w:val="1"/>
+      <w:numFmt w:val="bullet"/>
+      <w:lvlText w:val=""/>
+      <w:lvlJc w:val="left"/>
+      <w:pPr>
+        <w:ind w:left="720" w:hanging="360"/>
+      </w:pPr>
+      <w:rPr>
+        <w:rFonts w:ascii="Symbol" w:hAnsi="Symbol" w:hint="default"/>
+      </w:rPr>
+    </w:lvl>
+    <w:lvl w:ilvl="1" w:tplc="20000003" w:tentative="1">
+      <w:start w:val="1"/>
+      <w:numFmt w:val="bullet"/>
+      <w:lvlText w:val="o"/>
+      <w:lvlJc w:val="left"/>
+      <w:pPr>
+        <w:ind w:left="1440" w:hanging="360"/>
+      </w:pPr>
+      <w:rPr>
+        <w:rFonts w:ascii="Courier New" w:hAnsi="Courier New" w:cs="Courier New" w:hint="default"/>
+      </w:rPr>
+    </w:lvl>
+    <w:lvl w:ilvl="2" w:tplc="20000005" w:tentative="1">
+      <w:start w:val="1"/>
+      <w:numFmt w:val="bullet"/>
+      <w:lvlText w:val=""/>
+      <w:lvlJc w:val="left"/>
+      <w:pPr>
+        <w:ind w:left="2160" w:hanging="360"/>
+      </w:pPr>
+      <w:rPr>
+        <w:rFonts w:ascii="Wingdings" w:hAnsi="Wingdings" w:hint="default"/>
+      </w:rPr>
+    </w:lvl>
+    <w:lvl w:ilvl="3" w:tplc="20000001" w:tentative="1">
+      <w:start w:val="1"/>
+      <w:numFmt w:val="bullet"/>
+      <w:lvlText w:val=""/>
+      <w:lvlJc w:val="left"/>
+      <w:pPr>
+        <w:ind w:left="2880" w:hanging="360"/>
+      </w:pPr>
+      <w:rPr>
+        <w:rFonts w:ascii="Symbol" w:hAnsi="Symbol" w:hint="default"/>
+      </w:rPr>
+    </w:lvl>
+    <w:lvl w:ilvl="4" w:tplc="20000003" w:tentative="1">
+      <w:start w:val="1"/>
+      <w:numFmt w:val="bullet"/>
+      <w:lvlText w:val="o"/>
+      <w:lvlJc w:val="left"/>
+      <w:pPr>
+        <w:ind w:left="3600" w:hanging="360"/>
+      </w:pPr>
+      <w:rPr>
+        <w:rFonts w:ascii="Courier New" w:hAnsi="Courier New" w:cs="Courier New" w:hint="default"/>
+      </w:rPr>
+    </w:lvl>
+    <w:lvl w:ilvl="5" w:tplc="20000005" w:tentative="1">
+      <w:start w:val="1"/>
+      <w:numFmt w:val="bullet"/>
+      <w:lvlText w:val=""/>
+      <w:lvlJc w:val="left"/>
+      <w:pPr>
+        <w:ind w:left="4320" w:hanging="360"/>
+      </w:pPr>
+      <w:rPr>
+        <w:rFonts w:ascii="Wingdings" w:hAnsi="Wingdings" w:hint="default"/>
+      </w:rPr>
+    </w:lvl>
+    <w:lvl w:ilvl="6" w:tplc="20000001" w:tentative="1">
+      <w:start w:val="1"/>
+      <w:numFmt w:val="bullet"/>
+      <w:lvlText w:val=""/>
+      <w:lvlJc w:val="left"/>
+      <w:pPr>
+        <w:ind w:left="5040" w:hanging="360"/>
+      </w:pPr>
+      <w:rPr>
+        <w:rFonts w:ascii="Symbol" w:hAnsi="Symbol" w:hint="default"/>
+      </w:rPr>
+    </w:lvl>
+    <w:lvl w:ilvl="7" w:tplc="20000003" w:tentative="1">
+      <w:start w:val="1"/>
+      <w:numFmt w:val="bullet"/>
+      <w:lvlText w:val="o"/>
+      <w:lvlJc w:val="left"/>
+      <w:pPr>
+        <w:ind w:left="5760" w:hanging="360"/>
+      </w:pPr>
+      <w:rPr>
+        <w:rFonts w:ascii="Courier New" w:hAnsi="Courier New" w:cs="Courier New" w:hint="default"/>
+      </w:rPr>
+    </w:lvl>
+    <w:lvl w:ilvl="8" w:tplc="20000005" w:tentative="1">
+      <w:start w:val="1"/>
+      <w:numFmt w:val="bullet"/>
+      <w:lvlText w:val=""/>
+      <w:lvlJc w:val="left"/>
+      <w:pPr>
+        <w:ind w:left="6480" w:hanging="360"/>
+      </w:pPr>
+      <w:rPr>
+        <w:rFonts w:ascii="Wingdings" w:hAnsi="Wingdings" w:hint="default"/>
+      </w:rPr>
+    </w:lvl>
+  </w:abstractNum>
   <w:num w:numId="1" w16cid:durableId="164588566">
-    <w:abstractNumId w:val="2"/>
+    <w:abstractNumId w:val="8"/>
   </w:num>
   <w:num w:numId="2" w16cid:durableId="858734922">
     <w:abstractNumId w:val="0"/>
   </w:num>
   <w:num w:numId="3" w16cid:durableId="4401308">
+    <w:abstractNumId w:val="4"/>
+  </w:num>
+  <w:num w:numId="4" w16cid:durableId="1451049019">
+    <w:abstractNumId w:val="9"/>
+  </w:num>
+  <w:num w:numId="5" w16cid:durableId="1468932698">
     <w:abstractNumId w:val="1"/>
+  </w:num>
+  <w:num w:numId="6" w16cid:durableId="172498763">
+    <w:abstractNumId w:val="5"/>
+  </w:num>
+  <w:num w:numId="7" w16cid:durableId="1503466304">
+    <w:abstractNumId w:val="6"/>
+  </w:num>
+  <w:num w:numId="8" w16cid:durableId="156194294">
+    <w:abstractNumId w:val="2"/>
+  </w:num>
+  <w:num w:numId="9" w16cid:durableId="609749751">
+    <w:abstractNumId w:val="7"/>
+  </w:num>
+  <w:num w:numId="10" w16cid:durableId="1254970597">
+    <w:abstractNumId w:val="3"/>
   </w:num>
 </w:numbering>
 </file>
@@ -2993,7 +6371,6 @@
     <w:next w:val="Normal"/>
     <w:link w:val="Heading3Char"/>
     <w:uiPriority w:val="9"/>
-    <w:semiHidden/>
     <w:unhideWhenUsed/>
     <w:qFormat/>
     <w:rsid w:val="00245DAD"/>
@@ -3145,7 +6522,6 @@
   <w:style w:type="character" w:default="1" w:styleId="DefaultParagraphFont">
     <w:name w:val="Default Paragraph Font"/>
     <w:uiPriority w:val="1"/>
-    <w:semiHidden/>
     <w:unhideWhenUsed/>
   </w:style>
   <w:style w:type="table" w:default="1" w:styleId="TableNormal">
@@ -3200,7 +6576,6 @@
     <w:basedOn w:val="DefaultParagraphFont"/>
     <w:link w:val="Heading3"/>
     <w:uiPriority w:val="9"/>
-    <w:semiHidden/>
     <w:rsid w:val="00245DAD"/>
     <w:rPr>
       <w:rFonts w:eastAsiaTheme="majorEastAsia" w:cstheme="majorBidi"/>
@@ -3591,6 +6966,30 @@
       <w:u w:val="single"/>
     </w:rPr>
   </w:style>
+  <w:style w:type="paragraph" w:styleId="TOC3">
+    <w:name w:val="toc 3"/>
+    <w:basedOn w:val="Normal"/>
+    <w:next w:val="Normal"/>
+    <w:autoRedefine/>
+    <w:uiPriority w:val="39"/>
+    <w:unhideWhenUsed/>
+    <w:rsid w:val="00DA5E3A"/>
+    <w:pPr>
+      <w:spacing w:after="100"/>
+      <w:ind w:left="480"/>
+    </w:pPr>
+  </w:style>
+  <w:style w:type="character" w:styleId="SubtleEmphasis">
+    <w:name w:val="Subtle Emphasis"/>
+    <w:uiPriority w:val="19"/>
+    <w:qFormat/>
+    <w:rsid w:val="006C05E5"/>
+    <w:rPr>
+      <w:i/>
+      <w:iCs/>
+      <w:color w:val="511707" w:themeColor="accent1" w:themeShade="7F"/>
+    </w:rPr>
+  </w:style>
 </w:styles>
 </file>
 
@@ -3635,6 +7034,12 @@
 
 <file path=word/glossary/fontTable.xml><?xml version="1.0" encoding="utf-8"?>
 <w:fonts xmlns:mc="http://schemas.openxmlformats.org/markup-compatibility/2006" xmlns:r="http://schemas.openxmlformats.org/officeDocument/2006/relationships" xmlns:w="http://schemas.openxmlformats.org/wordprocessingml/2006/main" xmlns:w14="http://schemas.microsoft.com/office/word/2010/wordml" xmlns:w15="http://schemas.microsoft.com/office/word/2012/wordml" xmlns:w16cex="http://schemas.microsoft.com/office/word/2018/wordml/cex" xmlns:w16cid="http://schemas.microsoft.com/office/word/2016/wordml/cid" xmlns:w16="http://schemas.microsoft.com/office/word/2018/wordml" xmlns:w16du="http://schemas.microsoft.com/office/word/2023/wordml/word16du" xmlns:w16sdtdh="http://schemas.microsoft.com/office/word/2020/wordml/sdtdatahash" xmlns:w16se="http://schemas.microsoft.com/office/word/2015/wordml/symex" mc:Ignorable="w14 w15 w16se w16cid w16 w16cex w16sdtdh w16du">
+  <w:font w:name="Aptos">
+    <w:charset w:val="00"/>
+    <w:family w:val="swiss"/>
+    <w:pitch w:val="variable"/>
+    <w:sig w:usb0="20000287" w:usb1="00000003" w:usb2="00000000" w:usb3="00000000" w:csb0="0000019F" w:csb1="00000000"/>
+  </w:font>
   <w:font w:name="Times New Roman">
     <w:panose1 w:val="02020603050405020304"/>
     <w:charset w:val="00"/>
@@ -3642,11 +7047,26 @@
     <w:pitch w:val="variable"/>
     <w:sig w:usb0="E0002EFF" w:usb1="C000785B" w:usb2="00000009" w:usb3="00000000" w:csb0="000001FF" w:csb1="00000000"/>
   </w:font>
-  <w:font w:name="Aptos">
+  <w:font w:name="Symbol">
+    <w:panose1 w:val="05050102010706020507"/>
+    <w:charset w:val="02"/>
+    <w:family w:val="roman"/>
+    <w:pitch w:val="variable"/>
+    <w:sig w:usb0="00000000" w:usb1="10000000" w:usb2="00000000" w:usb3="00000000" w:csb0="80000000" w:csb1="00000000"/>
+  </w:font>
+  <w:font w:name="Wingdings">
+    <w:panose1 w:val="05000000000000000000"/>
+    <w:charset w:val="02"/>
+    <w:family w:val="auto"/>
+    <w:pitch w:val="variable"/>
+    <w:sig w:usb0="00000000" w:usb1="10000000" w:usb2="00000000" w:usb3="00000000" w:csb0="80000000" w:csb1="00000000"/>
+  </w:font>
+  <w:font w:name="Courier New">
+    <w:panose1 w:val="02070309020205020404"/>
     <w:charset w:val="00"/>
-    <w:family w:val="swiss"/>
-    <w:pitch w:val="variable"/>
-    <w:sig w:usb0="20000287" w:usb1="00000003" w:usb2="00000000" w:usb3="00000000" w:csb0="0000019F" w:csb1="00000000"/>
+    <w:family w:val="modern"/>
+    <w:pitch w:val="fixed"/>
+    <w:sig w:usb0="E0002EFF" w:usb1="C0007843" w:usb2="00000009" w:usb3="00000000" w:csb0="000001FF" w:csb1="00000000"/>
   </w:font>
   <w:font w:name="Aptos Display">
     <w:charset w:val="00"/>
@@ -3675,6 +7095,8 @@
     <w:rsidRoot w:val="00B200AE"/>
     <w:rsid w:val="000107F1"/>
     <w:rsid w:val="003D68F6"/>
+    <w:rsid w:val="006C6538"/>
+    <w:rsid w:val="006D04BA"/>
     <w:rsid w:val="008C6E55"/>
     <w:rsid w:val="00B200AE"/>
     <w:rsid w:val="00CD0422"/>

</xml_diff>